<commit_message>
Update documentation files and 1.1	Stratégie de test
Updated Journal-de-Travail, PlanTest, and cicd-todo-app_Rapport documents.
</commit_message>
<xml_diff>
--- a/Doc/PlanTest.docx
+++ b/Doc/PlanTest.docx
@@ -20,13 +20,97 @@
         <w:rPr>
           <w:lang w:val="fr-CH"/>
         </w:rPr>
-        <w:t>Test –</w:t>
+        <w:t>Test–</w:t>
       </w:r>
       <w:r>
         <w:rPr>
           <w:lang w:val="fr-CH"/>
         </w:rPr>
-        <w:t xml:space="preserve"> Application "</w:t>
+        <w:t>Application</w:t>
+      </w:r>
+      <w:proofErr w:type="gramStart"/>
+      <w:r>
+        <w:rPr>
+          <w:lang w:val="fr-CH"/>
+        </w:rPr>
+        <w:t xml:space="preserve"> </w:t>
+      </w:r>
+      <w:r>
+        <w:rPr>
+          <w:lang w:val="fr-CH"/>
+        </w:rPr>
+        <w:t>«</w:t>
+      </w:r>
+      <w:proofErr w:type="spellStart"/>
+      <w:r>
+        <w:rPr>
+          <w:rFonts w:cstheme="majorHAnsi"/>
+          <w:lang w:val="fr-CH"/>
+        </w:rPr>
+        <w:t>cicd</w:t>
+      </w:r>
+      <w:proofErr w:type="spellEnd"/>
+      <w:proofErr w:type="gramEnd"/>
+      <w:r>
+        <w:rPr>
+          <w:rFonts w:cstheme="majorHAnsi"/>
+          <w:lang w:val="fr-CH"/>
+        </w:rPr>
+        <w:t>-</w:t>
+      </w:r>
+      <w:proofErr w:type="spellStart"/>
+      <w:r>
+        <w:rPr>
+          <w:rFonts w:cstheme="majorHAnsi"/>
+          <w:lang w:val="fr-CH"/>
+        </w:rPr>
+        <w:t>todo</w:t>
+      </w:r>
+      <w:proofErr w:type="spellEnd"/>
+      <w:r>
+        <w:rPr>
+          <w:rFonts w:cstheme="majorHAnsi"/>
+          <w:lang w:val="fr-CH"/>
+        </w:rPr>
+        <w:t>-app</w:t>
+      </w:r>
+      <w:r>
+        <w:rPr>
+          <w:rFonts w:cstheme="majorHAnsi"/>
+          <w:lang w:val="fr-CH"/>
+        </w:rPr>
+        <w:t>»</w:t>
+      </w:r>
+    </w:p>
+    <w:p>
+      <w:pPr>
+        <w:pStyle w:val="Titre1"/>
+        <w:rPr>
+          <w:lang w:val="fr-CH"/>
+        </w:rPr>
+      </w:pPr>
+      <w:r>
+        <w:rPr>
+          <w:lang w:val="fr-CH"/>
+        </w:rPr>
+        <w:t>Objectif</w:t>
+      </w:r>
+    </w:p>
+    <w:p>
+      <w:pPr>
+        <w:jc w:val="both"/>
+        <w:rPr>
+          <w:rFonts w:ascii="Times New Roman" w:eastAsia="Times New Roman" w:hAnsi="Times New Roman" w:cs="Times New Roman"/>
+          <w:sz w:val="24"/>
+          <w:szCs w:val="24"/>
+          <w:lang w:val="fr-CH" w:eastAsia="fr-CH"/>
+        </w:rPr>
+      </w:pPr>
+      <w:r>
+        <w:rPr>
+          <w:lang w:val="fr-CH"/>
+        </w:rPr>
+        <w:t xml:space="preserve">L’objectif de plan de test est de valider la qualité générale de l’application </w:t>
       </w:r>
       <w:proofErr w:type="spellStart"/>
       <w:r>
@@ -40,12 +124,57 @@
         <w:rPr>
           <w:lang w:val="fr-CH"/>
         </w:rPr>
-        <w:t>"</w:t>
+        <w:t xml:space="preserve"> après le premier déploiement. </w:t>
+      </w:r>
+      <w:r>
+        <w:rPr>
+          <w:lang w:val="fr-CH"/>
+        </w:rPr>
+        <w:t>On</w:t>
+      </w:r>
+      <w:r>
+        <w:rPr>
+          <w:lang w:val="fr-CH"/>
+        </w:rPr>
+        <w:t xml:space="preserve"> veu</w:t>
+      </w:r>
+      <w:r>
+        <w:rPr>
+          <w:lang w:val="fr-CH"/>
+        </w:rPr>
+        <w:t>t</w:t>
+      </w:r>
+      <w:r>
+        <w:rPr>
+          <w:lang w:val="fr-CH"/>
+        </w:rPr>
+        <w:t xml:space="preserve"> </w:t>
+      </w:r>
+      <w:r>
+        <w:rPr>
+          <w:lang w:val="fr-CH"/>
+        </w:rPr>
+        <w:t>s</w:t>
+      </w:r>
+      <w:r>
+        <w:rPr>
+          <w:lang w:val="fr-CH"/>
+        </w:rPr>
+        <w:t>’assurer que toutes les fonctionnalités clés fonctionnent correctement, que l’expérience utilisateur reste fluide et que les erreurs critiques soient détectées et corrigées avant la mise en production finale.</w:t>
+      </w:r>
+      <w:r>
+        <w:rPr>
+          <w:rFonts w:ascii="Times New Roman" w:eastAsia="Times New Roman" w:hAnsi="Times New Roman" w:cs="Times New Roman"/>
+          <w:sz w:val="24"/>
+          <w:szCs w:val="24"/>
+          <w:lang w:val="fr-CH" w:eastAsia="fr-CH"/>
+        </w:rPr>
+        <w:t xml:space="preserve"> </w:t>
       </w:r>
     </w:p>
     <w:p>
       <w:pPr>
-        <w:pStyle w:val="Titre1"/>
+        <w:jc w:val="both"/>
         <w:rPr>
           <w:lang w:val="fr-CH"/>
         </w:rPr>
@@ -54,49 +183,198 @@
         <w:rPr>
           <w:lang w:val="fr-CH"/>
         </w:rPr>
-        <w:t>Objectif</w:t>
+        <w:t>On</w:t>
+      </w:r>
+      <w:r>
+        <w:rPr>
+          <w:lang w:val="fr-CH"/>
+        </w:rPr>
+        <w:t xml:space="preserve"> veu</w:t>
+      </w:r>
+      <w:r>
+        <w:rPr>
+          <w:lang w:val="fr-CH"/>
+        </w:rPr>
+        <w:t>t</w:t>
+      </w:r>
+      <w:r>
+        <w:rPr>
+          <w:lang w:val="fr-CH"/>
+        </w:rPr>
+        <w:t xml:space="preserve"> </w:t>
+      </w:r>
+      <w:r>
+        <w:rPr>
+          <w:lang w:val="fr-CH"/>
+        </w:rPr>
+        <w:t>garantir que :</w:t>
       </w:r>
     </w:p>
     <w:p>
       <w:pPr>
+        <w:numPr>
+          <w:ilvl w:val="0"/>
+          <w:numId w:val="42"/>
+        </w:numPr>
         <w:jc w:val="both"/>
         <w:rPr>
           <w:lang w:val="fr-CH"/>
         </w:rPr>
       </w:pPr>
+      <w:proofErr w:type="gramStart"/>
       <w:r>
         <w:rPr>
           <w:lang w:val="fr-CH"/>
         </w:rPr>
-        <w:t xml:space="preserve">L’objectif de mon plan de test est de valider la qualité générale de l’application </w:t>
+        <w:t>les</w:t>
+      </w:r>
+      <w:proofErr w:type="gramEnd"/>
+      <w:r>
+        <w:rPr>
+          <w:lang w:val="fr-CH"/>
+        </w:rPr>
+        <w:t xml:space="preserve"> fonctionnalités principales fonctionnent correctement (</w:t>
       </w:r>
       <w:proofErr w:type="spellStart"/>
       <w:r>
         <w:rPr>
           <w:lang w:val="fr-CH"/>
         </w:rPr>
-        <w:t>Todo</w:t>
+        <w:t>signup</w:t>
       </w:r>
       <w:proofErr w:type="spellEnd"/>
       <w:r>
         <w:rPr>
           <w:lang w:val="fr-CH"/>
         </w:rPr>
-        <w:t xml:space="preserve"> après le premier déploiement. Je veux m’assurer que toutes les fonctionnalités clés fonctionnent correctement, que l’expérience utilisateur reste fluide et que les erreurs critiques soient détectées et corrigées avant la mise en production finale.</w:t>
+        <w:t xml:space="preserve">, login, création et gestion des </w:t>
+      </w:r>
+      <w:proofErr w:type="spellStart"/>
+      <w:r>
+        <w:rPr>
+          <w:lang w:val="fr-CH"/>
+        </w:rPr>
+        <w:t>todos</w:t>
+      </w:r>
+      <w:proofErr w:type="spellEnd"/>
+      <w:r>
+        <w:rPr>
+          <w:lang w:val="fr-CH"/>
+        </w:rPr>
+        <w:t>, profil, recherche, thème sombre) ;</w:t>
       </w:r>
     </w:p>
     <w:p>
       <w:pPr>
-        <w:rPr>
-          <w:lang w:val="fr-CH"/>
-        </w:rPr>
-      </w:pPr>
+        <w:numPr>
+          <w:ilvl w:val="0"/>
+          <w:numId w:val="42"/>
+        </w:numPr>
+        <w:jc w:val="both"/>
+        <w:rPr>
+          <w:lang w:val="fr-CH"/>
+        </w:rPr>
+      </w:pPr>
+      <w:proofErr w:type="gramStart"/>
       <w:r>
         <w:rPr>
           <w:lang w:val="fr-CH"/>
         </w:rPr>
-        <w:t>Je couvre trois types de tests :</w:t>
+        <w:t>l’expérience</w:t>
       </w:r>
+      <w:proofErr w:type="gramEnd"/>
+      <w:r>
+        <w:rPr>
+          <w:lang w:val="fr-CH"/>
+        </w:rPr>
+        <w:t xml:space="preserve"> utilisateur est cohérente et sans crash ;</w:t>
+      </w:r>
+    </w:p>
+    <w:p>
+      <w:pPr>
+        <w:numPr>
+          <w:ilvl w:val="0"/>
+          <w:numId w:val="42"/>
+        </w:numPr>
+        <w:jc w:val="both"/>
+        <w:rPr>
+          <w:lang w:val="fr-CH"/>
+        </w:rPr>
+      </w:pPr>
+      <w:proofErr w:type="gramStart"/>
+      <w:r>
+        <w:rPr>
+          <w:lang w:val="fr-CH"/>
+        </w:rPr>
+        <w:t>les</w:t>
+      </w:r>
+      <w:proofErr w:type="gramEnd"/>
+      <w:r>
+        <w:rPr>
+          <w:lang w:val="fr-CH"/>
+        </w:rPr>
+        <w:t xml:space="preserve"> anomalies critiques sont détectées et corrigées avant la mise en production finale ;</w:t>
+      </w:r>
+    </w:p>
+    <w:p>
+      <w:pPr>
+        <w:numPr>
+          <w:ilvl w:val="0"/>
+          <w:numId w:val="42"/>
+        </w:numPr>
+        <w:jc w:val="both"/>
+        <w:rPr>
+          <w:lang w:val="fr-CH"/>
+        </w:rPr>
+      </w:pPr>
+      <w:proofErr w:type="gramStart"/>
+      <w:r>
+        <w:rPr>
+          <w:lang w:val="fr-CH"/>
+        </w:rPr>
+        <w:t>les</w:t>
+      </w:r>
+      <w:proofErr w:type="gramEnd"/>
+      <w:r>
+        <w:rPr>
+          <w:lang w:val="fr-CH"/>
+        </w:rPr>
+        <w:t xml:space="preserve"> comportements backend respectent la logique métier et les contraintes de la base de données.</w:t>
+      </w:r>
+    </w:p>
+    <w:p>
+      <w:pPr>
+        <w:jc w:val="both"/>
+        <w:rPr>
+          <w:lang w:val="fr-CH"/>
+        </w:rPr>
+      </w:pPr>
+      <w:r>
+        <w:rPr>
+          <w:lang w:val="fr-CH"/>
+        </w:rPr>
+        <w:t xml:space="preserve">Ce plan couvre </w:t>
+      </w:r>
+      <w:r>
+        <w:rPr>
+          <w:lang w:val="fr-CH"/>
+        </w:rPr>
+        <w:t xml:space="preserve">trois types de </w:t>
+      </w:r>
+      <w:proofErr w:type="gramStart"/>
+      <w:r>
+        <w:rPr>
+          <w:lang w:val="fr-CH"/>
+        </w:rPr>
+        <w:t>tests</w:t>
+      </w:r>
+      <w:r>
+        <w:rPr>
+          <w:lang w:val="fr-CH"/>
+        </w:rPr>
+        <w:t>:</w:t>
+      </w:r>
+      <w:proofErr w:type="gramEnd"/>
     </w:p>
     <w:p>
       <w:pPr>
@@ -135,6 +413,7 @@
         <w:t xml:space="preserve"> + </w:t>
       </w:r>
       <w:proofErr w:type="spellStart"/>
+      <w:proofErr w:type="gramStart"/>
       <w:r>
         <w:rPr>
           <w:b/>
@@ -152,6 +431,23 @@
         </w:rPr>
         <w:t>)</w:t>
       </w:r>
+      <w:r>
+        <w:rPr>
+          <w:b/>
+          <w:bCs/>
+          <w:lang w:val="fr-CH"/>
+        </w:rPr>
+        <w:t>[</w:t>
+      </w:r>
+      <w:proofErr w:type="gramEnd"/>
+      <w:r>
+        <w:rPr>
+          <w:b/>
+          <w:bCs/>
+          <w:lang w:val="fr-CH"/>
+        </w:rPr>
+        <w:t>backend]</w:t>
+      </w:r>
     </w:p>
     <w:p>
       <w:pPr>
@@ -171,6 +467,35 @@
         </w:rPr>
         <w:t>Tests End-to-End (Cypress)</w:t>
       </w:r>
+      <w:r>
+        <w:rPr>
+          <w:b/>
+          <w:bCs/>
+        </w:rPr>
+        <w:t>[frontend]</w:t>
+      </w:r>
+    </w:p>
+    <w:p>
+      <w:pPr>
+        <w:pStyle w:val="Paragraphedeliste"/>
+        <w:numPr>
+          <w:ilvl w:val="0"/>
+          <w:numId w:val="35"/>
+        </w:numPr>
+        <w:rPr>
+          <w:b/>
+          <w:bCs/>
+          <w:lang w:val="fr-CH" w:eastAsia="fr-CH"/>
+        </w:rPr>
+      </w:pPr>
+      <w:r>
+        <w:rPr>
+          <w:b/>
+          <w:bCs/>
+          <w:lang w:val="fr-CH" w:eastAsia="fr-CH"/>
+        </w:rPr>
+        <w:t>Tests manuels exploratoires</w:t>
+      </w:r>
     </w:p>
     <w:p/>
     <w:p>
@@ -206,9 +531,10 @@
     </w:p>
     <w:p>
       <w:pPr>
+        <w:pStyle w:val="Paragraphedeliste"/>
         <w:numPr>
           <w:ilvl w:val="0"/>
-          <w:numId w:val="36"/>
+          <w:numId w:val="35"/>
         </w:numPr>
         <w:rPr>
           <w:lang w:val="fr-CH"/>
@@ -218,38 +544,21 @@
         <w:rPr>
           <w:lang w:val="fr-CH"/>
         </w:rPr>
-        <w:t>Création de compte (</w:t>
+        <w:t>Création de compte / Authentification (</w:t>
       </w:r>
       <w:proofErr w:type="spellStart"/>
       <w:r>
         <w:rPr>
           <w:lang w:val="fr-CH"/>
         </w:rPr>
-        <w:t>sign</w:t>
+        <w:t>signup</w:t>
       </w:r>
       <w:proofErr w:type="spellEnd"/>
       <w:r>
         <w:rPr>
           <w:lang w:val="fr-CH"/>
         </w:rPr>
-        <w:t xml:space="preserve"> up)</w:t>
-      </w:r>
-    </w:p>
-    <w:p>
-      <w:pPr>
-        <w:numPr>
-          <w:ilvl w:val="0"/>
-          <w:numId w:val="36"/>
-        </w:numPr>
-        <w:rPr>
-          <w:lang w:val="fr-CH"/>
-        </w:rPr>
-      </w:pPr>
-      <w:r>
-        <w:rPr>
-          <w:lang w:val="fr-CH"/>
-        </w:rPr>
-        <w:t xml:space="preserve">Authentification (login / </w:t>
+        <w:t xml:space="preserve">, login, </w:t>
       </w:r>
       <w:proofErr w:type="spellStart"/>
       <w:r>
@@ -268,9 +577,10 @@
     </w:p>
     <w:p>
       <w:pPr>
+        <w:pStyle w:val="Paragraphedeliste"/>
         <w:numPr>
           <w:ilvl w:val="0"/>
-          <w:numId w:val="36"/>
+          <w:numId w:val="35"/>
         </w:numPr>
         <w:rPr>
           <w:lang w:val="fr-CH"/>
@@ -280,14 +590,29 @@
         <w:rPr>
           <w:lang w:val="fr-CH"/>
         </w:rPr>
-        <w:t>Gestion du profil</w:t>
+        <w:t xml:space="preserve">Page Profil (nom, </w:t>
+      </w:r>
+      <w:proofErr w:type="gramStart"/>
+      <w:r>
+        <w:rPr>
+          <w:lang w:val="fr-CH"/>
+        </w:rPr>
+        <w:t>email</w:t>
+      </w:r>
+      <w:proofErr w:type="gramEnd"/>
+      <w:r>
+        <w:rPr>
+          <w:lang w:val="fr-CH"/>
+        </w:rPr>
+        <w:t>, mot de passe, adresse, NPA, ville)</w:t>
       </w:r>
     </w:p>
     <w:p>
       <w:pPr>
+        <w:pStyle w:val="Paragraphedeliste"/>
         <w:numPr>
           <w:ilvl w:val="0"/>
-          <w:numId w:val="36"/>
+          <w:numId w:val="35"/>
         </w:numPr>
         <w:rPr>
           <w:lang w:val="fr-CH"/>
@@ -297,22 +622,23 @@
         <w:rPr>
           <w:lang w:val="fr-CH"/>
         </w:rPr>
-        <w:t xml:space="preserve">Ajout d’un </w:t>
+        <w:t xml:space="preserve">Ajout, édition, suppression des </w:t>
       </w:r>
       <w:proofErr w:type="spellStart"/>
       <w:r>
         <w:rPr>
           <w:lang w:val="fr-CH"/>
         </w:rPr>
-        <w:t>Todo</w:t>
+        <w:t>Todos</w:t>
       </w:r>
       <w:proofErr w:type="spellEnd"/>
     </w:p>
     <w:p>
       <w:pPr>
+        <w:pStyle w:val="Paragraphedeliste"/>
         <w:numPr>
           <w:ilvl w:val="0"/>
-          <w:numId w:val="36"/>
+          <w:numId w:val="35"/>
         </w:numPr>
         <w:rPr>
           <w:lang w:val="fr-CH"/>
@@ -322,70 +648,15 @@
         <w:rPr>
           <w:lang w:val="fr-CH"/>
         </w:rPr>
-        <w:t xml:space="preserve">Gestion des </w:t>
-      </w:r>
-      <w:proofErr w:type="spellStart"/>
-      <w:r>
-        <w:rPr>
-          <w:lang w:val="fr-CH"/>
-        </w:rPr>
-        <w:t>Todos</w:t>
-      </w:r>
-      <w:proofErr w:type="spellEnd"/>
-      <w:r>
-        <w:rPr>
-          <w:lang w:val="fr-CH"/>
-        </w:rPr>
-        <w:t xml:space="preserve"> (</w:t>
-      </w:r>
-      <w:proofErr w:type="spellStart"/>
-      <w:r>
-        <w:rPr>
-          <w:lang w:val="fr-CH"/>
-        </w:rPr>
-        <w:t>search</w:t>
-      </w:r>
-      <w:proofErr w:type="spellEnd"/>
-      <w:r>
-        <w:rPr>
-          <w:lang w:val="fr-CH"/>
-        </w:rPr>
-        <w:t xml:space="preserve">, </w:t>
-      </w:r>
-      <w:proofErr w:type="spellStart"/>
-      <w:r>
-        <w:rPr>
-          <w:lang w:val="fr-CH"/>
-        </w:rPr>
-        <w:t>edit</w:t>
-      </w:r>
-      <w:proofErr w:type="spellEnd"/>
-      <w:r>
-        <w:rPr>
-          <w:lang w:val="fr-CH"/>
-        </w:rPr>
-        <w:t xml:space="preserve">, </w:t>
-      </w:r>
-      <w:proofErr w:type="spellStart"/>
-      <w:r>
-        <w:rPr>
-          <w:lang w:val="fr-CH"/>
-        </w:rPr>
-        <w:t>delete</w:t>
-      </w:r>
-      <w:proofErr w:type="spellEnd"/>
-      <w:r>
-        <w:rPr>
-          <w:lang w:val="fr-CH"/>
-        </w:rPr>
-        <w:t>, description)</w:t>
+        <w:t>Description et validation des champs</w:t>
       </w:r>
     </w:p>
     <w:p>
       <w:pPr>
+        <w:pStyle w:val="Paragraphedeliste"/>
         <w:numPr>
           <w:ilvl w:val="0"/>
-          <w:numId w:val="36"/>
+          <w:numId w:val="35"/>
         </w:numPr>
         <w:rPr>
           <w:lang w:val="fr-CH"/>
@@ -395,7 +666,43 @@
         <w:rPr>
           <w:lang w:val="fr-CH"/>
         </w:rPr>
-        <w:t xml:space="preserve">Navigation globale (mode sombre, liens, </w:t>
+        <w:t>Barre de recherche</w:t>
+      </w:r>
+    </w:p>
+    <w:p>
+      <w:pPr>
+        <w:pStyle w:val="Paragraphedeliste"/>
+        <w:numPr>
+          <w:ilvl w:val="0"/>
+          <w:numId w:val="35"/>
+        </w:numPr>
+        <w:rPr>
+          <w:lang w:val="fr-CH"/>
+        </w:rPr>
+      </w:pPr>
+      <w:r>
+        <w:rPr>
+          <w:lang w:val="fr-CH"/>
+        </w:rPr>
+        <w:t>Gestion du texte long</w:t>
+      </w:r>
+    </w:p>
+    <w:p>
+      <w:pPr>
+        <w:pStyle w:val="Paragraphedeliste"/>
+        <w:numPr>
+          <w:ilvl w:val="0"/>
+          <w:numId w:val="35"/>
+        </w:numPr>
+        <w:rPr>
+          <w:lang w:val="fr-CH"/>
+        </w:rPr>
+      </w:pPr>
+      <w:r>
+        <w:rPr>
+          <w:lang w:val="fr-CH"/>
+        </w:rPr>
+        <w:t xml:space="preserve">Navigation (menu, </w:t>
       </w:r>
       <w:proofErr w:type="spellStart"/>
       <w:r>
@@ -409,11 +716,81 @@
         <w:rPr>
           <w:lang w:val="fr-CH"/>
         </w:rPr>
+        <w:t>, liens, thème clair/sombre)</w:t>
+      </w:r>
+    </w:p>
+    <w:p>
+      <w:pPr>
+        <w:pStyle w:val="Paragraphedeliste"/>
+        <w:numPr>
+          <w:ilvl w:val="0"/>
+          <w:numId w:val="35"/>
+        </w:numPr>
+      </w:pPr>
+      <w:r>
+        <w:t>Backend (routes /auth, /users, /</w:t>
+      </w:r>
+      <w:proofErr w:type="spellStart"/>
+      <w:r>
+        <w:t>todos</w:t>
+      </w:r>
+      <w:proofErr w:type="spellEnd"/>
+      <w:r>
         <w:t>)</w:t>
       </w:r>
     </w:p>
     <w:p>
       <w:pPr>
+        <w:pStyle w:val="Paragraphedeliste"/>
+        <w:numPr>
+          <w:ilvl w:val="0"/>
+          <w:numId w:val="35"/>
+        </w:numPr>
+        <w:rPr>
+          <w:lang w:val="fr-CH"/>
+        </w:rPr>
+      </w:pPr>
+      <w:r>
+        <w:rPr>
+          <w:lang w:val="fr-CH"/>
+        </w:rPr>
+        <w:t>Base de données MySQL (contrôles de contraintes)</w:t>
+      </w:r>
+    </w:p>
+    <w:p>
+      <w:pPr>
+        <w:pStyle w:val="Paragraphedeliste"/>
+        <w:numPr>
+          <w:ilvl w:val="0"/>
+          <w:numId w:val="35"/>
+        </w:numPr>
+        <w:rPr>
+          <w:lang w:val="fr-CH"/>
+        </w:rPr>
+      </w:pPr>
+      <w:r>
+        <w:rPr>
+          <w:lang w:val="fr-CH"/>
+        </w:rPr>
+        <w:t xml:space="preserve">Pipeline CI/CD (tests + </w:t>
+      </w:r>
+      <w:proofErr w:type="spellStart"/>
+      <w:r>
+        <w:rPr>
+          <w:lang w:val="fr-CH"/>
+        </w:rPr>
+        <w:t>build</w:t>
+      </w:r>
+      <w:proofErr w:type="spellEnd"/>
+      <w:r>
+        <w:rPr>
+          <w:lang w:val="fr-CH"/>
+        </w:rPr>
+        <w:t>)</w:t>
+      </w:r>
+    </w:p>
+    <w:p>
+      <w:pPr>
         <w:rPr>
           <w:b/>
           <w:bCs/>
@@ -431,9 +808,10 @@
     </w:p>
     <w:p>
       <w:pPr>
+        <w:pStyle w:val="Paragraphedeliste"/>
         <w:numPr>
           <w:ilvl w:val="0"/>
-          <w:numId w:val="37"/>
+          <w:numId w:val="35"/>
         </w:numPr>
         <w:rPr>
           <w:lang w:val="fr-CH"/>
@@ -443,28 +821,16 @@
         <w:rPr>
           <w:lang w:val="fr-CH"/>
         </w:rPr>
-        <w:t>Fonctionnalités non encore développées (</w:t>
-      </w:r>
-      <w:proofErr w:type="gramStart"/>
-      <w:r>
-        <w:rPr>
-          <w:lang w:val="fr-CH"/>
-        </w:rPr>
-        <w:t>ex:</w:t>
-      </w:r>
-      <w:proofErr w:type="gramEnd"/>
-      <w:r>
-        <w:rPr>
-          <w:lang w:val="fr-CH"/>
-        </w:rPr>
-        <w:t xml:space="preserve"> filtres avancés)</w:t>
+        <w:lastRenderedPageBreak/>
+        <w:t>Partage de tâches entre utilisateurs</w:t>
       </w:r>
     </w:p>
     <w:p>
       <w:pPr>
+        <w:pStyle w:val="Paragraphedeliste"/>
         <w:numPr>
           <w:ilvl w:val="0"/>
-          <w:numId w:val="37"/>
+          <w:numId w:val="35"/>
         </w:numPr>
         <w:rPr>
           <w:lang w:val="fr-CH"/>
@@ -474,32 +840,25 @@
         <w:rPr>
           <w:lang w:val="fr-CH"/>
         </w:rPr>
-        <w:t>Gestion multi-utilisateur</w:t>
+        <w:t>Archivage avancé</w:t>
       </w:r>
     </w:p>
     <w:p>
       <w:pPr>
+        <w:pStyle w:val="Paragraphedeliste"/>
         <w:numPr>
           <w:ilvl w:val="0"/>
-          <w:numId w:val="37"/>
+          <w:numId w:val="35"/>
         </w:numPr>
         <w:rPr>
           <w:lang w:val="fr-CH"/>
         </w:rPr>
       </w:pPr>
-      <w:proofErr w:type="spellStart"/>
       <w:r>
         <w:rPr>
           <w:lang w:val="fr-CH"/>
         </w:rPr>
-        <w:t>Features</w:t>
-      </w:r>
-      <w:proofErr w:type="spellEnd"/>
-      <w:r>
-        <w:rPr>
-          <w:lang w:val="fr-CH"/>
-        </w:rPr>
-        <w:t xml:space="preserve"> expérimentales non stabilisées</w:t>
+        <w:t>Tests de charge ou performance</w:t>
       </w:r>
     </w:p>
     <w:p>
@@ -588,7 +947,6 @@
           <w:bCs/>
           <w:lang w:val="fr-CH"/>
         </w:rPr>
-        <w:lastRenderedPageBreak/>
         <w:t>Application : v1.0.0</w:t>
       </w:r>
     </w:p>
@@ -800,9 +1158,78 @@
     </w:p>
     <w:p>
       <w:pPr>
+        <w:pStyle w:val="Paragraphedeliste"/>
         <w:numPr>
           <w:ilvl w:val="0"/>
-          <w:numId w:val="25"/>
+          <w:numId w:val="38"/>
+        </w:numPr>
+        <w:rPr>
+          <w:lang w:val="fr-CH"/>
+        </w:rPr>
+      </w:pPr>
+      <w:proofErr w:type="gramStart"/>
+      <w:r>
+        <w:rPr>
+          <w:lang w:val="fr-CH"/>
+        </w:rPr>
+        <w:t>Email</w:t>
+      </w:r>
+      <w:proofErr w:type="gramEnd"/>
+      <w:r>
+        <w:rPr>
+          <w:lang w:val="fr-CH"/>
+        </w:rPr>
+        <w:t xml:space="preserve"> : </w:t>
+      </w:r>
+      <w:r>
+        <w:rPr>
+          <w:b/>
+          <w:bCs/>
+          <w:lang w:val="fr-CH"/>
+        </w:rPr>
+        <w:t>test_user@example.com</w:t>
+      </w:r>
+    </w:p>
+    <w:p>
+      <w:pPr>
+        <w:pStyle w:val="Paragraphedeliste"/>
+        <w:numPr>
+          <w:ilvl w:val="0"/>
+          <w:numId w:val="38"/>
+        </w:numPr>
+        <w:rPr>
+          <w:lang w:val="fr-CH"/>
+        </w:rPr>
+      </w:pPr>
+      <w:proofErr w:type="spellStart"/>
+      <w:r>
+        <w:rPr>
+          <w:lang w:val="fr-CH"/>
+        </w:rPr>
+        <w:t>Password</w:t>
+      </w:r>
+      <w:proofErr w:type="spellEnd"/>
+      <w:r>
+        <w:rPr>
+          <w:lang w:val="fr-CH"/>
+        </w:rPr>
+        <w:t xml:space="preserve"> : </w:t>
+      </w:r>
+      <w:r>
+        <w:rPr>
+          <w:b/>
+          <w:bCs/>
+          <w:lang w:val="fr-CH"/>
+        </w:rPr>
+        <w:t>Test@1234</w:t>
+      </w:r>
+    </w:p>
+    <w:p>
+      <w:pPr>
+        <w:pStyle w:val="Paragraphedeliste"/>
+        <w:numPr>
+          <w:ilvl w:val="0"/>
+          <w:numId w:val="38"/>
         </w:numPr>
         <w:rPr>
           <w:lang w:val="fr-CH"/>
@@ -817,6 +1244,8 @@
       <w:proofErr w:type="spellStart"/>
       <w:r>
         <w:rPr>
+          <w:b/>
+          <w:bCs/>
           <w:lang w:val="fr-CH"/>
         </w:rPr>
         <w:t>test_user</w:t>
@@ -824,59 +1253,44 @@
       <w:proofErr w:type="spellEnd"/>
     </w:p>
     <w:p>
-      <w:pPr>
-        <w:numPr>
-          <w:ilvl w:val="0"/>
-          <w:numId w:val="25"/>
-        </w:numPr>
-        <w:rPr>
-          <w:lang w:val="fr-CH"/>
-        </w:rPr>
-      </w:pPr>
       <w:r>
         <w:rPr>
-          <w:lang w:val="fr-CH"/>
-        </w:rPr>
-        <w:t>Mot de passe : Test@1234</w:t>
+          <w:b/>
+          <w:bCs/>
+        </w:rPr>
+        <w:t>Données Todo</w:t>
+      </w:r>
+      <w:r>
+        <w:rPr>
+          <w:b/>
+          <w:bCs/>
+        </w:rPr>
+        <w:t xml:space="preserve"> </w:t>
       </w:r>
     </w:p>
     <w:p>
       <w:pPr>
+        <w:pStyle w:val="Paragraphedeliste"/>
         <w:numPr>
           <w:ilvl w:val="0"/>
-          <w:numId w:val="25"/>
+          <w:numId w:val="38"/>
         </w:numPr>
-        <w:rPr>
-          <w:lang w:val="fr-CH"/>
-        </w:rPr>
-      </w:pPr>
+      </w:pPr>
+      <w:proofErr w:type="gramStart"/>
       <w:r>
-        <w:rPr>
-          <w:lang w:val="fr-CH"/>
-        </w:rPr>
-        <w:t>Rôle : Utilisateur standard</w:t>
+        <w:t>Texte :</w:t>
+      </w:r>
+      <w:proofErr w:type="gramEnd"/>
+      <w:r>
+        <w:t xml:space="preserve"> divers (court, long, HTML, Markdown)</w:t>
       </w:r>
     </w:p>
     <w:p>
       <w:pPr>
-        <w:rPr>
-          <w:lang w:val="fr-CH"/>
-        </w:rPr>
-      </w:pPr>
-      <w:r>
-        <w:rPr>
-          <w:b/>
-          <w:bCs/>
-          <w:lang w:val="fr-CH"/>
-        </w:rPr>
-        <w:t>Lieu de test :</w:t>
-      </w:r>
-    </w:p>
-    <w:p>
-      <w:pPr>
+        <w:pStyle w:val="Paragraphedeliste"/>
         <w:numPr>
           <w:ilvl w:val="0"/>
-          <w:numId w:val="26"/>
+          <w:numId w:val="38"/>
         </w:numPr>
         <w:rPr>
           <w:lang w:val="fr-CH"/>
@@ -886,70 +1300,7 @@
         <w:rPr>
           <w:lang w:val="fr-CH"/>
         </w:rPr>
-        <w:t>Nom : “</w:t>
-      </w:r>
-      <w:r>
-        <w:rPr>
-          <w:lang w:val="fr-CH"/>
-        </w:rPr>
-        <w:t>Lausanne Vennes, Suisse</w:t>
-      </w:r>
-      <w:r>
-        <w:rPr>
-          <w:lang w:val="fr-CH"/>
-        </w:rPr>
-        <w:t xml:space="preserve"> ”</w:t>
-      </w:r>
-    </w:p>
-    <w:p>
-      <w:pPr>
-        <w:numPr>
-          <w:ilvl w:val="0"/>
-          <w:numId w:val="26"/>
-        </w:numPr>
-        <w:rPr>
-          <w:lang w:val="fr-CH"/>
-        </w:rPr>
-      </w:pPr>
-      <w:r>
-        <w:rPr>
-          <w:lang w:val="fr-CH"/>
-        </w:rPr>
-        <w:t>Catégorie : “Cultural”</w:t>
-      </w:r>
-    </w:p>
-    <w:p>
-      <w:pPr>
-        <w:numPr>
-          <w:ilvl w:val="0"/>
-          <w:numId w:val="26"/>
-        </w:numPr>
-        <w:rPr>
-          <w:lang w:val="fr-CH"/>
-        </w:rPr>
-      </w:pPr>
-      <w:r>
-        <w:rPr>
-          <w:lang w:val="fr-CH"/>
-        </w:rPr>
-        <w:t>Latitude : 50.4268</w:t>
-      </w:r>
-    </w:p>
-    <w:p>
-      <w:pPr>
-        <w:numPr>
-          <w:ilvl w:val="0"/>
-          <w:numId w:val="26"/>
-        </w:numPr>
-        <w:rPr>
-          <w:lang w:val="fr-CH"/>
-        </w:rPr>
-      </w:pPr>
-      <w:r>
-        <w:rPr>
-          <w:lang w:val="fr-CH"/>
-        </w:rPr>
-        <w:t>Longitude : 30.5549</w:t>
+        <w:t>Dates : passée, présente, future</w:t>
       </w:r>
     </w:p>
     <w:p>
@@ -990,6 +1341,46 @@
         </w:rPr>
         <w:t>Tests Unitaires</w:t>
       </w:r>
+      <w:r>
+        <w:rPr>
+          <w:lang w:val="fr-CH"/>
+        </w:rPr>
+        <w:t xml:space="preserve"> </w:t>
+      </w:r>
+      <w:r>
+        <w:rPr>
+          <w:lang w:val="fr-CH"/>
+        </w:rPr>
+        <w:t xml:space="preserve">(Backend – </w:t>
+      </w:r>
+      <w:proofErr w:type="spellStart"/>
+      <w:r>
+        <w:rPr>
+          <w:lang w:val="fr-CH"/>
+        </w:rPr>
+        <w:t>Jest</w:t>
+      </w:r>
+      <w:proofErr w:type="spellEnd"/>
+      <w:r>
+        <w:rPr>
+          <w:lang w:val="fr-CH"/>
+        </w:rPr>
+        <w:t xml:space="preserve"> + </w:t>
+      </w:r>
+      <w:proofErr w:type="spellStart"/>
+      <w:r>
+        <w:rPr>
+          <w:lang w:val="fr-CH"/>
+        </w:rPr>
+        <w:t>Supertest</w:t>
+      </w:r>
+      <w:proofErr w:type="spellEnd"/>
+      <w:r>
+        <w:rPr>
+          <w:lang w:val="fr-CH"/>
+        </w:rPr>
+        <w:t>)</w:t>
+      </w:r>
     </w:p>
     <w:p>
       <w:pPr>
@@ -1032,7 +1423,25 @@
         <w:rPr>
           <w:lang w:val="fr-CH"/>
         </w:rPr>
-        <w:t xml:space="preserve"> Vérifier le bon fonctionnement des fonctions isolées.</w:t>
+        <w:t xml:space="preserve"> </w:t>
+      </w:r>
+      <w:r>
+        <w:rPr>
+          <w:lang w:val="fr-CH"/>
+        </w:rPr>
+        <w:t>Détecter les erreurs techniques dans la logique backend.</w:t>
+      </w:r>
+      <w:r>
+        <w:rPr>
+          <w:lang w:val="fr-CH"/>
+        </w:rPr>
+        <w:t xml:space="preserve"> Vérifier</w:t>
+      </w:r>
+      <w:r>
+        <w:rPr>
+          <w:lang w:val="fr-CH"/>
+        </w:rPr>
+        <w:t xml:space="preserve"> le bon fonctionnement des fonctions isolées.</w:t>
       </w:r>
     </w:p>
     <w:p>
@@ -1078,6 +1487,7 @@
           <w:bCs/>
           <w:lang w:val="fr-CH"/>
         </w:rPr>
+        <w:lastRenderedPageBreak/>
         <w:t>Environnement :</w:t>
       </w:r>
       <w:r>
@@ -1086,6 +1496,294 @@
         </w:rPr>
         <w:t xml:space="preserve"> DEV / Intégration</w:t>
       </w:r>
+    </w:p>
+    <w:p>
+      <w:pPr>
+        <w:pStyle w:val="Paragraphedeliste"/>
+        <w:numPr>
+          <w:ilvl w:val="0"/>
+          <w:numId w:val="28"/>
+        </w:numPr>
+        <w:spacing w:before="100" w:beforeAutospacing="1" w:after="100" w:afterAutospacing="1" w:line="240" w:lineRule="auto"/>
+        <w:rPr>
+          <w:rFonts w:eastAsia="Times New Roman" w:cstheme="majorHAnsi"/>
+          <w:sz w:val="24"/>
+          <w:szCs w:val="24"/>
+          <w:lang w:val="fr-CH" w:eastAsia="fr-CH"/>
+        </w:rPr>
+      </w:pPr>
+      <w:r>
+        <w:rPr>
+          <w:rFonts w:eastAsia="Times New Roman" w:cstheme="majorHAnsi"/>
+          <w:sz w:val="24"/>
+          <w:szCs w:val="24"/>
+          <w:lang w:val="fr-CH" w:eastAsia="fr-CH"/>
+        </w:rPr>
+        <w:t>Couvrent :</w:t>
+      </w:r>
+    </w:p>
+    <w:p>
+      <w:pPr>
+        <w:numPr>
+          <w:ilvl w:val="1"/>
+          <w:numId w:val="28"/>
+        </w:numPr>
+        <w:spacing w:before="100" w:beforeAutospacing="1" w:after="100" w:afterAutospacing="1" w:line="240" w:lineRule="auto"/>
+        <w:rPr>
+          <w:rFonts w:eastAsia="Times New Roman" w:cstheme="majorHAnsi"/>
+          <w:sz w:val="24"/>
+          <w:szCs w:val="24"/>
+          <w:lang w:val="fr-CH" w:eastAsia="fr-CH"/>
+        </w:rPr>
+      </w:pPr>
+      <w:r>
+        <w:rPr>
+          <w:rFonts w:eastAsia="Times New Roman" w:cstheme="majorHAnsi"/>
+          <w:sz w:val="24"/>
+          <w:szCs w:val="24"/>
+          <w:lang w:val="fr-CH" w:eastAsia="fr-CH"/>
+        </w:rPr>
+        <w:t xml:space="preserve">Routes </w:t>
+      </w:r>
+      <w:r>
+        <w:rPr>
+          <w:rFonts w:eastAsia="Times New Roman" w:cstheme="majorHAnsi"/>
+          <w:sz w:val="20"/>
+          <w:szCs w:val="20"/>
+          <w:lang w:val="fr-CH" w:eastAsia="fr-CH"/>
+        </w:rPr>
+        <w:t>/</w:t>
+      </w:r>
+      <w:proofErr w:type="spellStart"/>
+      <w:r>
+        <w:rPr>
+          <w:rFonts w:eastAsia="Times New Roman" w:cstheme="majorHAnsi"/>
+          <w:sz w:val="20"/>
+          <w:szCs w:val="20"/>
+          <w:lang w:val="fr-CH" w:eastAsia="fr-CH"/>
+        </w:rPr>
+        <w:t>auth</w:t>
+      </w:r>
+      <w:proofErr w:type="spellEnd"/>
+      <w:r>
+        <w:rPr>
+          <w:rFonts w:eastAsia="Times New Roman" w:cstheme="majorHAnsi"/>
+          <w:sz w:val="24"/>
+          <w:szCs w:val="24"/>
+          <w:lang w:val="fr-CH" w:eastAsia="fr-CH"/>
+        </w:rPr>
+        <w:t xml:space="preserve">, </w:t>
+      </w:r>
+      <w:r>
+        <w:rPr>
+          <w:rFonts w:eastAsia="Times New Roman" w:cstheme="majorHAnsi"/>
+          <w:sz w:val="20"/>
+          <w:szCs w:val="20"/>
+          <w:lang w:val="fr-CH" w:eastAsia="fr-CH"/>
+        </w:rPr>
+        <w:t>/</w:t>
+      </w:r>
+      <w:proofErr w:type="spellStart"/>
+      <w:r>
+        <w:rPr>
+          <w:rFonts w:eastAsia="Times New Roman" w:cstheme="majorHAnsi"/>
+          <w:sz w:val="20"/>
+          <w:szCs w:val="20"/>
+          <w:lang w:val="fr-CH" w:eastAsia="fr-CH"/>
+        </w:rPr>
+        <w:t>users</w:t>
+      </w:r>
+      <w:proofErr w:type="spellEnd"/>
+      <w:r>
+        <w:rPr>
+          <w:rFonts w:eastAsia="Times New Roman" w:cstheme="majorHAnsi"/>
+          <w:sz w:val="24"/>
+          <w:szCs w:val="24"/>
+          <w:lang w:val="fr-CH" w:eastAsia="fr-CH"/>
+        </w:rPr>
+        <w:t xml:space="preserve">, </w:t>
+      </w:r>
+      <w:r>
+        <w:rPr>
+          <w:rFonts w:eastAsia="Times New Roman" w:cstheme="majorHAnsi"/>
+          <w:sz w:val="20"/>
+          <w:szCs w:val="20"/>
+          <w:lang w:val="fr-CH" w:eastAsia="fr-CH"/>
+        </w:rPr>
+        <w:t>/</w:t>
+      </w:r>
+      <w:proofErr w:type="spellStart"/>
+      <w:r>
+        <w:rPr>
+          <w:rFonts w:eastAsia="Times New Roman" w:cstheme="majorHAnsi"/>
+          <w:sz w:val="20"/>
+          <w:szCs w:val="20"/>
+          <w:lang w:val="fr-CH" w:eastAsia="fr-CH"/>
+        </w:rPr>
+        <w:t>todos</w:t>
+      </w:r>
+      <w:proofErr w:type="spellEnd"/>
+    </w:p>
+    <w:p>
+      <w:pPr>
+        <w:numPr>
+          <w:ilvl w:val="1"/>
+          <w:numId w:val="28"/>
+        </w:numPr>
+        <w:spacing w:before="100" w:beforeAutospacing="1" w:after="100" w:afterAutospacing="1" w:line="240" w:lineRule="auto"/>
+        <w:rPr>
+          <w:rFonts w:eastAsia="Times New Roman" w:cstheme="majorHAnsi"/>
+          <w:sz w:val="24"/>
+          <w:szCs w:val="24"/>
+          <w:lang w:val="fr-CH" w:eastAsia="fr-CH"/>
+        </w:rPr>
+      </w:pPr>
+      <w:r>
+        <w:rPr>
+          <w:rFonts w:eastAsia="Times New Roman" w:cstheme="majorHAnsi"/>
+          <w:sz w:val="24"/>
+          <w:szCs w:val="24"/>
+          <w:lang w:val="fr-CH" w:eastAsia="fr-CH"/>
+        </w:rPr>
+        <w:t>Middleware (</w:t>
+      </w:r>
+      <w:proofErr w:type="spellStart"/>
+      <w:r>
+        <w:rPr>
+          <w:rFonts w:eastAsia="Times New Roman" w:cstheme="majorHAnsi"/>
+          <w:sz w:val="20"/>
+          <w:szCs w:val="20"/>
+          <w:lang w:val="fr-CH" w:eastAsia="fr-CH"/>
+        </w:rPr>
+        <w:t>auth</w:t>
+      </w:r>
+      <w:proofErr w:type="spellEnd"/>
+      <w:r>
+        <w:rPr>
+          <w:rFonts w:eastAsia="Times New Roman" w:cstheme="majorHAnsi"/>
+          <w:sz w:val="24"/>
+          <w:szCs w:val="24"/>
+          <w:lang w:val="fr-CH" w:eastAsia="fr-CH"/>
+        </w:rPr>
+        <w:t xml:space="preserve">, </w:t>
+      </w:r>
+      <w:r>
+        <w:rPr>
+          <w:rFonts w:eastAsia="Times New Roman" w:cstheme="majorHAnsi"/>
+          <w:sz w:val="20"/>
+          <w:szCs w:val="20"/>
+          <w:lang w:val="fr-CH" w:eastAsia="fr-CH"/>
+        </w:rPr>
+        <w:t>validation</w:t>
+      </w:r>
+      <w:r>
+        <w:rPr>
+          <w:rFonts w:eastAsia="Times New Roman" w:cstheme="majorHAnsi"/>
+          <w:sz w:val="24"/>
+          <w:szCs w:val="24"/>
+          <w:lang w:val="fr-CH" w:eastAsia="fr-CH"/>
+        </w:rPr>
+        <w:t>)</w:t>
+      </w:r>
+    </w:p>
+    <w:p>
+      <w:pPr>
+        <w:numPr>
+          <w:ilvl w:val="1"/>
+          <w:numId w:val="28"/>
+        </w:numPr>
+        <w:spacing w:before="100" w:beforeAutospacing="1" w:after="100" w:afterAutospacing="1" w:line="240" w:lineRule="auto"/>
+        <w:rPr>
+          <w:rFonts w:eastAsia="Times New Roman" w:cstheme="majorHAnsi"/>
+          <w:sz w:val="24"/>
+          <w:szCs w:val="24"/>
+          <w:lang w:val="fr-CH" w:eastAsia="fr-CH"/>
+        </w:rPr>
+      </w:pPr>
+      <w:r>
+        <w:rPr>
+          <w:rFonts w:eastAsia="Times New Roman" w:cstheme="majorHAnsi"/>
+          <w:sz w:val="24"/>
+          <w:szCs w:val="24"/>
+          <w:lang w:val="fr-CH" w:eastAsia="fr-CH"/>
+        </w:rPr>
+        <w:t xml:space="preserve">Services (création utilisateur, validation </w:t>
+      </w:r>
+      <w:proofErr w:type="gramStart"/>
+      <w:r>
+        <w:rPr>
+          <w:rFonts w:eastAsia="Times New Roman" w:cstheme="majorHAnsi"/>
+          <w:sz w:val="24"/>
+          <w:szCs w:val="24"/>
+          <w:lang w:val="fr-CH" w:eastAsia="fr-CH"/>
+        </w:rPr>
+        <w:t>email</w:t>
+      </w:r>
+      <w:proofErr w:type="gramEnd"/>
+      <w:r>
+        <w:rPr>
+          <w:rFonts w:eastAsia="Times New Roman" w:cstheme="majorHAnsi"/>
+          <w:sz w:val="24"/>
+          <w:szCs w:val="24"/>
+          <w:lang w:val="fr-CH" w:eastAsia="fr-CH"/>
+        </w:rPr>
+        <w:t xml:space="preserve"> unique, création </w:t>
+      </w:r>
+      <w:proofErr w:type="spellStart"/>
+      <w:r>
+        <w:rPr>
+          <w:rFonts w:eastAsia="Times New Roman" w:cstheme="majorHAnsi"/>
+          <w:sz w:val="24"/>
+          <w:szCs w:val="24"/>
+          <w:lang w:val="fr-CH" w:eastAsia="fr-CH"/>
+        </w:rPr>
+        <w:t>todo</w:t>
+      </w:r>
+      <w:proofErr w:type="spellEnd"/>
+      <w:r>
+        <w:rPr>
+          <w:rFonts w:eastAsia="Times New Roman" w:cstheme="majorHAnsi"/>
+          <w:sz w:val="24"/>
+          <w:szCs w:val="24"/>
+          <w:lang w:val="fr-CH" w:eastAsia="fr-CH"/>
+        </w:rPr>
+        <w:t>, gestion des dates)</w:t>
+      </w:r>
+    </w:p>
+    <w:p>
+      <w:pPr>
+        <w:numPr>
+          <w:ilvl w:val="1"/>
+          <w:numId w:val="28"/>
+        </w:numPr>
+        <w:spacing w:before="100" w:beforeAutospacing="1" w:after="100" w:afterAutospacing="1" w:line="240" w:lineRule="auto"/>
+        <w:rPr>
+          <w:rFonts w:eastAsia="Times New Roman" w:cstheme="majorHAnsi"/>
+          <w:sz w:val="24"/>
+          <w:szCs w:val="24"/>
+          <w:lang w:val="fr-CH" w:eastAsia="fr-CH"/>
+        </w:rPr>
+      </w:pPr>
+      <w:r>
+        <w:rPr>
+          <w:rFonts w:eastAsia="Times New Roman" w:cstheme="majorHAnsi"/>
+          <w:sz w:val="24"/>
+          <w:szCs w:val="24"/>
+          <w:lang w:val="fr-CH" w:eastAsia="fr-CH"/>
+        </w:rPr>
+        <w:t xml:space="preserve">Contraintes DB : TEXT long, INTEGER zip, unicité </w:t>
+      </w:r>
+      <w:proofErr w:type="gramStart"/>
+      <w:r>
+        <w:rPr>
+          <w:rFonts w:eastAsia="Times New Roman" w:cstheme="majorHAnsi"/>
+          <w:sz w:val="24"/>
+          <w:szCs w:val="24"/>
+          <w:lang w:val="fr-CH" w:eastAsia="fr-CH"/>
+        </w:rPr>
+        <w:t>email</w:t>
+      </w:r>
+      <w:proofErr w:type="gramEnd"/>
     </w:p>
     <w:p>
       <w:pPr>
@@ -1110,6 +1808,9 @@
           <w:numId w:val="29"/>
         </w:numPr>
         <w:spacing w:line="240" w:lineRule="auto"/>
+        <w:rPr>
+          <w:lang w:val="fr-CH"/>
+        </w:rPr>
       </w:pPr>
       <w:r>
         <w:rPr>
@@ -1133,122 +1834,6 @@
       <w:r>
         <w:t xml:space="preserve"> </w:t>
       </w:r>
-      <w:proofErr w:type="spellStart"/>
-      <w:r>
-        <w:t>getColorByCategory</w:t>
-      </w:r>
-      <w:proofErr w:type="spellEnd"/>
-      <w:r>
-        <w:t xml:space="preserve">("cultural") </w:t>
-      </w:r>
-      <w:proofErr w:type="spellStart"/>
-      <w:r>
-        <w:t>retourne</w:t>
-      </w:r>
-      <w:proofErr w:type="spellEnd"/>
-      <w:r>
-        <w:t xml:space="preserve"> </w:t>
-      </w:r>
-      <w:proofErr w:type="spellStart"/>
-      <w:r>
-        <w:t>Cesium.Color.YELLOW</w:t>
-      </w:r>
-      <w:proofErr w:type="spellEnd"/>
-    </w:p>
-    <w:p>
-      <w:pPr>
-        <w:numPr>
-          <w:ilvl w:val="0"/>
-          <w:numId w:val="29"/>
-        </w:numPr>
-        <w:spacing w:line="240" w:lineRule="auto"/>
-        <w:rPr>
-          <w:lang w:val="fr-CH"/>
-        </w:rPr>
-      </w:pPr>
-      <w:r>
-        <w:rPr>
-          <w:b/>
-          <w:bCs/>
-          <w:lang w:val="fr-CH"/>
-        </w:rPr>
-        <w:t>TC_U002</w:t>
-      </w:r>
-      <w:r>
-        <w:rPr>
-          <w:lang w:val="fr-CH"/>
-        </w:rPr>
-        <w:t xml:space="preserve"> : </w:t>
-      </w:r>
-      <w:proofErr w:type="spellStart"/>
-      <w:proofErr w:type="gramStart"/>
-      <w:r>
-        <w:rPr>
-          <w:lang w:val="fr-CH"/>
-        </w:rPr>
-        <w:t>GoToDetails</w:t>
-      </w:r>
-      <w:proofErr w:type="spellEnd"/>
-      <w:r>
-        <w:rPr>
-          <w:lang w:val="fr-CH"/>
-        </w:rPr>
-        <w:t>(</w:t>
-      </w:r>
-      <w:proofErr w:type="gramEnd"/>
-      <w:r>
-        <w:rPr>
-          <w:lang w:val="fr-CH"/>
-        </w:rPr>
-        <w:t>12) retourne /</w:t>
-      </w:r>
-      <w:proofErr w:type="spellStart"/>
-      <w:r>
-        <w:rPr>
-          <w:lang w:val="fr-CH"/>
-        </w:rPr>
-        <w:t>details</w:t>
-      </w:r>
-      <w:proofErr w:type="spellEnd"/>
-      <w:r>
-        <w:rPr>
-          <w:lang w:val="fr-CH"/>
-        </w:rPr>
-        <w:t>/lieu/12</w:t>
-      </w:r>
-    </w:p>
-    <w:p>
-      <w:pPr>
-        <w:numPr>
-          <w:ilvl w:val="0"/>
-          <w:numId w:val="29"/>
-        </w:numPr>
-        <w:spacing w:line="240" w:lineRule="auto"/>
-        <w:rPr>
-          <w:lang w:val="fr-CH"/>
-        </w:rPr>
-      </w:pPr>
-      <w:r>
-        <w:rPr>
-          <w:b/>
-          <w:bCs/>
-          <w:lang w:val="fr-CH"/>
-        </w:rPr>
-        <w:t>TC_U003</w:t>
-      </w:r>
-      <w:r>
-        <w:rPr>
-          <w:lang w:val="fr-CH"/>
-        </w:rPr>
-        <w:t xml:space="preserve"> : Le chargement des lieux depuis /lieu retourne un tableau non vide</w:t>
-      </w:r>
-    </w:p>
-    <w:p>
-      <w:pPr>
-        <w:rPr>
-          <w:lang w:val="fr-CH"/>
-        </w:rPr>
-      </w:pPr>
     </w:p>
     <w:p>
       <w:pPr>
@@ -1324,17 +1909,16 @@
     <w:p>
       <w:pPr>
         <w:pStyle w:val="Paragraphedeliste"/>
+        <w:ind w:left="360"/>
         <w:rPr>
           <w:lang w:val="fr-CH"/>
         </w:rPr>
       </w:pPr>
       <w:r>
         <w:rPr>
-          <w:b/>
-          <w:bCs/>
-          <w:lang w:val="fr-CH"/>
-        </w:rPr>
-        <w:t>Exemples de cas :</w:t>
+          <w:lang w:val="fr-CH"/>
+        </w:rPr>
+        <w:t>Parcours testés :</w:t>
       </w:r>
     </w:p>
     <w:p>
@@ -1342,39 +1926,113 @@
         <w:pStyle w:val="Paragraphedeliste"/>
         <w:numPr>
           <w:ilvl w:val="0"/>
-          <w:numId w:val="31"/>
+          <w:numId w:val="46"/>
         </w:numPr>
         <w:rPr>
           <w:lang w:val="fr-CH"/>
         </w:rPr>
       </w:pPr>
+      <w:proofErr w:type="spellStart"/>
       <w:r>
         <w:rPr>
-          <w:b/>
-          <w:bCs/>
-          <w:lang w:val="fr-CH"/>
-        </w:rPr>
-        <w:t>TC_E001</w:t>
+          <w:lang w:val="fr-CH"/>
+        </w:rPr>
+        <w:t>Signup</w:t>
       </w:r>
+      <w:proofErr w:type="spellEnd"/>
+    </w:p>
+    <w:p>
+      <w:pPr>
+        <w:pStyle w:val="Paragraphedeliste"/>
+        <w:numPr>
+          <w:ilvl w:val="0"/>
+          <w:numId w:val="46"/>
+        </w:numPr>
+        <w:rPr>
+          <w:lang w:val="fr-CH"/>
+        </w:rPr>
+      </w:pPr>
       <w:r>
         <w:rPr>
           <w:lang w:val="fr-CH"/>
         </w:rPr>
-        <w:t xml:space="preserve"> : L’utilisateur ouvre la carte, elle se centre automatiquement sur </w:t>
+        <w:t xml:space="preserve">Login / </w:t>
       </w:r>
       <w:proofErr w:type="spellStart"/>
       <w:r>
         <w:rPr>
           <w:lang w:val="fr-CH"/>
         </w:rPr>
-        <w:t>Pechersk</w:t>
+        <w:t>Logout</w:t>
+      </w:r>
+      <w:proofErr w:type="spellEnd"/>
+    </w:p>
+    <w:p>
+      <w:pPr>
+        <w:pStyle w:val="Paragraphedeliste"/>
+        <w:numPr>
+          <w:ilvl w:val="0"/>
+          <w:numId w:val="46"/>
+        </w:numPr>
+        <w:rPr>
+          <w:lang w:val="fr-CH"/>
+        </w:rPr>
+      </w:pPr>
+      <w:r>
+        <w:rPr>
+          <w:lang w:val="fr-CH"/>
+        </w:rPr>
+        <w:t>Edition du profil</w:t>
+      </w:r>
+    </w:p>
+    <w:p>
+      <w:pPr>
+        <w:pStyle w:val="Paragraphedeliste"/>
+        <w:numPr>
+          <w:ilvl w:val="0"/>
+          <w:numId w:val="46"/>
+        </w:numPr>
+        <w:rPr>
+          <w:lang w:val="fr-CH"/>
+        </w:rPr>
+      </w:pPr>
+      <w:r>
+        <w:rPr>
+          <w:lang w:val="fr-CH"/>
+        </w:rPr>
+        <w:t>Gestion complète des tous</w:t>
+      </w:r>
+    </w:p>
+    <w:p>
+      <w:pPr>
+        <w:pStyle w:val="Paragraphedeliste"/>
+        <w:numPr>
+          <w:ilvl w:val="0"/>
+          <w:numId w:val="46"/>
+        </w:numPr>
+        <w:rPr>
+          <w:lang w:val="fr-CH"/>
+        </w:rPr>
+      </w:pPr>
+      <w:r>
+        <w:rPr>
+          <w:lang w:val="fr-CH"/>
+        </w:rPr>
+        <w:t>Tests UI (</w:t>
+      </w:r>
+      <w:proofErr w:type="spellStart"/>
+      <w:r>
+        <w:rPr>
+          <w:lang w:val="fr-CH"/>
+        </w:rPr>
+        <w:t>footer</w:t>
       </w:r>
       <w:proofErr w:type="spellEnd"/>
       <w:r>
         <w:rPr>
           <w:lang w:val="fr-CH"/>
         </w:rPr>
-        <w:t>, Ukraine</w:t>
+        <w:t>, liens, thème clair/sombre)</w:t>
       </w:r>
     </w:p>
     <w:p>
@@ -1382,7 +2040,7 @@
         <w:pStyle w:val="Paragraphedeliste"/>
         <w:numPr>
           <w:ilvl w:val="0"/>
-          <w:numId w:val="31"/>
+          <w:numId w:val="46"/>
         </w:numPr>
         <w:rPr>
           <w:lang w:val="fr-CH"/>
@@ -1390,17 +2048,9 @@
       </w:pPr>
       <w:r>
         <w:rPr>
-          <w:b/>
-          <w:bCs/>
-          <w:lang w:val="fr-CH"/>
-        </w:rPr>
-        <w:t>TC_E002</w:t>
-      </w:r>
-      <w:r>
-        <w:rPr>
-          <w:lang w:val="fr-CH"/>
-        </w:rPr>
-        <w:t xml:space="preserve"> : L’utilisateur clique sur un lieu → redirection vers la page de détails</w:t>
+          <w:lang w:val="fr-CH"/>
+        </w:rPr>
+        <w:t>Tests barre de recherche</w:t>
       </w:r>
     </w:p>
     <w:p>
@@ -1408,7 +2058,7 @@
         <w:pStyle w:val="Paragraphedeliste"/>
         <w:numPr>
           <w:ilvl w:val="0"/>
-          <w:numId w:val="31"/>
+          <w:numId w:val="46"/>
         </w:numPr>
         <w:rPr>
           <w:lang w:val="fr-CH"/>
@@ -1416,31 +2066,128 @@
       </w:pPr>
       <w:r>
         <w:rPr>
-          <w:b/>
-          <w:bCs/>
-          <w:lang w:val="fr-CH"/>
-        </w:rPr>
-        <w:t>TC_E003</w:t>
-      </w:r>
-      <w:r>
-        <w:rPr>
-          <w:lang w:val="fr-CH"/>
-        </w:rPr>
-        <w:t xml:space="preserve"> : L’utilisateur refuse la géolocalisation → carte affiche </w:t>
+          <w:lang w:val="fr-CH"/>
+        </w:rPr>
+        <w:t xml:space="preserve">Création et suppression de </w:t>
       </w:r>
       <w:proofErr w:type="spellStart"/>
       <w:r>
         <w:rPr>
           <w:lang w:val="fr-CH"/>
         </w:rPr>
-        <w:t>Pechersk</w:t>
+        <w:t>todos</w:t>
       </w:r>
       <w:proofErr w:type="spellEnd"/>
+    </w:p>
+    <w:p>
+      <w:pPr>
+        <w:pStyle w:val="Paragraphedeliste"/>
+        <w:numPr>
+          <w:ilvl w:val="0"/>
+          <w:numId w:val="46"/>
+        </w:numPr>
+        <w:rPr>
+          <w:lang w:val="fr-CH"/>
+        </w:rPr>
+      </w:pPr>
       <w:r>
         <w:rPr>
           <w:lang w:val="fr-CH"/>
         </w:rPr>
-        <w:t xml:space="preserve"> par défaut sans erreur</w:t>
+        <w:t>Édition description</w:t>
+      </w:r>
+    </w:p>
+    <w:p>
+      <w:pPr>
+        <w:pStyle w:val="Paragraphedeliste"/>
+        <w:numPr>
+          <w:ilvl w:val="0"/>
+          <w:numId w:val="46"/>
+        </w:numPr>
+        <w:rPr>
+          <w:lang w:val="fr-CH"/>
+        </w:rPr>
+      </w:pPr>
+      <w:r>
+        <w:rPr>
+          <w:lang w:val="fr-CH"/>
+        </w:rPr>
+        <w:t>Tests de stabilité (pas de crash)</w:t>
+      </w:r>
+    </w:p>
+    <w:p>
+      <w:pPr>
+        <w:pStyle w:val="Paragraphedeliste"/>
+        <w:ind w:left="0"/>
+        <w:rPr>
+          <w:lang w:val="fr-CH"/>
+        </w:rPr>
+      </w:pPr>
+      <w:r>
+        <w:rPr>
+          <w:lang w:val="fr-CH"/>
+        </w:rPr>
+        <w:t xml:space="preserve">       </w:t>
+      </w:r>
+      <w:r>
+        <w:rPr>
+          <w:lang w:val="fr-CH"/>
+        </w:rPr>
+        <w:t>Navigateurs :</w:t>
+      </w:r>
+    </w:p>
+    <w:p>
+      <w:pPr>
+        <w:pStyle w:val="Paragraphedeliste"/>
+        <w:numPr>
+          <w:ilvl w:val="0"/>
+          <w:numId w:val="47"/>
+        </w:numPr>
+        <w:rPr>
+          <w:lang w:val="fr-CH"/>
+        </w:rPr>
+      </w:pPr>
+      <w:r>
+        <w:rPr>
+          <w:lang w:val="fr-CH"/>
+        </w:rPr>
+        <w:t>Chrome v142</w:t>
+      </w:r>
+    </w:p>
+    <w:p>
+      <w:pPr>
+        <w:pStyle w:val="Paragraphedeliste"/>
+        <w:numPr>
+          <w:ilvl w:val="0"/>
+          <w:numId w:val="47"/>
+        </w:numPr>
+        <w:rPr>
+          <w:lang w:val="fr-CH"/>
+        </w:rPr>
+      </w:pPr>
+      <w:r>
+        <w:rPr>
+          <w:lang w:val="fr-CH"/>
+        </w:rPr>
+        <w:t>Firefox v145</w:t>
+      </w:r>
+    </w:p>
+    <w:p>
+      <w:pPr>
+        <w:pStyle w:val="Paragraphedeliste"/>
+        <w:numPr>
+          <w:ilvl w:val="0"/>
+          <w:numId w:val="47"/>
+        </w:numPr>
+        <w:rPr>
+          <w:lang w:val="fr-CH"/>
+        </w:rPr>
+      </w:pPr>
+      <w:r>
+        <w:rPr>
+          <w:lang w:val="fr-CH"/>
+        </w:rPr>
+        <w:t>Edge v142</w:t>
       </w:r>
     </w:p>
     <w:p>
@@ -1474,15 +2221,35 @@
         <w:rPr>
           <w:lang w:val="fr-CH"/>
         </w:rPr>
-        <w:t>Tests d’Acceptation Utilisateur (UAT)</w:t>
+        <w:t>T</w:t>
+      </w:r>
+      <w:r>
+        <w:rPr>
+          <w:lang w:val="fr-CH"/>
+        </w:rPr>
+        <w:t>ests manuels (Exploratoires)</w:t>
       </w:r>
     </w:p>
     <w:p>
       <w:pPr>
+        <w:ind w:left="360"/>
+        <w:rPr>
+          <w:lang w:val="fr-CH"/>
+        </w:rPr>
+      </w:pPr>
+      <w:r>
+        <w:rPr>
+          <w:lang w:val="fr-CH"/>
+        </w:rPr>
+        <w:t>Utilisés pour :</w:t>
+      </w:r>
+    </w:p>
+    <w:p>
+      <w:pPr>
         <w:pStyle w:val="Paragraphedeliste"/>
         <w:numPr>
           <w:ilvl w:val="0"/>
-          <w:numId w:val="32"/>
+          <w:numId w:val="48"/>
         </w:numPr>
         <w:rPr>
           <w:lang w:val="fr-CH"/>
@@ -1490,17 +2257,9 @@
       </w:pPr>
       <w:r>
         <w:rPr>
-          <w:b/>
-          <w:bCs/>
-          <w:lang w:val="fr-CH"/>
-        </w:rPr>
-        <w:t>Objectif :</w:t>
-      </w:r>
-      <w:r>
-        <w:rPr>
-          <w:lang w:val="fr-CH"/>
-        </w:rPr>
-        <w:t xml:space="preserve"> Valider que l’application répond aux besoins métier et à l’expérience utilisateur.</w:t>
+          <w:lang w:val="fr-CH"/>
+        </w:rPr>
+        <w:t>Détecter les bugs UI/UX</w:t>
       </w:r>
     </w:p>
     <w:p>
@@ -1508,7 +2267,7 @@
         <w:pStyle w:val="Paragraphedeliste"/>
         <w:numPr>
           <w:ilvl w:val="0"/>
-          <w:numId w:val="32"/>
+          <w:numId w:val="48"/>
         </w:numPr>
         <w:rPr>
           <w:lang w:val="fr-CH"/>
@@ -1516,33 +2275,27 @@
       </w:pPr>
       <w:r>
         <w:rPr>
-          <w:b/>
-          <w:bCs/>
-          <w:lang w:val="fr-CH"/>
-        </w:rPr>
-        <w:t>Responsable :</w:t>
-      </w:r>
-      <w:r>
-        <w:rPr>
-          <w:lang w:val="fr-CH"/>
-        </w:rPr>
-        <w:t xml:space="preserve"> Utilisateurs finaux / Représentants métier</w:t>
+          <w:lang w:val="fr-CH"/>
+        </w:rPr>
+        <w:t>Repérer les erreurs de texte</w:t>
       </w:r>
     </w:p>
     <w:p>
       <w:pPr>
         <w:pStyle w:val="Paragraphedeliste"/>
+        <w:numPr>
+          <w:ilvl w:val="0"/>
+          <w:numId w:val="48"/>
+        </w:numPr>
         <w:rPr>
           <w:lang w:val="fr-CH"/>
         </w:rPr>
       </w:pPr>
       <w:r>
         <w:rPr>
-          <w:b/>
-          <w:bCs/>
-          <w:lang w:val="fr-CH"/>
-        </w:rPr>
-        <w:t>Exemples de cas :</w:t>
+          <w:lang w:val="fr-CH"/>
+        </w:rPr>
+        <w:t>Tester les comportements limite (longue description, mauvaise saisie NPA)</w:t>
       </w:r>
     </w:p>
     <w:p>
@@ -1550,7 +2303,7 @@
         <w:pStyle w:val="Paragraphedeliste"/>
         <w:numPr>
           <w:ilvl w:val="0"/>
-          <w:numId w:val="33"/>
+          <w:numId w:val="48"/>
         </w:numPr>
         <w:rPr>
           <w:lang w:val="fr-CH"/>
@@ -1558,69 +2311,9 @@
       </w:pPr>
       <w:r>
         <w:rPr>
-          <w:b/>
-          <w:bCs/>
-          <w:lang w:val="fr-CH"/>
-        </w:rPr>
-        <w:t>TC_A001</w:t>
-      </w:r>
-      <w:r>
-        <w:rPr>
-          <w:lang w:val="fr-CH"/>
-        </w:rPr>
-        <w:t xml:space="preserve"> : L’utilisateur comprend et navigue facilement sur la carte</w:t>
-      </w:r>
-    </w:p>
-    <w:p>
-      <w:pPr>
-        <w:pStyle w:val="Paragraphedeliste"/>
-        <w:numPr>
-          <w:ilvl w:val="0"/>
-          <w:numId w:val="33"/>
-        </w:numPr>
-        <w:rPr>
-          <w:lang w:val="fr-CH"/>
-        </w:rPr>
-      </w:pPr>
-      <w:r>
-        <w:rPr>
-          <w:b/>
-          <w:bCs/>
-          <w:lang w:val="fr-CH"/>
-        </w:rPr>
-        <w:t>TC_A002</w:t>
-      </w:r>
-      <w:r>
-        <w:rPr>
-          <w:lang w:val="fr-CH"/>
-        </w:rPr>
-        <w:t xml:space="preserve"> : Les lieux sont correctement colorés selon leur catégorie</w:t>
-      </w:r>
-    </w:p>
-    <w:p>
-      <w:pPr>
-        <w:pStyle w:val="Paragraphedeliste"/>
-        <w:numPr>
-          <w:ilvl w:val="0"/>
-          <w:numId w:val="33"/>
-        </w:numPr>
-        <w:rPr>
-          <w:lang w:val="fr-CH"/>
-        </w:rPr>
-      </w:pPr>
-      <w:r>
-        <w:rPr>
-          <w:b/>
-          <w:bCs/>
-          <w:lang w:val="fr-CH"/>
-        </w:rPr>
-        <w:t>TC_A003</w:t>
-      </w:r>
-      <w:r>
-        <w:rPr>
-          <w:lang w:val="fr-CH"/>
-        </w:rPr>
-        <w:t xml:space="preserve"> : Les erreurs réseau sont compréhensibles et non bloquantes</w:t>
+          <w:lang w:val="fr-CH"/>
+        </w:rPr>
+        <w:t>Vérifier la cohérence générale</w:t>
       </w:r>
     </w:p>
     <w:p>
@@ -1827,6 +2520,7 @@
               </w:rPr>
             </w:pPr>
             <w:r>
+              <w:lastRenderedPageBreak/>
               <w:t>TC_U001</w:t>
             </w:r>
           </w:p>
@@ -2444,7 +3138,6 @@
               </w:rPr>
             </w:pPr>
             <w:r>
-              <w:lastRenderedPageBreak/>
               <w:t>TC_E003</w:t>
             </w:r>
           </w:p>
@@ -3379,6 +4072,155 @@
     </w:lvl>
   </w:abstractNum>
   <w:abstractNum w:abstractNumId="11" w15:restartNumberingAfterBreak="0">
+    <w:nsid w:val="0D6D4429"/>
+    <w:multiLevelType w:val="multilevel"/>
+    <w:tmpl w:val="1F1CDE52"/>
+    <w:lvl w:ilvl="0">
+      <w:start w:val="1"/>
+      <w:numFmt w:val="bullet"/>
+      <w:lvlText w:val=""/>
+      <w:lvlJc w:val="left"/>
+      <w:pPr>
+        <w:tabs>
+          <w:tab w:val="num" w:pos="720"/>
+        </w:tabs>
+        <w:ind w:left="720" w:hanging="360"/>
+      </w:pPr>
+      <w:rPr>
+        <w:rFonts w:ascii="Symbol" w:hAnsi="Symbol" w:hint="default"/>
+        <w:sz w:val="20"/>
+      </w:rPr>
+    </w:lvl>
+    <w:lvl w:ilvl="1" w:tentative="1">
+      <w:start w:val="1"/>
+      <w:numFmt w:val="bullet"/>
+      <w:lvlText w:val="o"/>
+      <w:lvlJc w:val="left"/>
+      <w:pPr>
+        <w:tabs>
+          <w:tab w:val="num" w:pos="1440"/>
+        </w:tabs>
+        <w:ind w:left="1440" w:hanging="360"/>
+      </w:pPr>
+      <w:rPr>
+        <w:rFonts w:ascii="Courier New" w:hAnsi="Courier New" w:hint="default"/>
+        <w:sz w:val="20"/>
+      </w:rPr>
+    </w:lvl>
+    <w:lvl w:ilvl="2" w:tentative="1">
+      <w:start w:val="1"/>
+      <w:numFmt w:val="bullet"/>
+      <w:lvlText w:val=""/>
+      <w:lvlJc w:val="left"/>
+      <w:pPr>
+        <w:tabs>
+          <w:tab w:val="num" w:pos="2160"/>
+        </w:tabs>
+        <w:ind w:left="2160" w:hanging="360"/>
+      </w:pPr>
+      <w:rPr>
+        <w:rFonts w:ascii="Wingdings" w:hAnsi="Wingdings" w:hint="default"/>
+        <w:sz w:val="20"/>
+      </w:rPr>
+    </w:lvl>
+    <w:lvl w:ilvl="3" w:tentative="1">
+      <w:start w:val="1"/>
+      <w:numFmt w:val="bullet"/>
+      <w:lvlText w:val=""/>
+      <w:lvlJc w:val="left"/>
+      <w:pPr>
+        <w:tabs>
+          <w:tab w:val="num" w:pos="2880"/>
+        </w:tabs>
+        <w:ind w:left="2880" w:hanging="360"/>
+      </w:pPr>
+      <w:rPr>
+        <w:rFonts w:ascii="Wingdings" w:hAnsi="Wingdings" w:hint="default"/>
+        <w:sz w:val="20"/>
+      </w:rPr>
+    </w:lvl>
+    <w:lvl w:ilvl="4" w:tentative="1">
+      <w:start w:val="1"/>
+      <w:numFmt w:val="bullet"/>
+      <w:lvlText w:val=""/>
+      <w:lvlJc w:val="left"/>
+      <w:pPr>
+        <w:tabs>
+          <w:tab w:val="num" w:pos="3600"/>
+        </w:tabs>
+        <w:ind w:left="3600" w:hanging="360"/>
+      </w:pPr>
+      <w:rPr>
+        <w:rFonts w:ascii="Wingdings" w:hAnsi="Wingdings" w:hint="default"/>
+        <w:sz w:val="20"/>
+      </w:rPr>
+    </w:lvl>
+    <w:lvl w:ilvl="5" w:tentative="1">
+      <w:start w:val="1"/>
+      <w:numFmt w:val="bullet"/>
+      <w:lvlText w:val=""/>
+      <w:lvlJc w:val="left"/>
+      <w:pPr>
+        <w:tabs>
+          <w:tab w:val="num" w:pos="4320"/>
+        </w:tabs>
+        <w:ind w:left="4320" w:hanging="360"/>
+      </w:pPr>
+      <w:rPr>
+        <w:rFonts w:ascii="Wingdings" w:hAnsi="Wingdings" w:hint="default"/>
+        <w:sz w:val="20"/>
+      </w:rPr>
+    </w:lvl>
+    <w:lvl w:ilvl="6" w:tentative="1">
+      <w:start w:val="1"/>
+      <w:numFmt w:val="bullet"/>
+      <w:lvlText w:val=""/>
+      <w:lvlJc w:val="left"/>
+      <w:pPr>
+        <w:tabs>
+          <w:tab w:val="num" w:pos="5040"/>
+        </w:tabs>
+        <w:ind w:left="5040" w:hanging="360"/>
+      </w:pPr>
+      <w:rPr>
+        <w:rFonts w:ascii="Wingdings" w:hAnsi="Wingdings" w:hint="default"/>
+        <w:sz w:val="20"/>
+      </w:rPr>
+    </w:lvl>
+    <w:lvl w:ilvl="7" w:tentative="1">
+      <w:start w:val="1"/>
+      <w:numFmt w:val="bullet"/>
+      <w:lvlText w:val=""/>
+      <w:lvlJc w:val="left"/>
+      <w:pPr>
+        <w:tabs>
+          <w:tab w:val="num" w:pos="5760"/>
+        </w:tabs>
+        <w:ind w:left="5760" w:hanging="360"/>
+      </w:pPr>
+      <w:rPr>
+        <w:rFonts w:ascii="Wingdings" w:hAnsi="Wingdings" w:hint="default"/>
+        <w:sz w:val="20"/>
+      </w:rPr>
+    </w:lvl>
+    <w:lvl w:ilvl="8" w:tentative="1">
+      <w:start w:val="1"/>
+      <w:numFmt w:val="bullet"/>
+      <w:lvlText w:val=""/>
+      <w:lvlJc w:val="left"/>
+      <w:pPr>
+        <w:tabs>
+          <w:tab w:val="num" w:pos="6480"/>
+        </w:tabs>
+        <w:ind w:left="6480" w:hanging="360"/>
+      </w:pPr>
+      <w:rPr>
+        <w:rFonts w:ascii="Wingdings" w:hAnsi="Wingdings" w:hint="default"/>
+        <w:sz w:val="20"/>
+      </w:rPr>
+    </w:lvl>
+  </w:abstractNum>
+  <w:abstractNum w:abstractNumId="12" w15:restartNumberingAfterBreak="0">
     <w:nsid w:val="110935D3"/>
     <w:multiLevelType w:val="multilevel"/>
     <w:tmpl w:val="57B40FB4"/>
@@ -3527,7 +4369,7 @@
       </w:rPr>
     </w:lvl>
   </w:abstractNum>
-  <w:abstractNum w:abstractNumId="12" w15:restartNumberingAfterBreak="0">
+  <w:abstractNum w:abstractNumId="13" w15:restartNumberingAfterBreak="0">
     <w:nsid w:val="1601622D"/>
     <w:multiLevelType w:val="hybridMultilevel"/>
     <w:tmpl w:val="74A20DA6"/>
@@ -3640,7 +4482,156 @@
       </w:rPr>
     </w:lvl>
   </w:abstractNum>
-  <w:abstractNum w:abstractNumId="13" w15:restartNumberingAfterBreak="0">
+  <w:abstractNum w:abstractNumId="14" w15:restartNumberingAfterBreak="0">
+    <w:nsid w:val="1AC357AA"/>
+    <w:multiLevelType w:val="multilevel"/>
+    <w:tmpl w:val="2E0614FA"/>
+    <w:lvl w:ilvl="0">
+      <w:start w:val="1"/>
+      <w:numFmt w:val="bullet"/>
+      <w:lvlText w:val=""/>
+      <w:lvlJc w:val="left"/>
+      <w:pPr>
+        <w:tabs>
+          <w:tab w:val="num" w:pos="720"/>
+        </w:tabs>
+        <w:ind w:left="720" w:hanging="360"/>
+      </w:pPr>
+      <w:rPr>
+        <w:rFonts w:ascii="Symbol" w:hAnsi="Symbol" w:hint="default"/>
+        <w:sz w:val="20"/>
+      </w:rPr>
+    </w:lvl>
+    <w:lvl w:ilvl="1" w:tentative="1">
+      <w:start w:val="1"/>
+      <w:numFmt w:val="bullet"/>
+      <w:lvlText w:val="o"/>
+      <w:lvlJc w:val="left"/>
+      <w:pPr>
+        <w:tabs>
+          <w:tab w:val="num" w:pos="1440"/>
+        </w:tabs>
+        <w:ind w:left="1440" w:hanging="360"/>
+      </w:pPr>
+      <w:rPr>
+        <w:rFonts w:ascii="Courier New" w:hAnsi="Courier New" w:hint="default"/>
+        <w:sz w:val="20"/>
+      </w:rPr>
+    </w:lvl>
+    <w:lvl w:ilvl="2" w:tentative="1">
+      <w:start w:val="1"/>
+      <w:numFmt w:val="bullet"/>
+      <w:lvlText w:val=""/>
+      <w:lvlJc w:val="left"/>
+      <w:pPr>
+        <w:tabs>
+          <w:tab w:val="num" w:pos="2160"/>
+        </w:tabs>
+        <w:ind w:left="2160" w:hanging="360"/>
+      </w:pPr>
+      <w:rPr>
+        <w:rFonts w:ascii="Wingdings" w:hAnsi="Wingdings" w:hint="default"/>
+        <w:sz w:val="20"/>
+      </w:rPr>
+    </w:lvl>
+    <w:lvl w:ilvl="3" w:tentative="1">
+      <w:start w:val="1"/>
+      <w:numFmt w:val="bullet"/>
+      <w:lvlText w:val=""/>
+      <w:lvlJc w:val="left"/>
+      <w:pPr>
+        <w:tabs>
+          <w:tab w:val="num" w:pos="2880"/>
+        </w:tabs>
+        <w:ind w:left="2880" w:hanging="360"/>
+      </w:pPr>
+      <w:rPr>
+        <w:rFonts w:ascii="Wingdings" w:hAnsi="Wingdings" w:hint="default"/>
+        <w:sz w:val="20"/>
+      </w:rPr>
+    </w:lvl>
+    <w:lvl w:ilvl="4" w:tentative="1">
+      <w:start w:val="1"/>
+      <w:numFmt w:val="bullet"/>
+      <w:lvlText w:val=""/>
+      <w:lvlJc w:val="left"/>
+      <w:pPr>
+        <w:tabs>
+          <w:tab w:val="num" w:pos="3600"/>
+        </w:tabs>
+        <w:ind w:left="3600" w:hanging="360"/>
+      </w:pPr>
+      <w:rPr>
+        <w:rFonts w:ascii="Wingdings" w:hAnsi="Wingdings" w:hint="default"/>
+        <w:sz w:val="20"/>
+      </w:rPr>
+    </w:lvl>
+    <w:lvl w:ilvl="5" w:tentative="1">
+      <w:start w:val="1"/>
+      <w:numFmt w:val="bullet"/>
+      <w:lvlText w:val=""/>
+      <w:lvlJc w:val="left"/>
+      <w:pPr>
+        <w:tabs>
+          <w:tab w:val="num" w:pos="4320"/>
+        </w:tabs>
+        <w:ind w:left="4320" w:hanging="360"/>
+      </w:pPr>
+      <w:rPr>
+        <w:rFonts w:ascii="Wingdings" w:hAnsi="Wingdings" w:hint="default"/>
+        <w:sz w:val="20"/>
+      </w:rPr>
+    </w:lvl>
+    <w:lvl w:ilvl="6" w:tentative="1">
+      <w:start w:val="1"/>
+      <w:numFmt w:val="bullet"/>
+      <w:lvlText w:val=""/>
+      <w:lvlJc w:val="left"/>
+      <w:pPr>
+        <w:tabs>
+          <w:tab w:val="num" w:pos="5040"/>
+        </w:tabs>
+        <w:ind w:left="5040" w:hanging="360"/>
+      </w:pPr>
+      <w:rPr>
+        <w:rFonts w:ascii="Wingdings" w:hAnsi="Wingdings" w:hint="default"/>
+        <w:sz w:val="20"/>
+      </w:rPr>
+    </w:lvl>
+    <w:lvl w:ilvl="7" w:tentative="1">
+      <w:start w:val="1"/>
+      <w:numFmt w:val="bullet"/>
+      <w:lvlText w:val=""/>
+      <w:lvlJc w:val="left"/>
+      <w:pPr>
+        <w:tabs>
+          <w:tab w:val="num" w:pos="5760"/>
+        </w:tabs>
+        <w:ind w:left="5760" w:hanging="360"/>
+      </w:pPr>
+      <w:rPr>
+        <w:rFonts w:ascii="Wingdings" w:hAnsi="Wingdings" w:hint="default"/>
+        <w:sz w:val="20"/>
+      </w:rPr>
+    </w:lvl>
+    <w:lvl w:ilvl="8" w:tentative="1">
+      <w:start w:val="1"/>
+      <w:numFmt w:val="bullet"/>
+      <w:lvlText w:val=""/>
+      <w:lvlJc w:val="left"/>
+      <w:pPr>
+        <w:tabs>
+          <w:tab w:val="num" w:pos="6480"/>
+        </w:tabs>
+        <w:ind w:left="6480" w:hanging="360"/>
+      </w:pPr>
+      <w:rPr>
+        <w:rFonts w:ascii="Wingdings" w:hAnsi="Wingdings" w:hint="default"/>
+        <w:sz w:val="20"/>
+      </w:rPr>
+    </w:lvl>
+  </w:abstractNum>
+  <w:abstractNum w:abstractNumId="15" w15:restartNumberingAfterBreak="0">
     <w:nsid w:val="1C412654"/>
     <w:multiLevelType w:val="multilevel"/>
     <w:tmpl w:val="35CEA30E"/>
@@ -3789,7 +4780,156 @@
       </w:rPr>
     </w:lvl>
   </w:abstractNum>
-  <w:abstractNum w:abstractNumId="14" w15:restartNumberingAfterBreak="0">
+  <w:abstractNum w:abstractNumId="16" w15:restartNumberingAfterBreak="0">
+    <w:nsid w:val="27CD1AF5"/>
+    <w:multiLevelType w:val="multilevel"/>
+    <w:tmpl w:val="2E0614FA"/>
+    <w:lvl w:ilvl="0">
+      <w:start w:val="1"/>
+      <w:numFmt w:val="bullet"/>
+      <w:lvlText w:val=""/>
+      <w:lvlJc w:val="left"/>
+      <w:pPr>
+        <w:tabs>
+          <w:tab w:val="num" w:pos="720"/>
+        </w:tabs>
+        <w:ind w:left="720" w:hanging="360"/>
+      </w:pPr>
+      <w:rPr>
+        <w:rFonts w:ascii="Symbol" w:hAnsi="Symbol" w:hint="default"/>
+        <w:sz w:val="20"/>
+      </w:rPr>
+    </w:lvl>
+    <w:lvl w:ilvl="1" w:tentative="1">
+      <w:start w:val="1"/>
+      <w:numFmt w:val="bullet"/>
+      <w:lvlText w:val="o"/>
+      <w:lvlJc w:val="left"/>
+      <w:pPr>
+        <w:tabs>
+          <w:tab w:val="num" w:pos="1440"/>
+        </w:tabs>
+        <w:ind w:left="1440" w:hanging="360"/>
+      </w:pPr>
+      <w:rPr>
+        <w:rFonts w:ascii="Courier New" w:hAnsi="Courier New" w:hint="default"/>
+        <w:sz w:val="20"/>
+      </w:rPr>
+    </w:lvl>
+    <w:lvl w:ilvl="2" w:tentative="1">
+      <w:start w:val="1"/>
+      <w:numFmt w:val="bullet"/>
+      <w:lvlText w:val=""/>
+      <w:lvlJc w:val="left"/>
+      <w:pPr>
+        <w:tabs>
+          <w:tab w:val="num" w:pos="2160"/>
+        </w:tabs>
+        <w:ind w:left="2160" w:hanging="360"/>
+      </w:pPr>
+      <w:rPr>
+        <w:rFonts w:ascii="Wingdings" w:hAnsi="Wingdings" w:hint="default"/>
+        <w:sz w:val="20"/>
+      </w:rPr>
+    </w:lvl>
+    <w:lvl w:ilvl="3" w:tentative="1">
+      <w:start w:val="1"/>
+      <w:numFmt w:val="bullet"/>
+      <w:lvlText w:val=""/>
+      <w:lvlJc w:val="left"/>
+      <w:pPr>
+        <w:tabs>
+          <w:tab w:val="num" w:pos="2880"/>
+        </w:tabs>
+        <w:ind w:left="2880" w:hanging="360"/>
+      </w:pPr>
+      <w:rPr>
+        <w:rFonts w:ascii="Wingdings" w:hAnsi="Wingdings" w:hint="default"/>
+        <w:sz w:val="20"/>
+      </w:rPr>
+    </w:lvl>
+    <w:lvl w:ilvl="4" w:tentative="1">
+      <w:start w:val="1"/>
+      <w:numFmt w:val="bullet"/>
+      <w:lvlText w:val=""/>
+      <w:lvlJc w:val="left"/>
+      <w:pPr>
+        <w:tabs>
+          <w:tab w:val="num" w:pos="3600"/>
+        </w:tabs>
+        <w:ind w:left="3600" w:hanging="360"/>
+      </w:pPr>
+      <w:rPr>
+        <w:rFonts w:ascii="Wingdings" w:hAnsi="Wingdings" w:hint="default"/>
+        <w:sz w:val="20"/>
+      </w:rPr>
+    </w:lvl>
+    <w:lvl w:ilvl="5" w:tentative="1">
+      <w:start w:val="1"/>
+      <w:numFmt w:val="bullet"/>
+      <w:lvlText w:val=""/>
+      <w:lvlJc w:val="left"/>
+      <w:pPr>
+        <w:tabs>
+          <w:tab w:val="num" w:pos="4320"/>
+        </w:tabs>
+        <w:ind w:left="4320" w:hanging="360"/>
+      </w:pPr>
+      <w:rPr>
+        <w:rFonts w:ascii="Wingdings" w:hAnsi="Wingdings" w:hint="default"/>
+        <w:sz w:val="20"/>
+      </w:rPr>
+    </w:lvl>
+    <w:lvl w:ilvl="6" w:tentative="1">
+      <w:start w:val="1"/>
+      <w:numFmt w:val="bullet"/>
+      <w:lvlText w:val=""/>
+      <w:lvlJc w:val="left"/>
+      <w:pPr>
+        <w:tabs>
+          <w:tab w:val="num" w:pos="5040"/>
+        </w:tabs>
+        <w:ind w:left="5040" w:hanging="360"/>
+      </w:pPr>
+      <w:rPr>
+        <w:rFonts w:ascii="Wingdings" w:hAnsi="Wingdings" w:hint="default"/>
+        <w:sz w:val="20"/>
+      </w:rPr>
+    </w:lvl>
+    <w:lvl w:ilvl="7" w:tentative="1">
+      <w:start w:val="1"/>
+      <w:numFmt w:val="bullet"/>
+      <w:lvlText w:val=""/>
+      <w:lvlJc w:val="left"/>
+      <w:pPr>
+        <w:tabs>
+          <w:tab w:val="num" w:pos="5760"/>
+        </w:tabs>
+        <w:ind w:left="5760" w:hanging="360"/>
+      </w:pPr>
+      <w:rPr>
+        <w:rFonts w:ascii="Wingdings" w:hAnsi="Wingdings" w:hint="default"/>
+        <w:sz w:val="20"/>
+      </w:rPr>
+    </w:lvl>
+    <w:lvl w:ilvl="8" w:tentative="1">
+      <w:start w:val="1"/>
+      <w:numFmt w:val="bullet"/>
+      <w:lvlText w:val=""/>
+      <w:lvlJc w:val="left"/>
+      <w:pPr>
+        <w:tabs>
+          <w:tab w:val="num" w:pos="6480"/>
+        </w:tabs>
+        <w:ind w:left="6480" w:hanging="360"/>
+      </w:pPr>
+      <w:rPr>
+        <w:rFonts w:ascii="Wingdings" w:hAnsi="Wingdings" w:hint="default"/>
+        <w:sz w:val="20"/>
+      </w:rPr>
+    </w:lvl>
+  </w:abstractNum>
+  <w:abstractNum w:abstractNumId="17" w15:restartNumberingAfterBreak="0">
     <w:nsid w:val="2ECB6146"/>
     <w:multiLevelType w:val="hybridMultilevel"/>
     <w:tmpl w:val="07CA0ABC"/>
@@ -3902,7 +5042,7 @@
       </w:rPr>
     </w:lvl>
   </w:abstractNum>
-  <w:abstractNum w:abstractNumId="15" w15:restartNumberingAfterBreak="0">
+  <w:abstractNum w:abstractNumId="18" w15:restartNumberingAfterBreak="0">
     <w:nsid w:val="37267941"/>
     <w:multiLevelType w:val="hybridMultilevel"/>
     <w:tmpl w:val="1786F05A"/>
@@ -4015,7 +5155,7 @@
       </w:rPr>
     </w:lvl>
   </w:abstractNum>
-  <w:abstractNum w:abstractNumId="16" w15:restartNumberingAfterBreak="0">
+  <w:abstractNum w:abstractNumId="19" w15:restartNumberingAfterBreak="0">
     <w:nsid w:val="4BC8749C"/>
     <w:multiLevelType w:val="hybridMultilevel"/>
     <w:tmpl w:val="BB44D574"/>
@@ -4128,7 +5268,7 @@
       </w:rPr>
     </w:lvl>
   </w:abstractNum>
-  <w:abstractNum w:abstractNumId="17" w15:restartNumberingAfterBreak="0">
+  <w:abstractNum w:abstractNumId="20" w15:restartNumberingAfterBreak="0">
     <w:nsid w:val="4D352468"/>
     <w:multiLevelType w:val="multilevel"/>
     <w:tmpl w:val="DBF4ACF6"/>
@@ -4277,7 +5417,7 @@
       </w:rPr>
     </w:lvl>
   </w:abstractNum>
-  <w:abstractNum w:abstractNumId="18" w15:restartNumberingAfterBreak="0">
+  <w:abstractNum w:abstractNumId="21" w15:restartNumberingAfterBreak="0">
     <w:nsid w:val="4F483AD9"/>
     <w:multiLevelType w:val="hybridMultilevel"/>
     <w:tmpl w:val="CE88E710"/>
@@ -4390,7 +5530,120 @@
       </w:rPr>
     </w:lvl>
   </w:abstractNum>
-  <w:abstractNum w:abstractNumId="19" w15:restartNumberingAfterBreak="0">
+  <w:abstractNum w:abstractNumId="22" w15:restartNumberingAfterBreak="0">
+    <w:nsid w:val="4FFA64C8"/>
+    <w:multiLevelType w:val="hybridMultilevel"/>
+    <w:tmpl w:val="587E660E"/>
+    <w:lvl w:ilvl="0" w:tplc="100C0001">
+      <w:start w:val="1"/>
+      <w:numFmt w:val="bullet"/>
+      <w:lvlText w:val=""/>
+      <w:lvlJc w:val="left"/>
+      <w:pPr>
+        <w:ind w:left="720" w:hanging="360"/>
+      </w:pPr>
+      <w:rPr>
+        <w:rFonts w:ascii="Symbol" w:hAnsi="Symbol" w:hint="default"/>
+      </w:rPr>
+    </w:lvl>
+    <w:lvl w:ilvl="1" w:tplc="100C0003" w:tentative="1">
+      <w:start w:val="1"/>
+      <w:numFmt w:val="bullet"/>
+      <w:lvlText w:val="o"/>
+      <w:lvlJc w:val="left"/>
+      <w:pPr>
+        <w:ind w:left="1440" w:hanging="360"/>
+      </w:pPr>
+      <w:rPr>
+        <w:rFonts w:ascii="Courier New" w:hAnsi="Courier New" w:cs="Courier New" w:hint="default"/>
+      </w:rPr>
+    </w:lvl>
+    <w:lvl w:ilvl="2" w:tplc="100C0005" w:tentative="1">
+      <w:start w:val="1"/>
+      <w:numFmt w:val="bullet"/>
+      <w:lvlText w:val=""/>
+      <w:lvlJc w:val="left"/>
+      <w:pPr>
+        <w:ind w:left="2160" w:hanging="360"/>
+      </w:pPr>
+      <w:rPr>
+        <w:rFonts w:ascii="Wingdings" w:hAnsi="Wingdings" w:hint="default"/>
+      </w:rPr>
+    </w:lvl>
+    <w:lvl w:ilvl="3" w:tplc="100C0001" w:tentative="1">
+      <w:start w:val="1"/>
+      <w:numFmt w:val="bullet"/>
+      <w:lvlText w:val=""/>
+      <w:lvlJc w:val="left"/>
+      <w:pPr>
+        <w:ind w:left="2880" w:hanging="360"/>
+      </w:pPr>
+      <w:rPr>
+        <w:rFonts w:ascii="Symbol" w:hAnsi="Symbol" w:hint="default"/>
+      </w:rPr>
+    </w:lvl>
+    <w:lvl w:ilvl="4" w:tplc="100C0003" w:tentative="1">
+      <w:start w:val="1"/>
+      <w:numFmt w:val="bullet"/>
+      <w:lvlText w:val="o"/>
+      <w:lvlJc w:val="left"/>
+      <w:pPr>
+        <w:ind w:left="3600" w:hanging="360"/>
+      </w:pPr>
+      <w:rPr>
+        <w:rFonts w:ascii="Courier New" w:hAnsi="Courier New" w:cs="Courier New" w:hint="default"/>
+      </w:rPr>
+    </w:lvl>
+    <w:lvl w:ilvl="5" w:tplc="100C0005" w:tentative="1">
+      <w:start w:val="1"/>
+      <w:numFmt w:val="bullet"/>
+      <w:lvlText w:val=""/>
+      <w:lvlJc w:val="left"/>
+      <w:pPr>
+        <w:ind w:left="4320" w:hanging="360"/>
+      </w:pPr>
+      <w:rPr>
+        <w:rFonts w:ascii="Wingdings" w:hAnsi="Wingdings" w:hint="default"/>
+      </w:rPr>
+    </w:lvl>
+    <w:lvl w:ilvl="6" w:tplc="100C0001" w:tentative="1">
+      <w:start w:val="1"/>
+      <w:numFmt w:val="bullet"/>
+      <w:lvlText w:val=""/>
+      <w:lvlJc w:val="left"/>
+      <w:pPr>
+        <w:ind w:left="5040" w:hanging="360"/>
+      </w:pPr>
+      <w:rPr>
+        <w:rFonts w:ascii="Symbol" w:hAnsi="Symbol" w:hint="default"/>
+      </w:rPr>
+    </w:lvl>
+    <w:lvl w:ilvl="7" w:tplc="100C0003" w:tentative="1">
+      <w:start w:val="1"/>
+      <w:numFmt w:val="bullet"/>
+      <w:lvlText w:val="o"/>
+      <w:lvlJc w:val="left"/>
+      <w:pPr>
+        <w:ind w:left="5760" w:hanging="360"/>
+      </w:pPr>
+      <w:rPr>
+        <w:rFonts w:ascii="Courier New" w:hAnsi="Courier New" w:cs="Courier New" w:hint="default"/>
+      </w:rPr>
+    </w:lvl>
+    <w:lvl w:ilvl="8" w:tplc="100C0005" w:tentative="1">
+      <w:start w:val="1"/>
+      <w:numFmt w:val="bullet"/>
+      <w:lvlText w:val=""/>
+      <w:lvlJc w:val="left"/>
+      <w:pPr>
+        <w:ind w:left="6480" w:hanging="360"/>
+      </w:pPr>
+      <w:rPr>
+        <w:rFonts w:ascii="Wingdings" w:hAnsi="Wingdings" w:hint="default"/>
+      </w:rPr>
+    </w:lvl>
+  </w:abstractNum>
+  <w:abstractNum w:abstractNumId="23" w15:restartNumberingAfterBreak="0">
     <w:nsid w:val="50267E88"/>
     <w:multiLevelType w:val="multilevel"/>
     <w:tmpl w:val="D662E4DE"/>
@@ -4539,7 +5792,7 @@
       </w:rPr>
     </w:lvl>
   </w:abstractNum>
-  <w:abstractNum w:abstractNumId="20" w15:restartNumberingAfterBreak="0">
+  <w:abstractNum w:abstractNumId="24" w15:restartNumberingAfterBreak="0">
     <w:nsid w:val="52845A66"/>
     <w:multiLevelType w:val="multilevel"/>
     <w:tmpl w:val="632E51D8"/>
@@ -4688,7 +5941,7 @@
       </w:rPr>
     </w:lvl>
   </w:abstractNum>
-  <w:abstractNum w:abstractNumId="21" w15:restartNumberingAfterBreak="0">
+  <w:abstractNum w:abstractNumId="25" w15:restartNumberingAfterBreak="0">
     <w:nsid w:val="57563419"/>
     <w:multiLevelType w:val="hybridMultilevel"/>
     <w:tmpl w:val="E38E853E"/>
@@ -4801,7 +6054,7 @@
       </w:rPr>
     </w:lvl>
   </w:abstractNum>
-  <w:abstractNum w:abstractNumId="22" w15:restartNumberingAfterBreak="0">
+  <w:abstractNum w:abstractNumId="26" w15:restartNumberingAfterBreak="0">
     <w:nsid w:val="5FF21F13"/>
     <w:multiLevelType w:val="multilevel"/>
     <w:tmpl w:val="BE101238"/>
@@ -4950,7 +6203,7 @@
       </w:rPr>
     </w:lvl>
   </w:abstractNum>
-  <w:abstractNum w:abstractNumId="23" w15:restartNumberingAfterBreak="0">
+  <w:abstractNum w:abstractNumId="27" w15:restartNumberingAfterBreak="0">
     <w:nsid w:val="60A8624B"/>
     <w:multiLevelType w:val="multilevel"/>
     <w:tmpl w:val="312CDCE6"/>
@@ -5099,7 +6352,7 @@
       </w:rPr>
     </w:lvl>
   </w:abstractNum>
-  <w:abstractNum w:abstractNumId="24" w15:restartNumberingAfterBreak="0">
+  <w:abstractNum w:abstractNumId="28" w15:restartNumberingAfterBreak="0">
     <w:nsid w:val="614323DD"/>
     <w:multiLevelType w:val="multilevel"/>
     <w:tmpl w:val="32D8E388"/>
@@ -5248,7 +6501,156 @@
       </w:rPr>
     </w:lvl>
   </w:abstractNum>
-  <w:abstractNum w:abstractNumId="25" w15:restartNumberingAfterBreak="0">
+  <w:abstractNum w:abstractNumId="29" w15:restartNumberingAfterBreak="0">
+    <w:nsid w:val="618B64D4"/>
+    <w:multiLevelType w:val="multilevel"/>
+    <w:tmpl w:val="2E0614FA"/>
+    <w:lvl w:ilvl="0">
+      <w:start w:val="1"/>
+      <w:numFmt w:val="bullet"/>
+      <w:lvlText w:val=""/>
+      <w:lvlJc w:val="left"/>
+      <w:pPr>
+        <w:tabs>
+          <w:tab w:val="num" w:pos="720"/>
+        </w:tabs>
+        <w:ind w:left="720" w:hanging="360"/>
+      </w:pPr>
+      <w:rPr>
+        <w:rFonts w:ascii="Symbol" w:hAnsi="Symbol" w:hint="default"/>
+        <w:sz w:val="20"/>
+      </w:rPr>
+    </w:lvl>
+    <w:lvl w:ilvl="1" w:tentative="1">
+      <w:start w:val="1"/>
+      <w:numFmt w:val="bullet"/>
+      <w:lvlText w:val="o"/>
+      <w:lvlJc w:val="left"/>
+      <w:pPr>
+        <w:tabs>
+          <w:tab w:val="num" w:pos="1440"/>
+        </w:tabs>
+        <w:ind w:left="1440" w:hanging="360"/>
+      </w:pPr>
+      <w:rPr>
+        <w:rFonts w:ascii="Courier New" w:hAnsi="Courier New" w:hint="default"/>
+        <w:sz w:val="20"/>
+      </w:rPr>
+    </w:lvl>
+    <w:lvl w:ilvl="2" w:tentative="1">
+      <w:start w:val="1"/>
+      <w:numFmt w:val="bullet"/>
+      <w:lvlText w:val=""/>
+      <w:lvlJc w:val="left"/>
+      <w:pPr>
+        <w:tabs>
+          <w:tab w:val="num" w:pos="2160"/>
+        </w:tabs>
+        <w:ind w:left="2160" w:hanging="360"/>
+      </w:pPr>
+      <w:rPr>
+        <w:rFonts w:ascii="Wingdings" w:hAnsi="Wingdings" w:hint="default"/>
+        <w:sz w:val="20"/>
+      </w:rPr>
+    </w:lvl>
+    <w:lvl w:ilvl="3" w:tentative="1">
+      <w:start w:val="1"/>
+      <w:numFmt w:val="bullet"/>
+      <w:lvlText w:val=""/>
+      <w:lvlJc w:val="left"/>
+      <w:pPr>
+        <w:tabs>
+          <w:tab w:val="num" w:pos="2880"/>
+        </w:tabs>
+        <w:ind w:left="2880" w:hanging="360"/>
+      </w:pPr>
+      <w:rPr>
+        <w:rFonts w:ascii="Wingdings" w:hAnsi="Wingdings" w:hint="default"/>
+        <w:sz w:val="20"/>
+      </w:rPr>
+    </w:lvl>
+    <w:lvl w:ilvl="4" w:tentative="1">
+      <w:start w:val="1"/>
+      <w:numFmt w:val="bullet"/>
+      <w:lvlText w:val=""/>
+      <w:lvlJc w:val="left"/>
+      <w:pPr>
+        <w:tabs>
+          <w:tab w:val="num" w:pos="3600"/>
+        </w:tabs>
+        <w:ind w:left="3600" w:hanging="360"/>
+      </w:pPr>
+      <w:rPr>
+        <w:rFonts w:ascii="Wingdings" w:hAnsi="Wingdings" w:hint="default"/>
+        <w:sz w:val="20"/>
+      </w:rPr>
+    </w:lvl>
+    <w:lvl w:ilvl="5" w:tentative="1">
+      <w:start w:val="1"/>
+      <w:numFmt w:val="bullet"/>
+      <w:lvlText w:val=""/>
+      <w:lvlJc w:val="left"/>
+      <w:pPr>
+        <w:tabs>
+          <w:tab w:val="num" w:pos="4320"/>
+        </w:tabs>
+        <w:ind w:left="4320" w:hanging="360"/>
+      </w:pPr>
+      <w:rPr>
+        <w:rFonts w:ascii="Wingdings" w:hAnsi="Wingdings" w:hint="default"/>
+        <w:sz w:val="20"/>
+      </w:rPr>
+    </w:lvl>
+    <w:lvl w:ilvl="6" w:tentative="1">
+      <w:start w:val="1"/>
+      <w:numFmt w:val="bullet"/>
+      <w:lvlText w:val=""/>
+      <w:lvlJc w:val="left"/>
+      <w:pPr>
+        <w:tabs>
+          <w:tab w:val="num" w:pos="5040"/>
+        </w:tabs>
+        <w:ind w:left="5040" w:hanging="360"/>
+      </w:pPr>
+      <w:rPr>
+        <w:rFonts w:ascii="Wingdings" w:hAnsi="Wingdings" w:hint="default"/>
+        <w:sz w:val="20"/>
+      </w:rPr>
+    </w:lvl>
+    <w:lvl w:ilvl="7" w:tentative="1">
+      <w:start w:val="1"/>
+      <w:numFmt w:val="bullet"/>
+      <w:lvlText w:val=""/>
+      <w:lvlJc w:val="left"/>
+      <w:pPr>
+        <w:tabs>
+          <w:tab w:val="num" w:pos="5760"/>
+        </w:tabs>
+        <w:ind w:left="5760" w:hanging="360"/>
+      </w:pPr>
+      <w:rPr>
+        <w:rFonts w:ascii="Wingdings" w:hAnsi="Wingdings" w:hint="default"/>
+        <w:sz w:val="20"/>
+      </w:rPr>
+    </w:lvl>
+    <w:lvl w:ilvl="8" w:tentative="1">
+      <w:start w:val="1"/>
+      <w:numFmt w:val="bullet"/>
+      <w:lvlText w:val=""/>
+      <w:lvlJc w:val="left"/>
+      <w:pPr>
+        <w:tabs>
+          <w:tab w:val="num" w:pos="6480"/>
+        </w:tabs>
+        <w:ind w:left="6480" w:hanging="360"/>
+      </w:pPr>
+      <w:rPr>
+        <w:rFonts w:ascii="Wingdings" w:hAnsi="Wingdings" w:hint="default"/>
+        <w:sz w:val="20"/>
+      </w:rPr>
+    </w:lvl>
+  </w:abstractNum>
+  <w:abstractNum w:abstractNumId="30" w15:restartNumberingAfterBreak="0">
     <w:nsid w:val="629940A7"/>
     <w:multiLevelType w:val="hybridMultilevel"/>
     <w:tmpl w:val="EC0E5228"/>
@@ -5361,7 +6763,7 @@
       </w:rPr>
     </w:lvl>
   </w:abstractNum>
-  <w:abstractNum w:abstractNumId="26" w15:restartNumberingAfterBreak="0">
+  <w:abstractNum w:abstractNumId="31" w15:restartNumberingAfterBreak="0">
     <w:nsid w:val="62CA1A0D"/>
     <w:multiLevelType w:val="hybridMultilevel"/>
     <w:tmpl w:val="4198F424"/>
@@ -5474,7 +6876,156 @@
       </w:rPr>
     </w:lvl>
   </w:abstractNum>
-  <w:abstractNum w:abstractNumId="27" w15:restartNumberingAfterBreak="0">
+  <w:abstractNum w:abstractNumId="32" w15:restartNumberingAfterBreak="0">
+    <w:nsid w:val="65146B18"/>
+    <w:multiLevelType w:val="multilevel"/>
+    <w:tmpl w:val="498856C8"/>
+    <w:lvl w:ilvl="0">
+      <w:start w:val="1"/>
+      <w:numFmt w:val="bullet"/>
+      <w:lvlText w:val=""/>
+      <w:lvlJc w:val="left"/>
+      <w:pPr>
+        <w:tabs>
+          <w:tab w:val="num" w:pos="1080"/>
+        </w:tabs>
+        <w:ind w:left="1080" w:hanging="360"/>
+      </w:pPr>
+      <w:rPr>
+        <w:rFonts w:ascii="Symbol" w:hAnsi="Symbol" w:hint="default"/>
+        <w:sz w:val="20"/>
+      </w:rPr>
+    </w:lvl>
+    <w:lvl w:ilvl="1" w:tentative="1">
+      <w:start w:val="1"/>
+      <w:numFmt w:val="bullet"/>
+      <w:lvlText w:val="o"/>
+      <w:lvlJc w:val="left"/>
+      <w:pPr>
+        <w:tabs>
+          <w:tab w:val="num" w:pos="1800"/>
+        </w:tabs>
+        <w:ind w:left="1800" w:hanging="360"/>
+      </w:pPr>
+      <w:rPr>
+        <w:rFonts w:ascii="Courier New" w:hAnsi="Courier New" w:hint="default"/>
+        <w:sz w:val="20"/>
+      </w:rPr>
+    </w:lvl>
+    <w:lvl w:ilvl="2" w:tentative="1">
+      <w:start w:val="1"/>
+      <w:numFmt w:val="bullet"/>
+      <w:lvlText w:val=""/>
+      <w:lvlJc w:val="left"/>
+      <w:pPr>
+        <w:tabs>
+          <w:tab w:val="num" w:pos="2520"/>
+        </w:tabs>
+        <w:ind w:left="2520" w:hanging="360"/>
+      </w:pPr>
+      <w:rPr>
+        <w:rFonts w:ascii="Wingdings" w:hAnsi="Wingdings" w:hint="default"/>
+        <w:sz w:val="20"/>
+      </w:rPr>
+    </w:lvl>
+    <w:lvl w:ilvl="3" w:tentative="1">
+      <w:start w:val="1"/>
+      <w:numFmt w:val="bullet"/>
+      <w:lvlText w:val=""/>
+      <w:lvlJc w:val="left"/>
+      <w:pPr>
+        <w:tabs>
+          <w:tab w:val="num" w:pos="3240"/>
+        </w:tabs>
+        <w:ind w:left="3240" w:hanging="360"/>
+      </w:pPr>
+      <w:rPr>
+        <w:rFonts w:ascii="Wingdings" w:hAnsi="Wingdings" w:hint="default"/>
+        <w:sz w:val="20"/>
+      </w:rPr>
+    </w:lvl>
+    <w:lvl w:ilvl="4" w:tentative="1">
+      <w:start w:val="1"/>
+      <w:numFmt w:val="bullet"/>
+      <w:lvlText w:val=""/>
+      <w:lvlJc w:val="left"/>
+      <w:pPr>
+        <w:tabs>
+          <w:tab w:val="num" w:pos="3960"/>
+        </w:tabs>
+        <w:ind w:left="3960" w:hanging="360"/>
+      </w:pPr>
+      <w:rPr>
+        <w:rFonts w:ascii="Wingdings" w:hAnsi="Wingdings" w:hint="default"/>
+        <w:sz w:val="20"/>
+      </w:rPr>
+    </w:lvl>
+    <w:lvl w:ilvl="5" w:tentative="1">
+      <w:start w:val="1"/>
+      <w:numFmt w:val="bullet"/>
+      <w:lvlText w:val=""/>
+      <w:lvlJc w:val="left"/>
+      <w:pPr>
+        <w:tabs>
+          <w:tab w:val="num" w:pos="4680"/>
+        </w:tabs>
+        <w:ind w:left="4680" w:hanging="360"/>
+      </w:pPr>
+      <w:rPr>
+        <w:rFonts w:ascii="Wingdings" w:hAnsi="Wingdings" w:hint="default"/>
+        <w:sz w:val="20"/>
+      </w:rPr>
+    </w:lvl>
+    <w:lvl w:ilvl="6" w:tentative="1">
+      <w:start w:val="1"/>
+      <w:numFmt w:val="bullet"/>
+      <w:lvlText w:val=""/>
+      <w:lvlJc w:val="left"/>
+      <w:pPr>
+        <w:tabs>
+          <w:tab w:val="num" w:pos="5400"/>
+        </w:tabs>
+        <w:ind w:left="5400" w:hanging="360"/>
+      </w:pPr>
+      <w:rPr>
+        <w:rFonts w:ascii="Wingdings" w:hAnsi="Wingdings" w:hint="default"/>
+        <w:sz w:val="20"/>
+      </w:rPr>
+    </w:lvl>
+    <w:lvl w:ilvl="7" w:tentative="1">
+      <w:start w:val="1"/>
+      <w:numFmt w:val="bullet"/>
+      <w:lvlText w:val=""/>
+      <w:lvlJc w:val="left"/>
+      <w:pPr>
+        <w:tabs>
+          <w:tab w:val="num" w:pos="6120"/>
+        </w:tabs>
+        <w:ind w:left="6120" w:hanging="360"/>
+      </w:pPr>
+      <w:rPr>
+        <w:rFonts w:ascii="Wingdings" w:hAnsi="Wingdings" w:hint="default"/>
+        <w:sz w:val="20"/>
+      </w:rPr>
+    </w:lvl>
+    <w:lvl w:ilvl="8" w:tentative="1">
+      <w:start w:val="1"/>
+      <w:numFmt w:val="bullet"/>
+      <w:lvlText w:val=""/>
+      <w:lvlJc w:val="left"/>
+      <w:pPr>
+        <w:tabs>
+          <w:tab w:val="num" w:pos="6840"/>
+        </w:tabs>
+        <w:ind w:left="6840" w:hanging="360"/>
+      </w:pPr>
+      <w:rPr>
+        <w:rFonts w:ascii="Wingdings" w:hAnsi="Wingdings" w:hint="default"/>
+        <w:sz w:val="20"/>
+      </w:rPr>
+    </w:lvl>
+  </w:abstractNum>
+  <w:abstractNum w:abstractNumId="33" w15:restartNumberingAfterBreak="0">
     <w:nsid w:val="655A0337"/>
     <w:multiLevelType w:val="multilevel"/>
     <w:tmpl w:val="FE222368"/>
@@ -5623,7 +7174,7 @@
       </w:rPr>
     </w:lvl>
   </w:abstractNum>
-  <w:abstractNum w:abstractNumId="28" w15:restartNumberingAfterBreak="0">
+  <w:abstractNum w:abstractNumId="34" w15:restartNumberingAfterBreak="0">
     <w:nsid w:val="66A772A9"/>
     <w:multiLevelType w:val="multilevel"/>
     <w:tmpl w:val="2FD8F44C"/>
@@ -5772,7 +7323,156 @@
       </w:rPr>
     </w:lvl>
   </w:abstractNum>
-  <w:abstractNum w:abstractNumId="29" w15:restartNumberingAfterBreak="0">
+  <w:abstractNum w:abstractNumId="35" w15:restartNumberingAfterBreak="0">
+    <w:nsid w:val="67C11968"/>
+    <w:multiLevelType w:val="multilevel"/>
+    <w:tmpl w:val="2E0614FA"/>
+    <w:lvl w:ilvl="0">
+      <w:start w:val="1"/>
+      <w:numFmt w:val="bullet"/>
+      <w:lvlText w:val=""/>
+      <w:lvlJc w:val="left"/>
+      <w:pPr>
+        <w:tabs>
+          <w:tab w:val="num" w:pos="720"/>
+        </w:tabs>
+        <w:ind w:left="720" w:hanging="360"/>
+      </w:pPr>
+      <w:rPr>
+        <w:rFonts w:ascii="Symbol" w:hAnsi="Symbol" w:hint="default"/>
+        <w:sz w:val="20"/>
+      </w:rPr>
+    </w:lvl>
+    <w:lvl w:ilvl="1" w:tentative="1">
+      <w:start w:val="1"/>
+      <w:numFmt w:val="bullet"/>
+      <w:lvlText w:val="o"/>
+      <w:lvlJc w:val="left"/>
+      <w:pPr>
+        <w:tabs>
+          <w:tab w:val="num" w:pos="1440"/>
+        </w:tabs>
+        <w:ind w:left="1440" w:hanging="360"/>
+      </w:pPr>
+      <w:rPr>
+        <w:rFonts w:ascii="Courier New" w:hAnsi="Courier New" w:hint="default"/>
+        <w:sz w:val="20"/>
+      </w:rPr>
+    </w:lvl>
+    <w:lvl w:ilvl="2" w:tentative="1">
+      <w:start w:val="1"/>
+      <w:numFmt w:val="bullet"/>
+      <w:lvlText w:val=""/>
+      <w:lvlJc w:val="left"/>
+      <w:pPr>
+        <w:tabs>
+          <w:tab w:val="num" w:pos="2160"/>
+        </w:tabs>
+        <w:ind w:left="2160" w:hanging="360"/>
+      </w:pPr>
+      <w:rPr>
+        <w:rFonts w:ascii="Wingdings" w:hAnsi="Wingdings" w:hint="default"/>
+        <w:sz w:val="20"/>
+      </w:rPr>
+    </w:lvl>
+    <w:lvl w:ilvl="3" w:tentative="1">
+      <w:start w:val="1"/>
+      <w:numFmt w:val="bullet"/>
+      <w:lvlText w:val=""/>
+      <w:lvlJc w:val="left"/>
+      <w:pPr>
+        <w:tabs>
+          <w:tab w:val="num" w:pos="2880"/>
+        </w:tabs>
+        <w:ind w:left="2880" w:hanging="360"/>
+      </w:pPr>
+      <w:rPr>
+        <w:rFonts w:ascii="Wingdings" w:hAnsi="Wingdings" w:hint="default"/>
+        <w:sz w:val="20"/>
+      </w:rPr>
+    </w:lvl>
+    <w:lvl w:ilvl="4" w:tentative="1">
+      <w:start w:val="1"/>
+      <w:numFmt w:val="bullet"/>
+      <w:lvlText w:val=""/>
+      <w:lvlJc w:val="left"/>
+      <w:pPr>
+        <w:tabs>
+          <w:tab w:val="num" w:pos="3600"/>
+        </w:tabs>
+        <w:ind w:left="3600" w:hanging="360"/>
+      </w:pPr>
+      <w:rPr>
+        <w:rFonts w:ascii="Wingdings" w:hAnsi="Wingdings" w:hint="default"/>
+        <w:sz w:val="20"/>
+      </w:rPr>
+    </w:lvl>
+    <w:lvl w:ilvl="5" w:tentative="1">
+      <w:start w:val="1"/>
+      <w:numFmt w:val="bullet"/>
+      <w:lvlText w:val=""/>
+      <w:lvlJc w:val="left"/>
+      <w:pPr>
+        <w:tabs>
+          <w:tab w:val="num" w:pos="4320"/>
+        </w:tabs>
+        <w:ind w:left="4320" w:hanging="360"/>
+      </w:pPr>
+      <w:rPr>
+        <w:rFonts w:ascii="Wingdings" w:hAnsi="Wingdings" w:hint="default"/>
+        <w:sz w:val="20"/>
+      </w:rPr>
+    </w:lvl>
+    <w:lvl w:ilvl="6" w:tentative="1">
+      <w:start w:val="1"/>
+      <w:numFmt w:val="bullet"/>
+      <w:lvlText w:val=""/>
+      <w:lvlJc w:val="left"/>
+      <w:pPr>
+        <w:tabs>
+          <w:tab w:val="num" w:pos="5040"/>
+        </w:tabs>
+        <w:ind w:left="5040" w:hanging="360"/>
+      </w:pPr>
+      <w:rPr>
+        <w:rFonts w:ascii="Wingdings" w:hAnsi="Wingdings" w:hint="default"/>
+        <w:sz w:val="20"/>
+      </w:rPr>
+    </w:lvl>
+    <w:lvl w:ilvl="7" w:tentative="1">
+      <w:start w:val="1"/>
+      <w:numFmt w:val="bullet"/>
+      <w:lvlText w:val=""/>
+      <w:lvlJc w:val="left"/>
+      <w:pPr>
+        <w:tabs>
+          <w:tab w:val="num" w:pos="5760"/>
+        </w:tabs>
+        <w:ind w:left="5760" w:hanging="360"/>
+      </w:pPr>
+      <w:rPr>
+        <w:rFonts w:ascii="Wingdings" w:hAnsi="Wingdings" w:hint="default"/>
+        <w:sz w:val="20"/>
+      </w:rPr>
+    </w:lvl>
+    <w:lvl w:ilvl="8" w:tentative="1">
+      <w:start w:val="1"/>
+      <w:numFmt w:val="bullet"/>
+      <w:lvlText w:val=""/>
+      <w:lvlJc w:val="left"/>
+      <w:pPr>
+        <w:tabs>
+          <w:tab w:val="num" w:pos="6480"/>
+        </w:tabs>
+        <w:ind w:left="6480" w:hanging="360"/>
+      </w:pPr>
+      <w:rPr>
+        <w:rFonts w:ascii="Wingdings" w:hAnsi="Wingdings" w:hint="default"/>
+        <w:sz w:val="20"/>
+      </w:rPr>
+    </w:lvl>
+  </w:abstractNum>
+  <w:abstractNum w:abstractNumId="36" w15:restartNumberingAfterBreak="0">
     <w:nsid w:val="682366D8"/>
     <w:multiLevelType w:val="hybridMultilevel"/>
     <w:tmpl w:val="7AAC8D22"/>
@@ -5885,7 +7585,7 @@
       </w:rPr>
     </w:lvl>
   </w:abstractNum>
-  <w:abstractNum w:abstractNumId="30" w15:restartNumberingAfterBreak="0">
+  <w:abstractNum w:abstractNumId="37" w15:restartNumberingAfterBreak="0">
     <w:nsid w:val="6A895F9C"/>
     <w:multiLevelType w:val="multilevel"/>
     <w:tmpl w:val="7CCE48B2"/>
@@ -6034,7 +7734,120 @@
       </w:rPr>
     </w:lvl>
   </w:abstractNum>
-  <w:abstractNum w:abstractNumId="31" w15:restartNumberingAfterBreak="0">
+  <w:abstractNum w:abstractNumId="38" w15:restartNumberingAfterBreak="0">
+    <w:nsid w:val="6CDE41CC"/>
+    <w:multiLevelType w:val="hybridMultilevel"/>
+    <w:tmpl w:val="E76472BE"/>
+    <w:lvl w:ilvl="0" w:tplc="100C0001">
+      <w:start w:val="1"/>
+      <w:numFmt w:val="bullet"/>
+      <w:lvlText w:val=""/>
+      <w:lvlJc w:val="left"/>
+      <w:pPr>
+        <w:ind w:left="720" w:hanging="360"/>
+      </w:pPr>
+      <w:rPr>
+        <w:rFonts w:ascii="Symbol" w:hAnsi="Symbol" w:hint="default"/>
+      </w:rPr>
+    </w:lvl>
+    <w:lvl w:ilvl="1" w:tplc="100C0003" w:tentative="1">
+      <w:start w:val="1"/>
+      <w:numFmt w:val="bullet"/>
+      <w:lvlText w:val="o"/>
+      <w:lvlJc w:val="left"/>
+      <w:pPr>
+        <w:ind w:left="1440" w:hanging="360"/>
+      </w:pPr>
+      <w:rPr>
+        <w:rFonts w:ascii="Courier New" w:hAnsi="Courier New" w:cs="Courier New" w:hint="default"/>
+      </w:rPr>
+    </w:lvl>
+    <w:lvl w:ilvl="2" w:tplc="100C0005" w:tentative="1">
+      <w:start w:val="1"/>
+      <w:numFmt w:val="bullet"/>
+      <w:lvlText w:val=""/>
+      <w:lvlJc w:val="left"/>
+      <w:pPr>
+        <w:ind w:left="2160" w:hanging="360"/>
+      </w:pPr>
+      <w:rPr>
+        <w:rFonts w:ascii="Wingdings" w:hAnsi="Wingdings" w:hint="default"/>
+      </w:rPr>
+    </w:lvl>
+    <w:lvl w:ilvl="3" w:tplc="100C0001" w:tentative="1">
+      <w:start w:val="1"/>
+      <w:numFmt w:val="bullet"/>
+      <w:lvlText w:val=""/>
+      <w:lvlJc w:val="left"/>
+      <w:pPr>
+        <w:ind w:left="2880" w:hanging="360"/>
+      </w:pPr>
+      <w:rPr>
+        <w:rFonts w:ascii="Symbol" w:hAnsi="Symbol" w:hint="default"/>
+      </w:rPr>
+    </w:lvl>
+    <w:lvl w:ilvl="4" w:tplc="100C0003" w:tentative="1">
+      <w:start w:val="1"/>
+      <w:numFmt w:val="bullet"/>
+      <w:lvlText w:val="o"/>
+      <w:lvlJc w:val="left"/>
+      <w:pPr>
+        <w:ind w:left="3600" w:hanging="360"/>
+      </w:pPr>
+      <w:rPr>
+        <w:rFonts w:ascii="Courier New" w:hAnsi="Courier New" w:cs="Courier New" w:hint="default"/>
+      </w:rPr>
+    </w:lvl>
+    <w:lvl w:ilvl="5" w:tplc="100C0005" w:tentative="1">
+      <w:start w:val="1"/>
+      <w:numFmt w:val="bullet"/>
+      <w:lvlText w:val=""/>
+      <w:lvlJc w:val="left"/>
+      <w:pPr>
+        <w:ind w:left="4320" w:hanging="360"/>
+      </w:pPr>
+      <w:rPr>
+        <w:rFonts w:ascii="Wingdings" w:hAnsi="Wingdings" w:hint="default"/>
+      </w:rPr>
+    </w:lvl>
+    <w:lvl w:ilvl="6" w:tplc="100C0001" w:tentative="1">
+      <w:start w:val="1"/>
+      <w:numFmt w:val="bullet"/>
+      <w:lvlText w:val=""/>
+      <w:lvlJc w:val="left"/>
+      <w:pPr>
+        <w:ind w:left="5040" w:hanging="360"/>
+      </w:pPr>
+      <w:rPr>
+        <w:rFonts w:ascii="Symbol" w:hAnsi="Symbol" w:hint="default"/>
+      </w:rPr>
+    </w:lvl>
+    <w:lvl w:ilvl="7" w:tplc="100C0003" w:tentative="1">
+      <w:start w:val="1"/>
+      <w:numFmt w:val="bullet"/>
+      <w:lvlText w:val="o"/>
+      <w:lvlJc w:val="left"/>
+      <w:pPr>
+        <w:ind w:left="5760" w:hanging="360"/>
+      </w:pPr>
+      <w:rPr>
+        <w:rFonts w:ascii="Courier New" w:hAnsi="Courier New" w:cs="Courier New" w:hint="default"/>
+      </w:rPr>
+    </w:lvl>
+    <w:lvl w:ilvl="8" w:tplc="100C0005" w:tentative="1">
+      <w:start w:val="1"/>
+      <w:numFmt w:val="bullet"/>
+      <w:lvlText w:val=""/>
+      <w:lvlJc w:val="left"/>
+      <w:pPr>
+        <w:ind w:left="6480" w:hanging="360"/>
+      </w:pPr>
+      <w:rPr>
+        <w:rFonts w:ascii="Wingdings" w:hAnsi="Wingdings" w:hint="default"/>
+      </w:rPr>
+    </w:lvl>
+  </w:abstractNum>
+  <w:abstractNum w:abstractNumId="39" w15:restartNumberingAfterBreak="0">
     <w:nsid w:val="715769FD"/>
     <w:multiLevelType w:val="multilevel"/>
     <w:tmpl w:val="AD0C2A76"/>
@@ -6183,7 +7996,7 @@
       </w:rPr>
     </w:lvl>
   </w:abstractNum>
-  <w:abstractNum w:abstractNumId="32" w15:restartNumberingAfterBreak="0">
+  <w:abstractNum w:abstractNumId="40" w15:restartNumberingAfterBreak="0">
     <w:nsid w:val="73207647"/>
     <w:multiLevelType w:val="multilevel"/>
     <w:tmpl w:val="81447F96"/>
@@ -6332,7 +8145,7 @@
       </w:rPr>
     </w:lvl>
   </w:abstractNum>
-  <w:abstractNum w:abstractNumId="33" w15:restartNumberingAfterBreak="0">
+  <w:abstractNum w:abstractNumId="41" w15:restartNumberingAfterBreak="0">
     <w:nsid w:val="74A82244"/>
     <w:multiLevelType w:val="hybridMultilevel"/>
     <w:tmpl w:val="7C14A072"/>
@@ -6445,7 +8258,156 @@
       </w:rPr>
     </w:lvl>
   </w:abstractNum>
-  <w:abstractNum w:abstractNumId="34" w15:restartNumberingAfterBreak="0">
+  <w:abstractNum w:abstractNumId="42" w15:restartNumberingAfterBreak="0">
+    <w:nsid w:val="74E659AB"/>
+    <w:multiLevelType w:val="multilevel"/>
+    <w:tmpl w:val="498856C8"/>
+    <w:lvl w:ilvl="0">
+      <w:start w:val="1"/>
+      <w:numFmt w:val="bullet"/>
+      <w:lvlText w:val=""/>
+      <w:lvlJc w:val="left"/>
+      <w:pPr>
+        <w:tabs>
+          <w:tab w:val="num" w:pos="1080"/>
+        </w:tabs>
+        <w:ind w:left="1080" w:hanging="360"/>
+      </w:pPr>
+      <w:rPr>
+        <w:rFonts w:ascii="Symbol" w:hAnsi="Symbol" w:hint="default"/>
+        <w:sz w:val="20"/>
+      </w:rPr>
+    </w:lvl>
+    <w:lvl w:ilvl="1" w:tentative="1">
+      <w:start w:val="1"/>
+      <w:numFmt w:val="bullet"/>
+      <w:lvlText w:val="o"/>
+      <w:lvlJc w:val="left"/>
+      <w:pPr>
+        <w:tabs>
+          <w:tab w:val="num" w:pos="1800"/>
+        </w:tabs>
+        <w:ind w:left="1800" w:hanging="360"/>
+      </w:pPr>
+      <w:rPr>
+        <w:rFonts w:ascii="Courier New" w:hAnsi="Courier New" w:hint="default"/>
+        <w:sz w:val="20"/>
+      </w:rPr>
+    </w:lvl>
+    <w:lvl w:ilvl="2" w:tentative="1">
+      <w:start w:val="1"/>
+      <w:numFmt w:val="bullet"/>
+      <w:lvlText w:val=""/>
+      <w:lvlJc w:val="left"/>
+      <w:pPr>
+        <w:tabs>
+          <w:tab w:val="num" w:pos="2520"/>
+        </w:tabs>
+        <w:ind w:left="2520" w:hanging="360"/>
+      </w:pPr>
+      <w:rPr>
+        <w:rFonts w:ascii="Wingdings" w:hAnsi="Wingdings" w:hint="default"/>
+        <w:sz w:val="20"/>
+      </w:rPr>
+    </w:lvl>
+    <w:lvl w:ilvl="3" w:tentative="1">
+      <w:start w:val="1"/>
+      <w:numFmt w:val="bullet"/>
+      <w:lvlText w:val=""/>
+      <w:lvlJc w:val="left"/>
+      <w:pPr>
+        <w:tabs>
+          <w:tab w:val="num" w:pos="3240"/>
+        </w:tabs>
+        <w:ind w:left="3240" w:hanging="360"/>
+      </w:pPr>
+      <w:rPr>
+        <w:rFonts w:ascii="Wingdings" w:hAnsi="Wingdings" w:hint="default"/>
+        <w:sz w:val="20"/>
+      </w:rPr>
+    </w:lvl>
+    <w:lvl w:ilvl="4" w:tentative="1">
+      <w:start w:val="1"/>
+      <w:numFmt w:val="bullet"/>
+      <w:lvlText w:val=""/>
+      <w:lvlJc w:val="left"/>
+      <w:pPr>
+        <w:tabs>
+          <w:tab w:val="num" w:pos="3960"/>
+        </w:tabs>
+        <w:ind w:left="3960" w:hanging="360"/>
+      </w:pPr>
+      <w:rPr>
+        <w:rFonts w:ascii="Wingdings" w:hAnsi="Wingdings" w:hint="default"/>
+        <w:sz w:val="20"/>
+      </w:rPr>
+    </w:lvl>
+    <w:lvl w:ilvl="5" w:tentative="1">
+      <w:start w:val="1"/>
+      <w:numFmt w:val="bullet"/>
+      <w:lvlText w:val=""/>
+      <w:lvlJc w:val="left"/>
+      <w:pPr>
+        <w:tabs>
+          <w:tab w:val="num" w:pos="4680"/>
+        </w:tabs>
+        <w:ind w:left="4680" w:hanging="360"/>
+      </w:pPr>
+      <w:rPr>
+        <w:rFonts w:ascii="Wingdings" w:hAnsi="Wingdings" w:hint="default"/>
+        <w:sz w:val="20"/>
+      </w:rPr>
+    </w:lvl>
+    <w:lvl w:ilvl="6" w:tentative="1">
+      <w:start w:val="1"/>
+      <w:numFmt w:val="bullet"/>
+      <w:lvlText w:val=""/>
+      <w:lvlJc w:val="left"/>
+      <w:pPr>
+        <w:tabs>
+          <w:tab w:val="num" w:pos="5400"/>
+        </w:tabs>
+        <w:ind w:left="5400" w:hanging="360"/>
+      </w:pPr>
+      <w:rPr>
+        <w:rFonts w:ascii="Wingdings" w:hAnsi="Wingdings" w:hint="default"/>
+        <w:sz w:val="20"/>
+      </w:rPr>
+    </w:lvl>
+    <w:lvl w:ilvl="7" w:tentative="1">
+      <w:start w:val="1"/>
+      <w:numFmt w:val="bullet"/>
+      <w:lvlText w:val=""/>
+      <w:lvlJc w:val="left"/>
+      <w:pPr>
+        <w:tabs>
+          <w:tab w:val="num" w:pos="6120"/>
+        </w:tabs>
+        <w:ind w:left="6120" w:hanging="360"/>
+      </w:pPr>
+      <w:rPr>
+        <w:rFonts w:ascii="Wingdings" w:hAnsi="Wingdings" w:hint="default"/>
+        <w:sz w:val="20"/>
+      </w:rPr>
+    </w:lvl>
+    <w:lvl w:ilvl="8" w:tentative="1">
+      <w:start w:val="1"/>
+      <w:numFmt w:val="bullet"/>
+      <w:lvlText w:val=""/>
+      <w:lvlJc w:val="left"/>
+      <w:pPr>
+        <w:tabs>
+          <w:tab w:val="num" w:pos="6840"/>
+        </w:tabs>
+        <w:ind w:left="6840" w:hanging="360"/>
+      </w:pPr>
+      <w:rPr>
+        <w:rFonts w:ascii="Wingdings" w:hAnsi="Wingdings" w:hint="default"/>
+        <w:sz w:val="20"/>
+      </w:rPr>
+    </w:lvl>
+  </w:abstractNum>
+  <w:abstractNum w:abstractNumId="43" w15:restartNumberingAfterBreak="0">
     <w:nsid w:val="75545803"/>
     <w:multiLevelType w:val="multilevel"/>
     <w:tmpl w:val="591289F0"/>
@@ -6594,7 +8556,7 @@
       </w:rPr>
     </w:lvl>
   </w:abstractNum>
-  <w:abstractNum w:abstractNumId="35" w15:restartNumberingAfterBreak="0">
+  <w:abstractNum w:abstractNumId="44" w15:restartNumberingAfterBreak="0">
     <w:nsid w:val="76B011F2"/>
     <w:multiLevelType w:val="multilevel"/>
     <w:tmpl w:val="498856C8"/>
@@ -6614,7 +8576,7 @@
         <w:sz w:val="20"/>
       </w:rPr>
     </w:lvl>
-    <w:lvl w:ilvl="1" w:tentative="1">
+    <w:lvl w:ilvl="1">
       <w:start w:val="1"/>
       <w:numFmt w:val="bullet"/>
       <w:lvlText w:val="o"/>
@@ -6743,7 +8705,7 @@
       </w:rPr>
     </w:lvl>
   </w:abstractNum>
-  <w:abstractNum w:abstractNumId="36" w15:restartNumberingAfterBreak="0">
+  <w:abstractNum w:abstractNumId="45" w15:restartNumberingAfterBreak="0">
     <w:nsid w:val="7A55722C"/>
     <w:multiLevelType w:val="multilevel"/>
     <w:tmpl w:val="929CD5A6"/>
@@ -6892,7 +8854,7 @@
       </w:rPr>
     </w:lvl>
   </w:abstractNum>
-  <w:abstractNum w:abstractNumId="37" w15:restartNumberingAfterBreak="0">
+  <w:abstractNum w:abstractNumId="46" w15:restartNumberingAfterBreak="0">
     <w:nsid w:val="7A932842"/>
     <w:multiLevelType w:val="multilevel"/>
     <w:tmpl w:val="2E0614FA"/>
@@ -7034,6 +8996,155 @@
           <w:tab w:val="num" w:pos="6480"/>
         </w:tabs>
         <w:ind w:left="6480" w:hanging="360"/>
+      </w:pPr>
+      <w:rPr>
+        <w:rFonts w:ascii="Wingdings" w:hAnsi="Wingdings" w:hint="default"/>
+        <w:sz w:val="20"/>
+      </w:rPr>
+    </w:lvl>
+  </w:abstractNum>
+  <w:abstractNum w:abstractNumId="47" w15:restartNumberingAfterBreak="0">
+    <w:nsid w:val="7B9A0F48"/>
+    <w:multiLevelType w:val="multilevel"/>
+    <w:tmpl w:val="498856C8"/>
+    <w:lvl w:ilvl="0">
+      <w:start w:val="1"/>
+      <w:numFmt w:val="bullet"/>
+      <w:lvlText w:val=""/>
+      <w:lvlJc w:val="left"/>
+      <w:pPr>
+        <w:tabs>
+          <w:tab w:val="num" w:pos="1080"/>
+        </w:tabs>
+        <w:ind w:left="1080" w:hanging="360"/>
+      </w:pPr>
+      <w:rPr>
+        <w:rFonts w:ascii="Symbol" w:hAnsi="Symbol" w:hint="default"/>
+        <w:sz w:val="20"/>
+      </w:rPr>
+    </w:lvl>
+    <w:lvl w:ilvl="1" w:tentative="1">
+      <w:start w:val="1"/>
+      <w:numFmt w:val="bullet"/>
+      <w:lvlText w:val="o"/>
+      <w:lvlJc w:val="left"/>
+      <w:pPr>
+        <w:tabs>
+          <w:tab w:val="num" w:pos="1800"/>
+        </w:tabs>
+        <w:ind w:left="1800" w:hanging="360"/>
+      </w:pPr>
+      <w:rPr>
+        <w:rFonts w:ascii="Courier New" w:hAnsi="Courier New" w:hint="default"/>
+        <w:sz w:val="20"/>
+      </w:rPr>
+    </w:lvl>
+    <w:lvl w:ilvl="2" w:tentative="1">
+      <w:start w:val="1"/>
+      <w:numFmt w:val="bullet"/>
+      <w:lvlText w:val=""/>
+      <w:lvlJc w:val="left"/>
+      <w:pPr>
+        <w:tabs>
+          <w:tab w:val="num" w:pos="2520"/>
+        </w:tabs>
+        <w:ind w:left="2520" w:hanging="360"/>
+      </w:pPr>
+      <w:rPr>
+        <w:rFonts w:ascii="Wingdings" w:hAnsi="Wingdings" w:hint="default"/>
+        <w:sz w:val="20"/>
+      </w:rPr>
+    </w:lvl>
+    <w:lvl w:ilvl="3" w:tentative="1">
+      <w:start w:val="1"/>
+      <w:numFmt w:val="bullet"/>
+      <w:lvlText w:val=""/>
+      <w:lvlJc w:val="left"/>
+      <w:pPr>
+        <w:tabs>
+          <w:tab w:val="num" w:pos="3240"/>
+        </w:tabs>
+        <w:ind w:left="3240" w:hanging="360"/>
+      </w:pPr>
+      <w:rPr>
+        <w:rFonts w:ascii="Wingdings" w:hAnsi="Wingdings" w:hint="default"/>
+        <w:sz w:val="20"/>
+      </w:rPr>
+    </w:lvl>
+    <w:lvl w:ilvl="4" w:tentative="1">
+      <w:start w:val="1"/>
+      <w:numFmt w:val="bullet"/>
+      <w:lvlText w:val=""/>
+      <w:lvlJc w:val="left"/>
+      <w:pPr>
+        <w:tabs>
+          <w:tab w:val="num" w:pos="3960"/>
+        </w:tabs>
+        <w:ind w:left="3960" w:hanging="360"/>
+      </w:pPr>
+      <w:rPr>
+        <w:rFonts w:ascii="Wingdings" w:hAnsi="Wingdings" w:hint="default"/>
+        <w:sz w:val="20"/>
+      </w:rPr>
+    </w:lvl>
+    <w:lvl w:ilvl="5" w:tentative="1">
+      <w:start w:val="1"/>
+      <w:numFmt w:val="bullet"/>
+      <w:lvlText w:val=""/>
+      <w:lvlJc w:val="left"/>
+      <w:pPr>
+        <w:tabs>
+          <w:tab w:val="num" w:pos="4680"/>
+        </w:tabs>
+        <w:ind w:left="4680" w:hanging="360"/>
+      </w:pPr>
+      <w:rPr>
+        <w:rFonts w:ascii="Wingdings" w:hAnsi="Wingdings" w:hint="default"/>
+        <w:sz w:val="20"/>
+      </w:rPr>
+    </w:lvl>
+    <w:lvl w:ilvl="6" w:tentative="1">
+      <w:start w:val="1"/>
+      <w:numFmt w:val="bullet"/>
+      <w:lvlText w:val=""/>
+      <w:lvlJc w:val="left"/>
+      <w:pPr>
+        <w:tabs>
+          <w:tab w:val="num" w:pos="5400"/>
+        </w:tabs>
+        <w:ind w:left="5400" w:hanging="360"/>
+      </w:pPr>
+      <w:rPr>
+        <w:rFonts w:ascii="Wingdings" w:hAnsi="Wingdings" w:hint="default"/>
+        <w:sz w:val="20"/>
+      </w:rPr>
+    </w:lvl>
+    <w:lvl w:ilvl="7" w:tentative="1">
+      <w:start w:val="1"/>
+      <w:numFmt w:val="bullet"/>
+      <w:lvlText w:val=""/>
+      <w:lvlJc w:val="left"/>
+      <w:pPr>
+        <w:tabs>
+          <w:tab w:val="num" w:pos="6120"/>
+        </w:tabs>
+        <w:ind w:left="6120" w:hanging="360"/>
+      </w:pPr>
+      <w:rPr>
+        <w:rFonts w:ascii="Wingdings" w:hAnsi="Wingdings" w:hint="default"/>
+        <w:sz w:val="20"/>
+      </w:rPr>
+    </w:lvl>
+    <w:lvl w:ilvl="8" w:tentative="1">
+      <w:start w:val="1"/>
+      <w:numFmt w:val="bullet"/>
+      <w:lvlText w:val=""/>
+      <w:lvlJc w:val="left"/>
+      <w:pPr>
+        <w:tabs>
+          <w:tab w:val="num" w:pos="6840"/>
+        </w:tabs>
+        <w:ind w:left="6840" w:hanging="360"/>
       </w:pPr>
       <w:rPr>
         <w:rFonts w:ascii="Wingdings" w:hAnsi="Wingdings" w:hint="default"/>
@@ -7069,91 +9180,121 @@
     <w:abstractNumId w:val="0"/>
   </w:num>
   <w:num w:numId="10" w16cid:durableId="841818227">
+    <w:abstractNumId w:val="37"/>
+  </w:num>
+  <w:num w:numId="11" w16cid:durableId="585529264">
+    <w:abstractNumId w:val="43"/>
+  </w:num>
+  <w:num w:numId="12" w16cid:durableId="620917914">
+    <w:abstractNumId w:val="24"/>
+  </w:num>
+  <w:num w:numId="13" w16cid:durableId="2074112880">
     <w:abstractNumId w:val="30"/>
   </w:num>
-  <w:num w:numId="11" w16cid:durableId="585529264">
-    <w:abstractNumId w:val="34"/>
+  <w:num w:numId="14" w16cid:durableId="1916888985">
+    <w:abstractNumId w:val="13"/>
   </w:num>
-  <w:num w:numId="12" w16cid:durableId="620917914">
-    <w:abstractNumId w:val="20"/>
+  <w:num w:numId="15" w16cid:durableId="646252692">
+    <w:abstractNumId w:val="21"/>
   </w:num>
-  <w:num w:numId="13" w16cid:durableId="2074112880">
+  <w:num w:numId="16" w16cid:durableId="1740516445">
+    <w:abstractNumId w:val="31"/>
+  </w:num>
+  <w:num w:numId="17" w16cid:durableId="774594650">
     <w:abstractNumId w:val="25"/>
   </w:num>
-  <w:num w:numId="14" w16cid:durableId="1916888985">
-    <w:abstractNumId w:val="12"/>
+  <w:num w:numId="18" w16cid:durableId="1243612277">
+    <w:abstractNumId w:val="36"/>
   </w:num>
-  <w:num w:numId="15" w16cid:durableId="646252692">
+  <w:num w:numId="19" w16cid:durableId="1171485001">
+    <w:abstractNumId w:val="17"/>
+  </w:num>
+  <w:num w:numId="20" w16cid:durableId="1243446442">
+    <w:abstractNumId w:val="19"/>
+  </w:num>
+  <w:num w:numId="21" w16cid:durableId="1137797392">
     <w:abstractNumId w:val="18"/>
   </w:num>
-  <w:num w:numId="16" w16cid:durableId="1740516445">
-    <w:abstractNumId w:val="26"/>
-  </w:num>
-  <w:num w:numId="17" w16cid:durableId="774594650">
-    <w:abstractNumId w:val="21"/>
-  </w:num>
-  <w:num w:numId="18" w16cid:durableId="1243612277">
-    <w:abstractNumId w:val="29"/>
-  </w:num>
-  <w:num w:numId="19" w16cid:durableId="1171485001">
-    <w:abstractNumId w:val="14"/>
-  </w:num>
-  <w:num w:numId="20" w16cid:durableId="1243446442">
-    <w:abstractNumId w:val="16"/>
-  </w:num>
-  <w:num w:numId="21" w16cid:durableId="1137797392">
-    <w:abstractNumId w:val="15"/>
-  </w:num>
   <w:num w:numId="22" w16cid:durableId="1247961287">
-    <w:abstractNumId w:val="33"/>
+    <w:abstractNumId w:val="41"/>
   </w:num>
   <w:num w:numId="23" w16cid:durableId="92826155">
     <w:abstractNumId w:val="10"/>
   </w:num>
   <w:num w:numId="24" w16cid:durableId="707611259">
-    <w:abstractNumId w:val="22"/>
+    <w:abstractNumId w:val="26"/>
   </w:num>
   <w:num w:numId="25" w16cid:durableId="1922369075">
-    <w:abstractNumId w:val="17"/>
+    <w:abstractNumId w:val="20"/>
   </w:num>
   <w:num w:numId="26" w16cid:durableId="77484820">
-    <w:abstractNumId w:val="32"/>
+    <w:abstractNumId w:val="40"/>
   </w:num>
   <w:num w:numId="27" w16cid:durableId="608707281">
     <w:abstractNumId w:val="9"/>
   </w:num>
   <w:num w:numId="28" w16cid:durableId="1206866842">
+    <w:abstractNumId w:val="44"/>
+  </w:num>
+  <w:num w:numId="29" w16cid:durableId="1785953833">
+    <w:abstractNumId w:val="45"/>
+  </w:num>
+  <w:num w:numId="30" w16cid:durableId="773329484">
+    <w:abstractNumId w:val="28"/>
+  </w:num>
+  <w:num w:numId="31" w16cid:durableId="1657684756">
+    <w:abstractNumId w:val="12"/>
+  </w:num>
+  <w:num w:numId="32" w16cid:durableId="443430280">
+    <w:abstractNumId w:val="39"/>
+  </w:num>
+  <w:num w:numId="33" w16cid:durableId="1606962777">
+    <w:abstractNumId w:val="33"/>
+  </w:num>
+  <w:num w:numId="34" w16cid:durableId="1922175805">
+    <w:abstractNumId w:val="15"/>
+  </w:num>
+  <w:num w:numId="35" w16cid:durableId="92096329">
+    <w:abstractNumId w:val="46"/>
+  </w:num>
+  <w:num w:numId="36" w16cid:durableId="1298410978">
+    <w:abstractNumId w:val="34"/>
+  </w:num>
+  <w:num w:numId="37" w16cid:durableId="2126339390">
+    <w:abstractNumId w:val="27"/>
+  </w:num>
+  <w:num w:numId="38" w16cid:durableId="1605304322">
+    <w:abstractNumId w:val="23"/>
+  </w:num>
+  <w:num w:numId="39" w16cid:durableId="1096361581">
+    <w:abstractNumId w:val="22"/>
+  </w:num>
+  <w:num w:numId="40" w16cid:durableId="1679850273">
+    <w:abstractNumId w:val="38"/>
+  </w:num>
+  <w:num w:numId="41" w16cid:durableId="883906545">
+    <w:abstractNumId w:val="11"/>
+  </w:num>
+  <w:num w:numId="42" w16cid:durableId="1690253699">
     <w:abstractNumId w:val="35"/>
   </w:num>
-  <w:num w:numId="29" w16cid:durableId="1785953833">
-    <w:abstractNumId w:val="36"/>
+  <w:num w:numId="43" w16cid:durableId="912934345">
+    <w:abstractNumId w:val="29"/>
   </w:num>
-  <w:num w:numId="30" w16cid:durableId="773329484">
-    <w:abstractNumId w:val="24"/>
+  <w:num w:numId="44" w16cid:durableId="2141873156">
+    <w:abstractNumId w:val="16"/>
   </w:num>
-  <w:num w:numId="31" w16cid:durableId="1657684756">
-    <w:abstractNumId w:val="11"/>
+  <w:num w:numId="45" w16cid:durableId="1864514194">
+    <w:abstractNumId w:val="14"/>
   </w:num>
-  <w:num w:numId="32" w16cid:durableId="443430280">
-    <w:abstractNumId w:val="31"/>
+  <w:num w:numId="46" w16cid:durableId="1732584002">
+    <w:abstractNumId w:val="47"/>
   </w:num>
-  <w:num w:numId="33" w16cid:durableId="1606962777">
-    <w:abstractNumId w:val="27"/>
+  <w:num w:numId="47" w16cid:durableId="1272199647">
+    <w:abstractNumId w:val="32"/>
   </w:num>
-  <w:num w:numId="34" w16cid:durableId="1922175805">
-    <w:abstractNumId w:val="13"/>
-  </w:num>
-  <w:num w:numId="35" w16cid:durableId="92096329">
-    <w:abstractNumId w:val="37"/>
-  </w:num>
-  <w:num w:numId="36" w16cid:durableId="1298410978">
-    <w:abstractNumId w:val="28"/>
-  </w:num>
-  <w:num w:numId="37" w16cid:durableId="2126339390">
-    <w:abstractNumId w:val="23"/>
-  </w:num>
-  <w:num w:numId="38" w16cid:durableId="1605304322">
-    <w:abstractNumId w:val="19"/>
+  <w:num w:numId="48" w16cid:durableId="820005817">
+    <w:abstractNumId w:val="42"/>
   </w:num>
 </w:numbering>
 </file>
@@ -18633,6 +20774,19 @@
       <w:szCs w:val="20"/>
     </w:rPr>
   </w:style>
+  <w:style w:type="paragraph" w:styleId="NormalWeb">
+    <w:name w:val="Normal (Web)"/>
+    <w:basedOn w:val="Normal"/>
+    <w:uiPriority w:val="99"/>
+    <w:semiHidden/>
+    <w:unhideWhenUsed/>
+    <w:rsid w:val="008269C7"/>
+    <w:rPr>
+      <w:rFonts w:ascii="Times New Roman" w:hAnsi="Times New Roman" w:cs="Times New Roman"/>
+      <w:sz w:val="24"/>
+      <w:szCs w:val="24"/>
+    </w:rPr>
+  </w:style>
 </w:styles>
 </file>
 
@@ -18957,10 +21111,26 @@
 </file>
 
 <file path=customXml/item1.xml><?xml version="1.0" encoding="utf-8"?>
-<b:Sources xmlns:b="http://schemas.openxmlformats.org/officeDocument/2006/bibliography" xmlns="http://schemas.openxmlformats.org/officeDocument/2006/bibliography" SelectedStyle="/APA.XSL" StyleName="APA"/>
+<p:properties xmlns:p="http://schemas.microsoft.com/office/2006/metadata/properties" xmlns:xsi="http://www.w3.org/2001/XMLSchema-instance" xmlns:pc="http://schemas.microsoft.com/office/infopath/2007/PartnerControls">
+  <documentManagement>
+    <TaxCatchAll xmlns="eefa3612-053e-497a-ae76-8a76877f5e22" xsi:nil="true"/>
+    <lcf76f155ced4ddcb4097134ff3c332f xmlns="b5cf4370-ac38-4b9e-9836-ef6f5df64f24">
+      <Terms xmlns="http://schemas.microsoft.com/office/infopath/2007/PartnerControls"/>
+    </lcf76f155ced4ddcb4097134ff3c332f>
+  </documentManagement>
+</p:properties>
 </file>
 
 <file path=customXml/item2.xml><?xml version="1.0" encoding="utf-8"?>
+<?mso-contentType ?>
+<FormTemplates xmlns="http://schemas.microsoft.com/sharepoint/v3/contenttype/forms">
+  <Display>DocumentLibraryForm</Display>
+  <Edit>DocumentLibraryForm</Edit>
+  <New>DocumentLibraryForm</New>
+</FormTemplates>
+</file>
+
+<file path=customXml/item3.xml><?xml version="1.0" encoding="utf-8"?>
 <ct:contentTypeSchema xmlns:ct="http://schemas.microsoft.com/office/2006/metadata/contentType" xmlns:ma="http://schemas.microsoft.com/office/2006/metadata/properties/metaAttributes" ct:_="" ma:_="" ma:contentTypeName="Document" ma:contentTypeID="0x01010080C9F2488912074FB587B9AD9ADAE5BB" ma:contentTypeVersion="11" ma:contentTypeDescription="Crée un document." ma:contentTypeScope="" ma:versionID="a2be162fbe3f4e7426533d26b1680399">
   <xsd:schema xmlns:xsd="http://www.w3.org/2001/XMLSchema" xmlns:xs="http://www.w3.org/2001/XMLSchema" xmlns:p="http://schemas.microsoft.com/office/2006/metadata/properties" xmlns:ns2="b5cf4370-ac38-4b9e-9836-ef6f5df64f24" xmlns:ns3="eefa3612-053e-497a-ae76-8a76877f5e22" targetNamespace="http://schemas.microsoft.com/office/2006/metadata/properties" ma:root="true" ma:fieldsID="9f4499021d7b43c69fca15d3c052133a" ns2:_="" ns3:_="">
     <xsd:import namespace="b5cf4370-ac38-4b9e-9836-ef6f5df64f24"/>
@@ -19155,35 +21325,30 @@
 </ct:contentTypeSchema>
 </file>
 
-<file path=customXml/item3.xml><?xml version="1.0" encoding="utf-8"?>
-<?mso-contentType ?>
-<FormTemplates xmlns="http://schemas.microsoft.com/sharepoint/v3/contenttype/forms">
-  <Display>DocumentLibraryForm</Display>
-  <Edit>DocumentLibraryForm</Edit>
-  <New>DocumentLibraryForm</New>
-</FormTemplates>
-</file>
-
 <file path=customXml/item4.xml><?xml version="1.0" encoding="utf-8"?>
-<p:properties xmlns:p="http://schemas.microsoft.com/office/2006/metadata/properties" xmlns:xsi="http://www.w3.org/2001/XMLSchema-instance" xmlns:pc="http://schemas.microsoft.com/office/infopath/2007/PartnerControls">
-  <documentManagement>
-    <TaxCatchAll xmlns="eefa3612-053e-497a-ae76-8a76877f5e22" xsi:nil="true"/>
-    <lcf76f155ced4ddcb4097134ff3c332f xmlns="b5cf4370-ac38-4b9e-9836-ef6f5df64f24">
-      <Terms xmlns="http://schemas.microsoft.com/office/infopath/2007/PartnerControls"/>
-    </lcf76f155ced4ddcb4097134ff3c332f>
-  </documentManagement>
-</p:properties>
+<b:Sources xmlns:b="http://schemas.openxmlformats.org/officeDocument/2006/bibliography" xmlns="http://schemas.openxmlformats.org/officeDocument/2006/bibliography" SelectedStyle="/APA.XSL" StyleName="APA"/>
 </file>
 
 <file path=customXml/itemProps1.xml><?xml version="1.0" encoding="utf-8"?>
-<ds:datastoreItem xmlns:ds="http://schemas.openxmlformats.org/officeDocument/2006/customXml" ds:itemID="{EF278816-EC6F-A645-907D-7F25AECB1D4A}">
+<ds:datastoreItem xmlns:ds="http://schemas.openxmlformats.org/officeDocument/2006/customXml" ds:itemID="{ACF583FD-5FCD-41F0-B85B-7B8076526DDA}">
   <ds:schemaRefs>
-    <ds:schemaRef ds:uri="http://schemas.openxmlformats.org/officeDocument/2006/bibliography"/>
+    <ds:schemaRef ds:uri="http://schemas.microsoft.com/office/2006/metadata/properties"/>
+    <ds:schemaRef ds:uri="http://schemas.microsoft.com/office/infopath/2007/PartnerControls"/>
+    <ds:schemaRef ds:uri="eefa3612-053e-497a-ae76-8a76877f5e22"/>
+    <ds:schemaRef ds:uri="b5cf4370-ac38-4b9e-9836-ef6f5df64f24"/>
   </ds:schemaRefs>
 </ds:datastoreItem>
 </file>
 
 <file path=customXml/itemProps2.xml><?xml version="1.0" encoding="utf-8"?>
+<ds:datastoreItem xmlns:ds="http://schemas.openxmlformats.org/officeDocument/2006/customXml" ds:itemID="{0C837B5E-EF8F-48D0-904A-7240EE5FD423}">
+  <ds:schemaRefs>
+    <ds:schemaRef ds:uri="http://schemas.microsoft.com/sharepoint/v3/contenttype/forms"/>
+  </ds:schemaRefs>
+</ds:datastoreItem>
+</file>
+
+<file path=customXml/itemProps3.xml><?xml version="1.0" encoding="utf-8"?>
 <ds:datastoreItem xmlns:ds="http://schemas.openxmlformats.org/officeDocument/2006/customXml" ds:itemID="{C549040F-5A85-4B59-9334-2161F972FB3A}">
   <ds:schemaRefs>
     <ds:schemaRef ds:uri="http://schemas.microsoft.com/office/2006/metadata/contentType"/>
@@ -19202,21 +21367,10 @@
 </ds:datastoreItem>
 </file>
 
-<file path=customXml/itemProps3.xml><?xml version="1.0" encoding="utf-8"?>
-<ds:datastoreItem xmlns:ds="http://schemas.openxmlformats.org/officeDocument/2006/customXml" ds:itemID="{0C837B5E-EF8F-48D0-904A-7240EE5FD423}">
+<file path=customXml/itemProps4.xml><?xml version="1.0" encoding="utf-8"?>
+<ds:datastoreItem xmlns:ds="http://schemas.openxmlformats.org/officeDocument/2006/customXml" ds:itemID="{EF278816-EC6F-A645-907D-7F25AECB1D4A}">
   <ds:schemaRefs>
-    <ds:schemaRef ds:uri="http://schemas.microsoft.com/sharepoint/v3/contenttype/forms"/>
-  </ds:schemaRefs>
-</ds:datastoreItem>
-</file>
-
-<file path=customXml/itemProps4.xml><?xml version="1.0" encoding="utf-8"?>
-<ds:datastoreItem xmlns:ds="http://schemas.openxmlformats.org/officeDocument/2006/customXml" ds:itemID="{ACF583FD-5FCD-41F0-B85B-7B8076526DDA}">
-  <ds:schemaRefs>
-    <ds:schemaRef ds:uri="http://schemas.microsoft.com/office/2006/metadata/properties"/>
-    <ds:schemaRef ds:uri="http://schemas.microsoft.com/office/infopath/2007/PartnerControls"/>
-    <ds:schemaRef ds:uri="eefa3612-053e-497a-ae76-8a76877f5e22"/>
-    <ds:schemaRef ds:uri="b5cf4370-ac38-4b9e-9836-ef6f5df64f24"/>
+    <ds:schemaRef ds:uri="http://schemas.openxmlformats.org/officeDocument/2006/bibliography"/>
   </ds:schemaRefs>
 </ds:datastoreItem>
 </file>
</xml_diff>

<commit_message>
mis à jour du Strategie Test.docx; mis à jour du Plan Test.docx; corréction général de rapport
</commit_message>
<xml_diff>
--- a/Doc/PlanTest.docx
+++ b/Doc/PlanTest.docx
@@ -9,8 +9,8 @@
           <w:lang w:val="fr-CH"/>
         </w:rPr>
       </w:pPr>
-      <w:bookmarkStart w:id="0" w:name="_Hlk213319387"/>
-      <w:bookmarkStart w:id="1" w:name="_Hlk214875560"/>
+      <w:bookmarkStart w:id="0" w:name="_Hlk214875560"/>
+      <w:bookmarkStart w:id="1" w:name="_Hlk213319387"/>
       <w:r>
         <w:rPr>
           <w:lang w:val="fr-CH"/>
@@ -23,7 +23,7 @@
         </w:rPr>
         <w:t>Test</w:t>
       </w:r>
-      <w:bookmarkEnd w:id="1"/>
+      <w:bookmarkEnd w:id="0"/>
       <w:r>
         <w:rPr>
           <w:lang w:val="fr-CH"/>
@@ -59,77 +59,42 @@
     </w:p>
     <w:p>
       <w:pPr>
-        <w:pStyle w:val="Titre1"/>
+        <w:pStyle w:val="Titre3"/>
         <w:rPr>
           <w:lang w:val="fr-CH"/>
         </w:rPr>
       </w:pPr>
-      <w:bookmarkStart w:id="2" w:name="_Hlk214875605"/>
+      <w:bookmarkStart w:id="2" w:name="_Toc215149276"/>
       <w:r>
         <w:rPr>
           <w:lang w:val="fr-CH"/>
         </w:rPr>
         <w:t>Objectif</w:t>
       </w:r>
+      <w:bookmarkEnd w:id="2"/>
     </w:p>
     <w:p>
       <w:pPr>
         <w:jc w:val="both"/>
         <w:rPr>
-          <w:rFonts w:ascii="Times New Roman" w:eastAsia="Times New Roman" w:hAnsi="Times New Roman" w:cs="Times New Roman"/>
+          <w:rFonts w:ascii="Times New Roman" w:hAnsi="Times New Roman"/>
           <w:sz w:val="24"/>
           <w:szCs w:val="24"/>
-          <w:lang w:val="fr-CH" w:eastAsia="fr-CH"/>
+          <w:lang w:val="fr-CH"/>
         </w:rPr>
       </w:pPr>
       <w:r>
         <w:rPr>
           <w:lang w:val="fr-CH"/>
         </w:rPr>
-        <w:t xml:space="preserve">L’objectif de plan de test est de valider la qualité générale de l’application Todo après le premier déploiement. </w:t>
+        <w:t>L’objectif de plan de test est de valider la qualité générale de l’application Todo après le premier déploiement. On veut s’assurer que toutes les fonctionnalités clés fonctionnent correctement, que l’expérience utilisateur reste fluide et que les erreurs critiques soient détectées et corrigées avant la mise en production finale.</w:t>
       </w:r>
       <w:r>
         <w:rPr>
-          <w:lang w:val="fr-CH"/>
-        </w:rPr>
-        <w:t>On</w:t>
-      </w:r>
-      <w:r>
-        <w:rPr>
-          <w:lang w:val="fr-CH"/>
-        </w:rPr>
-        <w:t xml:space="preserve"> veu</w:t>
-      </w:r>
-      <w:r>
-        <w:rPr>
-          <w:lang w:val="fr-CH"/>
-        </w:rPr>
-        <w:t>t</w:t>
-      </w:r>
-      <w:r>
-        <w:rPr>
-          <w:lang w:val="fr-CH"/>
-        </w:rPr>
-        <w:t xml:space="preserve"> </w:t>
-      </w:r>
-      <w:r>
-        <w:rPr>
-          <w:lang w:val="fr-CH"/>
-        </w:rPr>
-        <w:t>s</w:t>
-      </w:r>
-      <w:r>
-        <w:rPr>
-          <w:lang w:val="fr-CH"/>
-        </w:rPr>
-        <w:t>’assurer que toutes les fonctionnalités clés fonctionnent correctement, que l’expérience utilisateur reste fluide et que les erreurs critiques soient détectées et corrigées avant la mise en production finale.</w:t>
-      </w:r>
-      <w:r>
-        <w:rPr>
-          <w:rFonts w:ascii="Times New Roman" w:eastAsia="Times New Roman" w:hAnsi="Times New Roman" w:cs="Times New Roman"/>
+          <w:rFonts w:ascii="Times New Roman" w:hAnsi="Times New Roman"/>
           <w:sz w:val="24"/>
           <w:szCs w:val="24"/>
-          <w:lang w:val="fr-CH" w:eastAsia="fr-CH"/>
+          <w:lang w:val="fr-CH"/>
         </w:rPr>
         <w:t xml:space="preserve"> </w:t>
       </w:r>
@@ -137,38 +102,20 @@
     <w:p>
       <w:pPr>
         <w:jc w:val="both"/>
-        <w:rPr>
-          <w:lang w:val="fr-CH"/>
-        </w:rPr>
       </w:pPr>
       <w:r>
-        <w:rPr>
-          <w:lang w:val="fr-CH"/>
-        </w:rPr>
         <w:t>On</w:t>
       </w:r>
       <w:r>
-        <w:rPr>
-          <w:lang w:val="fr-CH"/>
-        </w:rPr>
         <w:t xml:space="preserve"> veu</w:t>
       </w:r>
       <w:r>
-        <w:rPr>
-          <w:lang w:val="fr-CH"/>
-        </w:rPr>
         <w:t>t</w:t>
       </w:r>
       <w:r>
-        <w:rPr>
-          <w:lang w:val="fr-CH"/>
-        </w:rPr>
         <w:t xml:space="preserve"> </w:t>
       </w:r>
       <w:r>
-        <w:rPr>
-          <w:lang w:val="fr-CH"/>
-        </w:rPr>
         <w:t>garantir que :</w:t>
       </w:r>
     </w:p>
@@ -255,19 +202,7 @@
         <w:rPr>
           <w:lang w:val="fr-CH"/>
         </w:rPr>
-        <w:t xml:space="preserve">Ce plan couvre </w:t>
-      </w:r>
-      <w:r>
-        <w:rPr>
-          <w:lang w:val="fr-CH"/>
-        </w:rPr>
-        <w:t>trois types de tests</w:t>
-      </w:r>
-      <w:r>
-        <w:rPr>
-          <w:lang w:val="fr-CH"/>
-        </w:rPr>
-        <w:t>:</w:t>
+        <w:t>Ce plan couvre trois types de tests:</w:t>
       </w:r>
     </w:p>
     <w:p>
@@ -276,15 +211,11 @@
           <w:ilvl w:val="0"/>
           <w:numId w:val="35"/>
         </w:numPr>
-        <w:rPr>
-          <w:lang w:val="fr-CH"/>
-        </w:rPr>
       </w:pPr>
       <w:r>
         <w:rPr>
           <w:b/>
           <w:bCs/>
-          <w:lang w:val="fr-CH"/>
         </w:rPr>
         <w:t>Tests unitaires (Jest + Supertest)</w:t>
       </w:r>
@@ -292,7 +223,6 @@
         <w:rPr>
           <w:b/>
           <w:bCs/>
-          <w:lang w:val="fr-CH"/>
         </w:rPr>
         <w:t>[backend]</w:t>
       </w:r>
@@ -313,14 +243,7 @@
           <w:b/>
           <w:bCs/>
         </w:rPr>
-        <w:t>Tests End-to-End (Cypress)</w:t>
-      </w:r>
-      <w:r>
-        <w:rPr>
-          <w:b/>
-          <w:bCs/>
-        </w:rPr>
-        <w:t>[frontend]</w:t>
+        <w:t>Tests End-to-End (Cypress)[frontend]</w:t>
       </w:r>
     </w:p>
     <w:p>
@@ -333,14 +256,12 @@
         <w:rPr>
           <w:b/>
           <w:bCs/>
-          <w:lang w:val="fr-CH" w:eastAsia="fr-CH"/>
         </w:rPr>
       </w:pPr>
       <w:r>
         <w:rPr>
           <w:b/>
           <w:bCs/>
-          <w:lang w:val="fr-CH" w:eastAsia="fr-CH"/>
         </w:rPr>
         <w:t>Tests manuels exploratoires</w:t>
       </w:r>
@@ -348,31 +269,28 @@
     <w:p/>
     <w:p>
       <w:pPr>
-        <w:pStyle w:val="Titre1"/>
-        <w:rPr>
-          <w:lang w:val="fr-CH"/>
-        </w:rPr>
+        <w:pStyle w:val="Titre3"/>
       </w:pPr>
       <w:r>
-        <w:rPr>
-          <w:lang w:val="fr-CH"/>
-        </w:rPr>
+        <w:t xml:space="preserve"> </w:t>
+      </w:r>
+      <w:bookmarkStart w:id="3" w:name="_Toc215149277"/>
+      <w:r>
         <w:t>Périmètre du test</w:t>
       </w:r>
+      <w:bookmarkEnd w:id="3"/>
     </w:p>
     <w:p>
       <w:pPr>
         <w:rPr>
           <w:b/>
           <w:bCs/>
-          <w:lang w:val="fr-CH"/>
         </w:rPr>
       </w:pPr>
       <w:r>
         <w:rPr>
           <w:b/>
           <w:bCs/>
-          <w:lang w:val="fr-CH"/>
         </w:rPr>
         <w:t>Inclus :</w:t>
       </w:r>
@@ -420,15 +338,45 @@
           <w:ilvl w:val="0"/>
           <w:numId w:val="35"/>
         </w:numPr>
-        <w:rPr>
-          <w:lang w:val="fr-CH"/>
-        </w:rPr>
       </w:pPr>
       <w:r>
-        <w:rPr>
-          <w:lang w:val="fr-CH"/>
-        </w:rPr>
         <w:t>Ajout, édition, suppression des Todos</w:t>
+      </w:r>
+    </w:p>
+    <w:p>
+      <w:pPr>
+        <w:pStyle w:val="Paragraphedeliste"/>
+        <w:numPr>
+          <w:ilvl w:val="0"/>
+          <w:numId w:val="35"/>
+        </w:numPr>
+      </w:pPr>
+      <w:r>
+        <w:t>Description et validation des champs</w:t>
+      </w:r>
+    </w:p>
+    <w:p>
+      <w:pPr>
+        <w:pStyle w:val="Paragraphedeliste"/>
+        <w:numPr>
+          <w:ilvl w:val="0"/>
+          <w:numId w:val="35"/>
+        </w:numPr>
+      </w:pPr>
+      <w:r>
+        <w:t>Barre de recherche</w:t>
+      </w:r>
+    </w:p>
+    <w:p>
+      <w:pPr>
+        <w:pStyle w:val="Paragraphedeliste"/>
+        <w:numPr>
+          <w:ilvl w:val="0"/>
+          <w:numId w:val="35"/>
+        </w:numPr>
+      </w:pPr>
+      <w:r>
+        <w:t>Gestion du texte long</w:t>
       </w:r>
     </w:p>
     <w:p>
@@ -446,7 +394,19 @@
         <w:rPr>
           <w:lang w:val="fr-CH"/>
         </w:rPr>
-        <w:t>Description et validation des champs</w:t>
+        <w:t>Navigation (menu, footer, liens, thème clair/sombre)</w:t>
+      </w:r>
+    </w:p>
+    <w:p>
+      <w:pPr>
+        <w:pStyle w:val="Paragraphedeliste"/>
+        <w:numPr>
+          <w:ilvl w:val="0"/>
+          <w:numId w:val="35"/>
+        </w:numPr>
+      </w:pPr>
+      <w:r>
+        <w:t>Backend (routes /auth, /users, /todos)</w:t>
       </w:r>
     </w:p>
     <w:p>
@@ -464,7 +424,7 @@
         <w:rPr>
           <w:lang w:val="fr-CH"/>
         </w:rPr>
-        <w:t>Barre de recherche</w:t>
+        <w:t>Base de données MySQL (contrôles de contraintes)</w:t>
       </w:r>
     </w:p>
     <w:p>
@@ -474,15 +434,24 @@
           <w:ilvl w:val="0"/>
           <w:numId w:val="35"/>
         </w:numPr>
+      </w:pPr>
+      <w:r>
+        <w:t>Pipeline CI/CD (tests + build)</w:t>
+      </w:r>
+    </w:p>
+    <w:p>
+      <w:pPr>
         <w:rPr>
-          <w:lang w:val="fr-CH"/>
+          <w:b/>
+          <w:bCs/>
         </w:rPr>
       </w:pPr>
       <w:r>
         <w:rPr>
-          <w:lang w:val="fr-CH"/>
+          <w:b/>
+          <w:bCs/>
         </w:rPr>
-        <w:t>Gestion du texte long</w:t>
+        <w:t>Exclus :</w:t>
       </w:r>
     </w:p>
     <w:p>
@@ -492,15 +461,9 @@
           <w:ilvl w:val="0"/>
           <w:numId w:val="35"/>
         </w:numPr>
-        <w:rPr>
-          <w:lang w:val="fr-CH"/>
-        </w:rPr>
       </w:pPr>
       <w:r>
-        <w:rPr>
-          <w:lang w:val="fr-CH"/>
-        </w:rPr>
-        <w:t>Navigation (menu, footer, liens, thème clair/sombre)</w:t>
+        <w:t>Partage de tâches entre utilisateurs</w:t>
       </w:r>
     </w:p>
     <w:p>
@@ -512,7 +475,7 @@
         </w:numPr>
       </w:pPr>
       <w:r>
-        <w:t>Backend (routes /auth, /users, /todos)</w:t>
+        <w:t>Archivage avancé</w:t>
       </w:r>
     </w:p>
     <w:p>
@@ -522,141 +485,40 @@
           <w:ilvl w:val="0"/>
           <w:numId w:val="35"/>
         </w:numPr>
-        <w:rPr>
-          <w:lang w:val="fr-CH"/>
-        </w:rPr>
       </w:pPr>
       <w:r>
-        <w:rPr>
-          <w:lang w:val="fr-CH"/>
-        </w:rPr>
-        <w:t>Base de données MySQL (contrôles de contraintes)</w:t>
+        <w:lastRenderedPageBreak/>
+        <w:t>Tests de charge ou performance</w:t>
+      </w:r>
+    </w:p>
+    <w:p/>
+    <w:p>
+      <w:pPr>
+        <w:pStyle w:val="Titre3"/>
+      </w:pPr>
+      <w:r>
+        <w:t xml:space="preserve"> </w:t>
+      </w:r>
+      <w:bookmarkStart w:id="4" w:name="_Toc215149278"/>
+      <w:r>
+        <w:t>Versions</w:t>
+      </w:r>
+      <w:bookmarkEnd w:id="4"/>
+      <w:r>
+        <w:t xml:space="preserve"> </w:t>
       </w:r>
     </w:p>
     <w:p>
       <w:pPr>
-        <w:pStyle w:val="Paragraphedeliste"/>
-        <w:numPr>
-          <w:ilvl w:val="0"/>
-          <w:numId w:val="35"/>
-        </w:numPr>
-        <w:rPr>
-          <w:lang w:val="fr-CH"/>
-        </w:rPr>
-      </w:pPr>
-      <w:r>
-        <w:rPr>
-          <w:lang w:val="fr-CH"/>
-        </w:rPr>
-        <w:t>Pipeline CI/CD (tests + build)</w:t>
-      </w:r>
-    </w:p>
-    <w:p>
-      <w:pPr>
         <w:rPr>
           <w:b/>
           <w:bCs/>
-          <w:lang w:val="fr-CH"/>
         </w:rPr>
       </w:pPr>
       <w:r>
         <w:rPr>
           <w:b/>
           <w:bCs/>
-          <w:lang w:val="fr-CH"/>
-        </w:rPr>
-        <w:t>Exclus :</w:t>
-      </w:r>
-    </w:p>
-    <w:p>
-      <w:pPr>
-        <w:pStyle w:val="Paragraphedeliste"/>
-        <w:numPr>
-          <w:ilvl w:val="0"/>
-          <w:numId w:val="35"/>
-        </w:numPr>
-        <w:rPr>
-          <w:lang w:val="fr-CH"/>
-        </w:rPr>
-      </w:pPr>
-      <w:r>
-        <w:rPr>
-          <w:lang w:val="fr-CH"/>
-        </w:rPr>
-        <w:lastRenderedPageBreak/>
-        <w:t>Partage de tâches entre utilisateurs</w:t>
-      </w:r>
-    </w:p>
-    <w:p>
-      <w:pPr>
-        <w:pStyle w:val="Paragraphedeliste"/>
-        <w:numPr>
-          <w:ilvl w:val="0"/>
-          <w:numId w:val="35"/>
-        </w:numPr>
-        <w:rPr>
-          <w:lang w:val="fr-CH"/>
-        </w:rPr>
-      </w:pPr>
-      <w:r>
-        <w:rPr>
-          <w:lang w:val="fr-CH"/>
-        </w:rPr>
-        <w:t>Archivage avancé</w:t>
-      </w:r>
-    </w:p>
-    <w:p>
-      <w:pPr>
-        <w:pStyle w:val="Paragraphedeliste"/>
-        <w:numPr>
-          <w:ilvl w:val="0"/>
-          <w:numId w:val="35"/>
-        </w:numPr>
-        <w:rPr>
-          <w:lang w:val="fr-CH"/>
-        </w:rPr>
-      </w:pPr>
-      <w:r>
-        <w:rPr>
-          <w:lang w:val="fr-CH"/>
-        </w:rPr>
-        <w:t>Tests de charge ou performance</w:t>
-      </w:r>
-    </w:p>
-    <w:p>
-      <w:pPr>
-        <w:rPr>
-          <w:lang w:val="fr-CH"/>
-        </w:rPr>
-      </w:pPr>
-    </w:p>
-    <w:p>
-      <w:pPr>
-        <w:pStyle w:val="Titre1"/>
-        <w:rPr>
-          <w:lang w:val="fr-CH"/>
-        </w:rPr>
-      </w:pPr>
-      <w:r>
-        <w:rPr>
-          <w:lang w:val="fr-CH"/>
-        </w:rPr>
-        <w:t xml:space="preserve">Versions </w:t>
-      </w:r>
-    </w:p>
-    <w:p>
-      <w:pPr>
-        <w:rPr>
-          <w:b/>
-          <w:bCs/>
-          <w:lang w:val="fr-CH"/>
-        </w:rPr>
-      </w:pPr>
-      <w:r>
-        <w:rPr>
-          <w:b/>
-          <w:bCs/>
-          <w:lang w:val="fr-CH"/>
         </w:rPr>
         <w:t>Frontend : Vue.js 3</w:t>
       </w:r>
@@ -666,14 +528,12 @@
         <w:rPr>
           <w:b/>
           <w:bCs/>
-          <w:lang w:val="fr-CH"/>
         </w:rPr>
       </w:pPr>
       <w:r>
         <w:rPr>
           <w:b/>
           <w:bCs/>
-          <w:lang w:val="fr-CH"/>
         </w:rPr>
         <w:t>Backend : Node.js v18</w:t>
       </w:r>
@@ -683,14 +543,12 @@
         <w:rPr>
           <w:b/>
           <w:bCs/>
-          <w:lang w:val="fr-CH"/>
         </w:rPr>
       </w:pPr>
       <w:r>
         <w:rPr>
           <w:b/>
           <w:bCs/>
-          <w:lang w:val="fr-CH"/>
         </w:rPr>
         <w:t>Base de données : MySQL 8.2</w:t>
       </w:r>
@@ -700,14 +558,12 @@
         <w:rPr>
           <w:b/>
           <w:bCs/>
-          <w:lang w:val="fr-CH"/>
         </w:rPr>
       </w:pPr>
       <w:r>
         <w:rPr>
           <w:b/>
           <w:bCs/>
-          <w:lang w:val="fr-CH"/>
         </w:rPr>
         <w:t>Application : v1.0.0</w:t>
       </w:r>
@@ -717,14 +573,12 @@
         <w:rPr>
           <w:b/>
           <w:bCs/>
-          <w:lang w:val="fr-CH"/>
         </w:rPr>
       </w:pPr>
       <w:r>
         <w:rPr>
           <w:b/>
           <w:bCs/>
-          <w:lang w:val="fr-CH"/>
         </w:rPr>
         <w:t>Outils de test :</w:t>
       </w:r>
@@ -738,14 +592,12 @@
         <w:rPr>
           <w:b/>
           <w:bCs/>
-          <w:lang w:val="fr-CH"/>
         </w:rPr>
       </w:pPr>
       <w:r>
         <w:rPr>
           <w:b/>
           <w:bCs/>
-          <w:lang w:val="fr-CH"/>
         </w:rPr>
         <w:t>Jest → tests unitaires</w:t>
       </w:r>
@@ -759,14 +611,12 @@
         <w:rPr>
           <w:b/>
           <w:bCs/>
-          <w:lang w:val="fr-CH"/>
         </w:rPr>
       </w:pPr>
       <w:r>
         <w:rPr>
           <w:b/>
           <w:bCs/>
-          <w:lang w:val="fr-CH"/>
         </w:rPr>
         <w:t>Supertest → tests API</w:t>
       </w:r>
@@ -793,25 +643,7 @@
         <w:rPr>
           <w:rFonts w:cstheme="majorHAnsi"/>
         </w:rPr>
-        <w:t>Chrome v1</w:t>
-      </w:r>
-      <w:r>
-        <w:rPr>
-          <w:rFonts w:cstheme="majorHAnsi"/>
-        </w:rPr>
-        <w:t xml:space="preserve">42 </w:t>
-      </w:r>
-      <w:r>
-        <w:rPr>
-          <w:rFonts w:cstheme="majorHAnsi"/>
-        </w:rPr>
-        <w:t>(64-bit)</w:t>
-      </w:r>
-      <w:r>
-        <w:rPr>
-          <w:rFonts w:cstheme="majorHAnsi"/>
-        </w:rPr>
-        <w:t>,  Firefox v</w:t>
+        <w:t>Chrome v142 (64-bit),  Firefox v</w:t>
       </w:r>
       <w:r>
         <w:t xml:space="preserve"> </w:t>
@@ -820,31 +652,7 @@
         <w:rPr>
           <w:rFonts w:cstheme="majorHAnsi"/>
         </w:rPr>
-        <w:t>145.0.1 (64-bit)</w:t>
-      </w:r>
-      <w:r>
-        <w:rPr>
-          <w:rFonts w:cstheme="majorHAnsi"/>
-        </w:rPr>
-        <w:t>, Edge v1</w:t>
-      </w:r>
-      <w:r>
-        <w:rPr>
-          <w:rFonts w:cstheme="majorHAnsi"/>
-        </w:rPr>
-        <w:t xml:space="preserve">42 </w:t>
-      </w:r>
-      <w:r>
-        <w:rPr>
-          <w:rFonts w:cstheme="majorHAnsi"/>
-        </w:rPr>
-        <w:t>(64-bit)</w:t>
-      </w:r>
-      <w:r>
-        <w:rPr>
-          <w:rFonts w:cstheme="majorHAnsi"/>
-        </w:rPr>
-        <w:t>,</w:t>
+        <w:t>145.0.1 (64-bit), Edge v142 (64-bit),</w:t>
       </w:r>
       <w:r>
         <w:rPr>
@@ -857,17 +665,22 @@
     <w:p/>
     <w:p>
       <w:pPr>
-        <w:pStyle w:val="Titre1"/>
+        <w:pStyle w:val="Titre3"/>
         <w:rPr>
           <w:lang w:val="fr-CH"/>
         </w:rPr>
       </w:pPr>
+      <w:r>
+        <w:t xml:space="preserve"> </w:t>
+      </w:r>
+      <w:bookmarkStart w:id="5" w:name="_Toc215149279"/>
       <w:r>
         <w:rPr>
           <w:lang w:val="fr-CH"/>
         </w:rPr>
         <w:t>Données de test</w:t>
       </w:r>
+      <w:bookmarkEnd w:id="5"/>
     </w:p>
     <w:p>
       <w:pPr>
@@ -891,21 +704,14 @@
           <w:ilvl w:val="0"/>
           <w:numId w:val="38"/>
         </w:numPr>
-        <w:rPr>
-          <w:lang w:val="fr-CH"/>
-        </w:rPr>
       </w:pPr>
       <w:r>
-        <w:rPr>
-          <w:lang w:val="fr-CH"/>
-        </w:rPr>
         <w:t xml:space="preserve">Email : </w:t>
       </w:r>
       <w:r>
         <w:rPr>
           <w:b/>
           <w:bCs/>
-          <w:lang w:val="fr-CH"/>
         </w:rPr>
         <w:t>test_user@example.com</w:t>
       </w:r>
@@ -917,21 +723,14 @@
           <w:ilvl w:val="0"/>
           <w:numId w:val="38"/>
         </w:numPr>
-        <w:rPr>
-          <w:lang w:val="fr-CH"/>
-        </w:rPr>
       </w:pPr>
       <w:r>
-        <w:rPr>
-          <w:lang w:val="fr-CH"/>
-        </w:rPr>
         <w:t xml:space="preserve">Password : </w:t>
       </w:r>
       <w:r>
         <w:rPr>
           <w:b/>
           <w:bCs/>
-          <w:lang w:val="fr-CH"/>
         </w:rPr>
         <w:t>Test@1234</w:t>
       </w:r>
@@ -943,21 +742,14 @@
           <w:ilvl w:val="0"/>
           <w:numId w:val="38"/>
         </w:numPr>
-        <w:rPr>
-          <w:lang w:val="fr-CH"/>
-        </w:rPr>
       </w:pPr>
       <w:r>
-        <w:rPr>
-          <w:lang w:val="fr-CH"/>
-        </w:rPr>
         <w:t xml:space="preserve">Nom : </w:t>
       </w:r>
       <w:r>
         <w:rPr>
           <w:b/>
           <w:bCs/>
-          <w:lang w:val="fr-CH"/>
         </w:rPr>
         <w:t>test_user</w:t>
       </w:r>
@@ -968,112 +760,84 @@
           <w:b/>
           <w:bCs/>
         </w:rPr>
-        <w:t>Données Todo</w:t>
+        <w:t xml:space="preserve">Données Todo </w:t>
       </w:r>
+    </w:p>
+    <w:p>
+      <w:pPr>
+        <w:pStyle w:val="Paragraphedeliste"/>
+        <w:numPr>
+          <w:ilvl w:val="0"/>
+          <w:numId w:val="38"/>
+        </w:numPr>
+      </w:pPr>
+      <w:r>
+        <w:t>Texte : divers (court, long, HTML, Markdown)</w:t>
+      </w:r>
+    </w:p>
+    <w:p>
+      <w:pPr>
+        <w:pStyle w:val="Paragraphedeliste"/>
+        <w:numPr>
+          <w:ilvl w:val="0"/>
+          <w:numId w:val="38"/>
+        </w:numPr>
+      </w:pPr>
+      <w:r>
+        <w:t>Dates : passée, présente, future</w:t>
+      </w:r>
+    </w:p>
+    <w:p/>
+    <w:p>
+      <w:pPr>
+        <w:pStyle w:val="Titre3"/>
+      </w:pPr>
+      <w:r>
+        <w:t xml:space="preserve"> </w:t>
+      </w:r>
+      <w:bookmarkStart w:id="6" w:name="_Toc215149280"/>
+      <w:r>
+        <w:t>Types de tests</w:t>
+      </w:r>
+      <w:bookmarkEnd w:id="6"/>
+    </w:p>
+    <w:p>
+      <w:pPr>
+        <w:pStyle w:val="Titre2"/>
+        <w:numPr>
+          <w:ilvl w:val="0"/>
+          <w:numId w:val="27"/>
+        </w:numPr>
+        <w:tabs>
+          <w:tab w:val="num" w:pos="432"/>
+          <w:tab w:val="num" w:pos="720"/>
+        </w:tabs>
+        <w:ind w:left="432" w:hanging="432"/>
+      </w:pPr>
+      <w:bookmarkStart w:id="7" w:name="_Toc215149281"/>
+      <w:r>
+        <w:t>Tests Unitaires</w:t>
+      </w:r>
+      <w:r>
+        <w:t xml:space="preserve"> </w:t>
+      </w:r>
+      <w:r>
+        <w:t>(Backend – Jest + Supertest)</w:t>
+      </w:r>
+      <w:bookmarkEnd w:id="7"/>
+    </w:p>
+    <w:p>
+      <w:pPr>
+        <w:rPr>
+          <w:b/>
+          <w:bCs/>
+        </w:rPr>
+      </w:pPr>
       <w:r>
         <w:rPr>
           <w:b/>
           <w:bCs/>
         </w:rPr>
-        <w:t xml:space="preserve"> </w:t>
-      </w:r>
-    </w:p>
-    <w:p>
-      <w:pPr>
-        <w:pStyle w:val="Paragraphedeliste"/>
-        <w:numPr>
-          <w:ilvl w:val="0"/>
-          <w:numId w:val="38"/>
-        </w:numPr>
-      </w:pPr>
-      <w:r>
-        <w:t>Texte : divers (court, long, HTML, Markdown)</w:t>
-      </w:r>
-    </w:p>
-    <w:p>
-      <w:pPr>
-        <w:pStyle w:val="Paragraphedeliste"/>
-        <w:numPr>
-          <w:ilvl w:val="0"/>
-          <w:numId w:val="38"/>
-        </w:numPr>
-        <w:rPr>
-          <w:lang w:val="fr-CH"/>
-        </w:rPr>
-      </w:pPr>
-      <w:r>
-        <w:rPr>
-          <w:lang w:val="fr-CH"/>
-        </w:rPr>
-        <w:t>Dates : passée, présente, future</w:t>
-      </w:r>
-    </w:p>
-    <w:p>
-      <w:pPr>
-        <w:rPr>
-          <w:lang w:val="fr-CH"/>
-        </w:rPr>
-      </w:pPr>
-    </w:p>
-    <w:p>
-      <w:pPr>
-        <w:pStyle w:val="Titre1"/>
-        <w:rPr>
-          <w:lang w:val="fr-CH"/>
-        </w:rPr>
-      </w:pPr>
-      <w:r>
-        <w:rPr>
-          <w:lang w:val="fr-CH"/>
-        </w:rPr>
-        <w:t>Types de tests</w:t>
-      </w:r>
-    </w:p>
-    <w:p>
-      <w:pPr>
-        <w:pStyle w:val="Titre2"/>
-        <w:numPr>
-          <w:ilvl w:val="0"/>
-          <w:numId w:val="27"/>
-        </w:numPr>
-        <w:rPr>
-          <w:lang w:val="fr-CH"/>
-        </w:rPr>
-      </w:pPr>
-      <w:r>
-        <w:rPr>
-          <w:lang w:val="fr-CH"/>
-        </w:rPr>
-        <w:t>Tests Unitaires</w:t>
-      </w:r>
-      <w:r>
-        <w:rPr>
-          <w:lang w:val="fr-CH"/>
-        </w:rPr>
-        <w:t xml:space="preserve"> </w:t>
-      </w:r>
-      <w:r>
-        <w:rPr>
-          <w:lang w:val="fr-CH"/>
-        </w:rPr>
-        <w:t>(Backend – Jest + Supertest)</w:t>
-      </w:r>
-    </w:p>
-    <w:p>
-      <w:pPr>
-        <w:spacing w:line="240" w:lineRule="auto"/>
-        <w:rPr>
-          <w:b/>
-          <w:bCs/>
-          <w:lang w:val="fr-CH"/>
-        </w:rPr>
-      </w:pPr>
-      <w:r>
-        <w:rPr>
-          <w:b/>
-          <w:bCs/>
-          <w:lang w:val="fr-CH"/>
-        </w:rPr>
         <w:t>Tests Unitaires</w:t>
       </w:r>
     </w:p>
@@ -1084,9 +848,6 @@
           <w:numId w:val="28"/>
         </w:numPr>
         <w:spacing w:line="240" w:lineRule="auto"/>
-        <w:rPr>
-          <w:lang w:val="fr-CH"/>
-        </w:rPr>
       </w:pPr>
       <w:r>
         <w:rPr>
@@ -1100,24 +861,12 @@
         <w:rPr>
           <w:lang w:val="fr-CH"/>
         </w:rPr>
-        <w:t xml:space="preserve"> </w:t>
+        <w:t xml:space="preserve"> Détecter les erreurs techniques dans la logique backend. </w:t>
       </w:r>
       <w:r>
-        <w:rPr>
-          <w:lang w:val="fr-CH"/>
-        </w:rPr>
-        <w:t>Détecter les erreurs techniques dans la logique backend.</w:t>
+        <w:t>Vérifier</w:t>
       </w:r>
       <w:r>
-        <w:rPr>
-          <w:lang w:val="fr-CH"/>
-        </w:rPr>
-        <w:t xml:space="preserve"> Vérifier</w:t>
-      </w:r>
-      <w:r>
-        <w:rPr>
-          <w:lang w:val="fr-CH"/>
-        </w:rPr>
         <w:t xml:space="preserve"> le bon fonctionnement des fonctions isolées.</w:t>
       </w:r>
     </w:p>
@@ -1128,22 +877,15 @@
           <w:numId w:val="28"/>
         </w:numPr>
         <w:spacing w:line="240" w:lineRule="auto"/>
-        <w:rPr>
-          <w:lang w:val="fr-CH"/>
-        </w:rPr>
       </w:pPr>
       <w:r>
         <w:rPr>
           <w:b/>
           <w:bCs/>
-          <w:lang w:val="fr-CH"/>
         </w:rPr>
         <w:t>Responsable :</w:t>
       </w:r>
       <w:r>
-        <w:rPr>
-          <w:lang w:val="fr-CH"/>
-        </w:rPr>
         <w:t xml:space="preserve"> Développeurs</w:t>
       </w:r>
     </w:p>
@@ -1154,23 +896,15 @@
           <w:numId w:val="28"/>
         </w:numPr>
         <w:spacing w:line="240" w:lineRule="auto"/>
-        <w:rPr>
-          <w:lang w:val="fr-CH"/>
-        </w:rPr>
       </w:pPr>
       <w:r>
         <w:rPr>
           <w:b/>
           <w:bCs/>
-          <w:lang w:val="fr-CH"/>
         </w:rPr>
-        <w:lastRenderedPageBreak/>
         <w:t>Environnement :</w:t>
       </w:r>
       <w:r>
-        <w:rPr>
-          <w:lang w:val="fr-CH"/>
-        </w:rPr>
         <w:t xml:space="preserve"> DEV / Intégration</w:t>
       </w:r>
     </w:p>
@@ -1183,18 +917,16 @@
         </w:numPr>
         <w:spacing w:before="100" w:beforeAutospacing="1" w:after="100" w:afterAutospacing="1" w:line="240" w:lineRule="auto"/>
         <w:rPr>
-          <w:rFonts w:eastAsia="Times New Roman" w:cstheme="majorHAnsi"/>
+          <w:rFonts w:cstheme="majorHAnsi"/>
           <w:sz w:val="24"/>
           <w:szCs w:val="24"/>
-          <w:lang w:val="fr-CH" w:eastAsia="fr-CH"/>
         </w:rPr>
       </w:pPr>
       <w:r>
         <w:rPr>
-          <w:rFonts w:eastAsia="Times New Roman" w:cstheme="majorHAnsi"/>
+          <w:rFonts w:cstheme="majorHAnsi"/>
           <w:sz w:val="24"/>
           <w:szCs w:val="24"/>
-          <w:lang w:val="fr-CH" w:eastAsia="fr-CH"/>
         </w:rPr>
         <w:t>Couvrent :</w:t>
       </w:r>
@@ -1207,63 +939,50 @@
         </w:numPr>
         <w:spacing w:before="100" w:beforeAutospacing="1" w:after="100" w:afterAutospacing="1" w:line="240" w:lineRule="auto"/>
         <w:rPr>
-          <w:rFonts w:eastAsia="Times New Roman" w:cstheme="majorHAnsi"/>
+          <w:rFonts w:cstheme="majorHAnsi"/>
           <w:sz w:val="24"/>
           <w:szCs w:val="24"/>
-          <w:lang w:val="fr-CH" w:eastAsia="fr-CH"/>
         </w:rPr>
       </w:pPr>
       <w:r>
         <w:rPr>
-          <w:rFonts w:eastAsia="Times New Roman" w:cstheme="majorHAnsi"/>
+          <w:rFonts w:cstheme="majorHAnsi"/>
           <w:sz w:val="24"/>
           <w:szCs w:val="24"/>
-          <w:lang w:val="fr-CH" w:eastAsia="fr-CH"/>
         </w:rPr>
         <w:t xml:space="preserve">Routes </w:t>
       </w:r>
       <w:r>
         <w:rPr>
-          <w:rFonts w:eastAsia="Times New Roman" w:cstheme="majorHAnsi"/>
-          <w:sz w:val="20"/>
-          <w:szCs w:val="20"/>
-          <w:lang w:val="fr-CH" w:eastAsia="fr-CH"/>
+          <w:rFonts w:cstheme="majorHAnsi"/>
         </w:rPr>
         <w:t>/auth</w:t>
       </w:r>
       <w:r>
         <w:rPr>
-          <w:rFonts w:eastAsia="Times New Roman" w:cstheme="majorHAnsi"/>
+          <w:rFonts w:cstheme="majorHAnsi"/>
           <w:sz w:val="24"/>
           <w:szCs w:val="24"/>
-          <w:lang w:val="fr-CH" w:eastAsia="fr-CH"/>
         </w:rPr>
         <w:t xml:space="preserve">, </w:t>
       </w:r>
       <w:r>
         <w:rPr>
-          <w:rFonts w:eastAsia="Times New Roman" w:cstheme="majorHAnsi"/>
-          <w:sz w:val="20"/>
-          <w:szCs w:val="20"/>
-          <w:lang w:val="fr-CH" w:eastAsia="fr-CH"/>
+          <w:rFonts w:cstheme="majorHAnsi"/>
         </w:rPr>
         <w:t>/users</w:t>
       </w:r>
       <w:r>
         <w:rPr>
-          <w:rFonts w:eastAsia="Times New Roman" w:cstheme="majorHAnsi"/>
+          <w:rFonts w:cstheme="majorHAnsi"/>
           <w:sz w:val="24"/>
           <w:szCs w:val="24"/>
-          <w:lang w:val="fr-CH" w:eastAsia="fr-CH"/>
         </w:rPr>
         <w:t xml:space="preserve">, </w:t>
       </w:r>
       <w:r>
         <w:rPr>
-          <w:rFonts w:eastAsia="Times New Roman" w:cstheme="majorHAnsi"/>
-          <w:sz w:val="20"/>
-          <w:szCs w:val="20"/>
-          <w:lang w:val="fr-CH" w:eastAsia="fr-CH"/>
+          <w:rFonts w:cstheme="majorHAnsi"/>
         </w:rPr>
         <w:t>/todos</w:t>
       </w:r>
@@ -1276,54 +995,44 @@
         </w:numPr>
         <w:spacing w:before="100" w:beforeAutospacing="1" w:after="100" w:afterAutospacing="1" w:line="240" w:lineRule="auto"/>
         <w:rPr>
-          <w:rFonts w:eastAsia="Times New Roman" w:cstheme="majorHAnsi"/>
+          <w:rFonts w:cstheme="majorHAnsi"/>
           <w:sz w:val="24"/>
           <w:szCs w:val="24"/>
-          <w:lang w:val="fr-CH" w:eastAsia="fr-CH"/>
         </w:rPr>
       </w:pPr>
       <w:r>
         <w:rPr>
-          <w:rFonts w:eastAsia="Times New Roman" w:cstheme="majorHAnsi"/>
+          <w:rFonts w:cstheme="majorHAnsi"/>
           <w:sz w:val="24"/>
           <w:szCs w:val="24"/>
-          <w:lang w:val="fr-CH" w:eastAsia="fr-CH"/>
         </w:rPr>
         <w:t>Middleware (</w:t>
       </w:r>
       <w:r>
         <w:rPr>
-          <w:rFonts w:eastAsia="Times New Roman" w:cstheme="majorHAnsi"/>
-          <w:sz w:val="20"/>
-          <w:szCs w:val="20"/>
-          <w:lang w:val="fr-CH" w:eastAsia="fr-CH"/>
+          <w:rFonts w:cstheme="majorHAnsi"/>
         </w:rPr>
         <w:t>auth</w:t>
       </w:r>
       <w:r>
         <w:rPr>
-          <w:rFonts w:eastAsia="Times New Roman" w:cstheme="majorHAnsi"/>
+          <w:rFonts w:cstheme="majorHAnsi"/>
           <w:sz w:val="24"/>
           <w:szCs w:val="24"/>
-          <w:lang w:val="fr-CH" w:eastAsia="fr-CH"/>
         </w:rPr>
         <w:t xml:space="preserve">, </w:t>
       </w:r>
       <w:r>
         <w:rPr>
-          <w:rFonts w:eastAsia="Times New Roman" w:cstheme="majorHAnsi"/>
-          <w:sz w:val="20"/>
-          <w:szCs w:val="20"/>
-          <w:lang w:val="fr-CH" w:eastAsia="fr-CH"/>
+          <w:rFonts w:cstheme="majorHAnsi"/>
         </w:rPr>
         <w:t>validation</w:t>
       </w:r>
       <w:r>
         <w:rPr>
-          <w:rFonts w:eastAsia="Times New Roman" w:cstheme="majorHAnsi"/>
+          <w:rFonts w:cstheme="majorHAnsi"/>
           <w:sz w:val="24"/>
           <w:szCs w:val="24"/>
-          <w:lang w:val="fr-CH" w:eastAsia="fr-CH"/>
         </w:rPr>
         <w:t>)</w:t>
       </w:r>
@@ -1336,19 +1045,20 @@
         </w:numPr>
         <w:spacing w:before="100" w:beforeAutospacing="1" w:after="100" w:afterAutospacing="1" w:line="240" w:lineRule="auto"/>
         <w:rPr>
-          <w:rFonts w:eastAsia="Times New Roman" w:cstheme="majorHAnsi"/>
+          <w:rFonts w:cstheme="majorHAnsi"/>
           <w:sz w:val="24"/>
           <w:szCs w:val="24"/>
-          <w:lang w:val="fr-CH" w:eastAsia="fr-CH"/>
+          <w:lang w:val="fr-CH"/>
         </w:rPr>
       </w:pPr>
       <w:r>
         <w:rPr>
-          <w:rFonts w:eastAsia="Times New Roman" w:cstheme="majorHAnsi"/>
+          <w:rFonts w:cstheme="majorHAnsi"/>
           <w:sz w:val="24"/>
           <w:szCs w:val="24"/>
-          <w:lang w:val="fr-CH" w:eastAsia="fr-CH"/>
+          <w:lang w:val="fr-CH"/>
         </w:rPr>
+        <w:lastRenderedPageBreak/>
         <w:t>Services (création utilisateur, validation email unique, création todo, gestion des dates)</w:t>
       </w:r>
     </w:p>
@@ -1360,34 +1070,25 @@
         </w:numPr>
         <w:spacing w:before="100" w:beforeAutospacing="1" w:after="100" w:afterAutospacing="1" w:line="240" w:lineRule="auto"/>
         <w:rPr>
-          <w:rFonts w:eastAsia="Times New Roman" w:cstheme="majorHAnsi"/>
+          <w:rFonts w:cstheme="majorHAnsi"/>
           <w:sz w:val="24"/>
           <w:szCs w:val="24"/>
-          <w:lang w:val="fr-CH" w:eastAsia="fr-CH"/>
         </w:rPr>
       </w:pPr>
       <w:r>
         <w:rPr>
-          <w:rFonts w:eastAsia="Times New Roman" w:cstheme="majorHAnsi"/>
+          <w:rFonts w:cstheme="majorHAnsi"/>
           <w:sz w:val="24"/>
           <w:szCs w:val="24"/>
-          <w:lang w:val="fr-CH" w:eastAsia="fr-CH"/>
         </w:rPr>
         <w:t>Contraintes DB : TEXT long, INTEGER zip, unicité email</w:t>
       </w:r>
     </w:p>
     <w:p>
-      <w:pPr>
-        <w:spacing w:line="240" w:lineRule="auto"/>
-        <w:rPr>
-          <w:lang w:val="fr-CH"/>
-        </w:rPr>
-      </w:pPr>
       <w:r>
         <w:rPr>
           <w:b/>
           <w:bCs/>
-          <w:lang w:val="fr-CH"/>
         </w:rPr>
         <w:t>Exemples de cas :</w:t>
       </w:r>
@@ -1399,9 +1100,6 @@
           <w:numId w:val="29"/>
         </w:numPr>
         <w:spacing w:line="240" w:lineRule="auto"/>
-        <w:rPr>
-          <w:lang w:val="fr-CH"/>
-        </w:rPr>
       </w:pPr>
       <w:r>
         <w:rPr>
@@ -1414,13 +1112,7 @@
         <w:t xml:space="preserve"> : </w:t>
       </w:r>
     </w:p>
-    <w:p>
-      <w:pPr>
-        <w:rPr>
-          <w:lang w:val="fr-CH"/>
-        </w:rPr>
-      </w:pPr>
-    </w:p>
+    <w:p/>
     <w:p>
       <w:pPr>
         <w:pStyle w:val="Titre2"/>
@@ -1428,10 +1120,17 @@
           <w:ilvl w:val="0"/>
           <w:numId w:val="27"/>
         </w:numPr>
-      </w:pPr>
+        <w:tabs>
+          <w:tab w:val="num" w:pos="432"/>
+          <w:tab w:val="num" w:pos="720"/>
+        </w:tabs>
+        <w:ind w:left="432" w:hanging="432"/>
+      </w:pPr>
+      <w:bookmarkStart w:id="8" w:name="_Toc215149282"/>
       <w:r>
         <w:t>Tests End-to-End (E2E)</w:t>
       </w:r>
+      <w:bookmarkEnd w:id="8"/>
     </w:p>
     <w:p>
       <w:pPr>
@@ -1466,22 +1165,15 @@
           <w:ilvl w:val="0"/>
           <w:numId w:val="30"/>
         </w:numPr>
-        <w:rPr>
-          <w:lang w:val="fr-CH"/>
-        </w:rPr>
       </w:pPr>
       <w:r>
         <w:rPr>
           <w:b/>
           <w:bCs/>
-          <w:lang w:val="fr-CH"/>
         </w:rPr>
         <w:t>Environnement :</w:t>
       </w:r>
       <w:r>
-        <w:rPr>
-          <w:lang w:val="fr-CH"/>
-        </w:rPr>
         <w:t xml:space="preserve"> Intégration</w:t>
       </w:r>
     </w:p>
@@ -1489,15 +1181,57 @@
       <w:pPr>
         <w:pStyle w:val="Paragraphedeliste"/>
         <w:ind w:left="360"/>
-        <w:rPr>
-          <w:lang w:val="fr-CH"/>
-        </w:rPr>
       </w:pPr>
       <w:r>
-        <w:rPr>
-          <w:lang w:val="fr-CH"/>
-        </w:rPr>
         <w:t>Parcours testés :</w:t>
+      </w:r>
+    </w:p>
+    <w:p>
+      <w:pPr>
+        <w:pStyle w:val="Paragraphedeliste"/>
+        <w:numPr>
+          <w:ilvl w:val="0"/>
+          <w:numId w:val="46"/>
+        </w:numPr>
+      </w:pPr>
+      <w:r>
+        <w:t>Signup</w:t>
+      </w:r>
+    </w:p>
+    <w:p>
+      <w:pPr>
+        <w:pStyle w:val="Paragraphedeliste"/>
+        <w:numPr>
+          <w:ilvl w:val="0"/>
+          <w:numId w:val="46"/>
+        </w:numPr>
+      </w:pPr>
+      <w:r>
+        <w:t>Login / Logout</w:t>
+      </w:r>
+    </w:p>
+    <w:p>
+      <w:pPr>
+        <w:pStyle w:val="Paragraphedeliste"/>
+        <w:numPr>
+          <w:ilvl w:val="0"/>
+          <w:numId w:val="46"/>
+        </w:numPr>
+      </w:pPr>
+      <w:r>
+        <w:t>Edition du profil</w:t>
+      </w:r>
+    </w:p>
+    <w:p>
+      <w:pPr>
+        <w:pStyle w:val="Paragraphedeliste"/>
+        <w:numPr>
+          <w:ilvl w:val="0"/>
+          <w:numId w:val="46"/>
+        </w:numPr>
+      </w:pPr>
+      <w:r>
+        <w:t>Gestion complète des tous</w:t>
       </w:r>
     </w:p>
     <w:p>
@@ -1515,7 +1249,43 @@
         <w:rPr>
           <w:lang w:val="fr-CH"/>
         </w:rPr>
-        <w:t>Signup</w:t>
+        <w:t>Tests UI (footer, liens, thème clair/sombre)</w:t>
+      </w:r>
+    </w:p>
+    <w:p>
+      <w:pPr>
+        <w:pStyle w:val="Paragraphedeliste"/>
+        <w:numPr>
+          <w:ilvl w:val="0"/>
+          <w:numId w:val="46"/>
+        </w:numPr>
+      </w:pPr>
+      <w:r>
+        <w:t>Tests barre de recherche</w:t>
+      </w:r>
+    </w:p>
+    <w:p>
+      <w:pPr>
+        <w:pStyle w:val="Paragraphedeliste"/>
+        <w:numPr>
+          <w:ilvl w:val="0"/>
+          <w:numId w:val="46"/>
+        </w:numPr>
+      </w:pPr>
+      <w:r>
+        <w:t>Création et suppression de todos</w:t>
+      </w:r>
+    </w:p>
+    <w:p>
+      <w:pPr>
+        <w:pStyle w:val="Paragraphedeliste"/>
+        <w:numPr>
+          <w:ilvl w:val="0"/>
+          <w:numId w:val="46"/>
+        </w:numPr>
+      </w:pPr>
+      <w:r>
+        <w:t>Édition description</w:t>
       </w:r>
     </w:p>
     <w:p>
@@ -1533,132 +1303,6 @@
         <w:rPr>
           <w:lang w:val="fr-CH"/>
         </w:rPr>
-        <w:t>Login / Logout</w:t>
-      </w:r>
-    </w:p>
-    <w:p>
-      <w:pPr>
-        <w:pStyle w:val="Paragraphedeliste"/>
-        <w:numPr>
-          <w:ilvl w:val="0"/>
-          <w:numId w:val="46"/>
-        </w:numPr>
-        <w:rPr>
-          <w:lang w:val="fr-CH"/>
-        </w:rPr>
-      </w:pPr>
-      <w:r>
-        <w:rPr>
-          <w:lang w:val="fr-CH"/>
-        </w:rPr>
-        <w:t>Edition du profil</w:t>
-      </w:r>
-    </w:p>
-    <w:p>
-      <w:pPr>
-        <w:pStyle w:val="Paragraphedeliste"/>
-        <w:numPr>
-          <w:ilvl w:val="0"/>
-          <w:numId w:val="46"/>
-        </w:numPr>
-        <w:rPr>
-          <w:lang w:val="fr-CH"/>
-        </w:rPr>
-      </w:pPr>
-      <w:r>
-        <w:rPr>
-          <w:lang w:val="fr-CH"/>
-        </w:rPr>
-        <w:t>Gestion complète des tous</w:t>
-      </w:r>
-    </w:p>
-    <w:p>
-      <w:pPr>
-        <w:pStyle w:val="Paragraphedeliste"/>
-        <w:numPr>
-          <w:ilvl w:val="0"/>
-          <w:numId w:val="46"/>
-        </w:numPr>
-        <w:rPr>
-          <w:lang w:val="fr-CH"/>
-        </w:rPr>
-      </w:pPr>
-      <w:r>
-        <w:rPr>
-          <w:lang w:val="fr-CH"/>
-        </w:rPr>
-        <w:t>Tests UI (footer, liens, thème clair/sombre)</w:t>
-      </w:r>
-    </w:p>
-    <w:p>
-      <w:pPr>
-        <w:pStyle w:val="Paragraphedeliste"/>
-        <w:numPr>
-          <w:ilvl w:val="0"/>
-          <w:numId w:val="46"/>
-        </w:numPr>
-        <w:rPr>
-          <w:lang w:val="fr-CH"/>
-        </w:rPr>
-      </w:pPr>
-      <w:r>
-        <w:rPr>
-          <w:lang w:val="fr-CH"/>
-        </w:rPr>
-        <w:t>Tests barre de recherche</w:t>
-      </w:r>
-    </w:p>
-    <w:p>
-      <w:pPr>
-        <w:pStyle w:val="Paragraphedeliste"/>
-        <w:numPr>
-          <w:ilvl w:val="0"/>
-          <w:numId w:val="46"/>
-        </w:numPr>
-        <w:rPr>
-          <w:lang w:val="fr-CH"/>
-        </w:rPr>
-      </w:pPr>
-      <w:r>
-        <w:rPr>
-          <w:lang w:val="fr-CH"/>
-        </w:rPr>
-        <w:t>Création et suppression de todos</w:t>
-      </w:r>
-    </w:p>
-    <w:p>
-      <w:pPr>
-        <w:pStyle w:val="Paragraphedeliste"/>
-        <w:numPr>
-          <w:ilvl w:val="0"/>
-          <w:numId w:val="46"/>
-        </w:numPr>
-        <w:rPr>
-          <w:lang w:val="fr-CH"/>
-        </w:rPr>
-      </w:pPr>
-      <w:r>
-        <w:rPr>
-          <w:lang w:val="fr-CH"/>
-        </w:rPr>
-        <w:t>Édition description</w:t>
-      </w:r>
-    </w:p>
-    <w:p>
-      <w:pPr>
-        <w:pStyle w:val="Paragraphedeliste"/>
-        <w:numPr>
-          <w:ilvl w:val="0"/>
-          <w:numId w:val="46"/>
-        </w:numPr>
-        <w:rPr>
-          <w:lang w:val="fr-CH"/>
-        </w:rPr>
-      </w:pPr>
-      <w:r>
-        <w:rPr>
-          <w:lang w:val="fr-CH"/>
-        </w:rPr>
         <w:t>Tests de stabilité (pas de crash)</w:t>
       </w:r>
     </w:p>
@@ -1666,9 +1310,6 @@
       <w:pPr>
         <w:pStyle w:val="Paragraphedeliste"/>
         <w:ind w:left="0"/>
-        <w:rPr>
-          <w:lang w:val="fr-CH"/>
-        </w:rPr>
       </w:pPr>
       <w:r>
         <w:rPr>
@@ -1677,9 +1318,6 @@
         <w:t xml:space="preserve">       </w:t>
       </w:r>
       <w:r>
-        <w:rPr>
-          <w:lang w:val="fr-CH"/>
-        </w:rPr>
         <w:t>Navigateurs :</w:t>
       </w:r>
     </w:p>
@@ -1690,14 +1328,8 @@
           <w:ilvl w:val="0"/>
           <w:numId w:val="47"/>
         </w:numPr>
-        <w:rPr>
-          <w:lang w:val="fr-CH"/>
-        </w:rPr>
       </w:pPr>
       <w:r>
-        <w:rPr>
-          <w:lang w:val="fr-CH"/>
-        </w:rPr>
         <w:t>Chrome v142</w:t>
       </w:r>
     </w:p>
@@ -1708,14 +1340,8 @@
           <w:ilvl w:val="0"/>
           <w:numId w:val="47"/>
         </w:numPr>
-        <w:rPr>
-          <w:lang w:val="fr-CH"/>
-        </w:rPr>
       </w:pPr>
       <w:r>
-        <w:rPr>
-          <w:lang w:val="fr-CH"/>
-        </w:rPr>
         <w:t>Firefox v145</w:t>
       </w:r>
     </w:p>
@@ -1726,31 +1352,19 @@
           <w:ilvl w:val="0"/>
           <w:numId w:val="47"/>
         </w:numPr>
-        <w:rPr>
-          <w:lang w:val="fr-CH"/>
-        </w:rPr>
       </w:pPr>
       <w:r>
-        <w:rPr>
-          <w:lang w:val="fr-CH"/>
-        </w:rPr>
         <w:t>Edge v142</w:t>
       </w:r>
     </w:p>
     <w:p>
       <w:pPr>
         <w:pStyle w:val="Paragraphedeliste"/>
-        <w:rPr>
-          <w:lang w:val="fr-CH"/>
-        </w:rPr>
       </w:pPr>
     </w:p>
     <w:p>
       <w:pPr>
         <w:pStyle w:val="Paragraphedeliste"/>
-        <w:rPr>
-          <w:lang w:val="fr-CH"/>
-        </w:rPr>
       </w:pPr>
     </w:p>
     <w:p>
@@ -1760,35 +1374,51 @@
           <w:ilvl w:val="0"/>
           <w:numId w:val="27"/>
         </w:numPr>
-        <w:rPr>
-          <w:lang w:val="fr-CH"/>
-        </w:rPr>
-      </w:pPr>
+        <w:tabs>
+          <w:tab w:val="num" w:pos="432"/>
+          <w:tab w:val="num" w:pos="720"/>
+        </w:tabs>
+        <w:ind w:left="432" w:hanging="432"/>
+      </w:pPr>
+      <w:bookmarkStart w:id="9" w:name="_Toc215149283"/>
       <w:r>
-        <w:rPr>
-          <w:lang w:val="fr-CH"/>
-        </w:rPr>
         <w:t>T</w:t>
       </w:r>
       <w:r>
-        <w:rPr>
-          <w:lang w:val="fr-CH"/>
-        </w:rPr>
         <w:t>ests manuels (Exploratoires)</w:t>
+      </w:r>
+      <w:bookmarkEnd w:id="9"/>
+    </w:p>
+    <w:p>
+      <w:pPr>
+        <w:ind w:left="360"/>
+      </w:pPr>
+      <w:r>
+        <w:t>Utilisés pour :</w:t>
       </w:r>
     </w:p>
     <w:p>
       <w:pPr>
-        <w:ind w:left="360"/>
-        <w:rPr>
-          <w:lang w:val="fr-CH"/>
-        </w:rPr>
+        <w:pStyle w:val="Paragraphedeliste"/>
+        <w:numPr>
+          <w:ilvl w:val="0"/>
+          <w:numId w:val="48"/>
+        </w:numPr>
       </w:pPr>
       <w:r>
-        <w:rPr>
-          <w:lang w:val="fr-CH"/>
-        </w:rPr>
-        <w:t>Utilisés pour :</w:t>
+        <w:t>Détecter les bugs UI/UX</w:t>
+      </w:r>
+    </w:p>
+    <w:p>
+      <w:pPr>
+        <w:pStyle w:val="Paragraphedeliste"/>
+        <w:numPr>
+          <w:ilvl w:val="0"/>
+          <w:numId w:val="48"/>
+        </w:numPr>
+      </w:pPr>
+      <w:r>
+        <w:t>Repérer les erreurs de texte</w:t>
       </w:r>
     </w:p>
     <w:p>
@@ -1806,7 +1436,7 @@
         <w:rPr>
           <w:lang w:val="fr-CH"/>
         </w:rPr>
-        <w:t>Détecter les bugs UI/UX</w:t>
+        <w:t>Tester les comportements limite (longue description, mauvaise saisie NPA)</w:t>
       </w:r>
     </w:p>
     <w:p>
@@ -1816,69 +1446,28 @@
           <w:ilvl w:val="0"/>
           <w:numId w:val="48"/>
         </w:numPr>
-        <w:rPr>
-          <w:lang w:val="fr-CH"/>
-        </w:rPr>
       </w:pPr>
       <w:r>
-        <w:rPr>
-          <w:lang w:val="fr-CH"/>
-        </w:rPr>
-        <w:t>Repérer les erreurs de texte</w:t>
-      </w:r>
-    </w:p>
-    <w:p>
-      <w:pPr>
-        <w:pStyle w:val="Paragraphedeliste"/>
-        <w:numPr>
-          <w:ilvl w:val="0"/>
-          <w:numId w:val="48"/>
-        </w:numPr>
-        <w:rPr>
-          <w:lang w:val="fr-CH"/>
-        </w:rPr>
-      </w:pPr>
-      <w:r>
-        <w:rPr>
-          <w:lang w:val="fr-CH"/>
-        </w:rPr>
-        <w:t>Tester les comportements limite (longue description, mauvaise saisie NPA)</w:t>
-      </w:r>
-    </w:p>
-    <w:p>
-      <w:pPr>
-        <w:pStyle w:val="Paragraphedeliste"/>
-        <w:numPr>
-          <w:ilvl w:val="0"/>
-          <w:numId w:val="48"/>
-        </w:numPr>
-        <w:rPr>
-          <w:lang w:val="fr-CH"/>
-        </w:rPr>
-      </w:pPr>
-      <w:r>
-        <w:rPr>
-          <w:lang w:val="fr-CH"/>
-        </w:rPr>
         <w:t>Vérifier la cohérence générale</w:t>
       </w:r>
     </w:p>
     <w:p>
       <w:pPr>
         <w:pStyle w:val="Paragraphedeliste"/>
-        <w:rPr>
-          <w:lang w:val="fr-CH"/>
-        </w:rPr>
       </w:pPr>
     </w:p>
-    <w:bookmarkEnd w:id="2"/>
     <w:p>
       <w:pPr>
         <w:pStyle w:val="Titre3"/>
       </w:pPr>
+      <w:r>
+        <w:t xml:space="preserve"> </w:t>
+      </w:r>
+      <w:bookmarkStart w:id="10" w:name="_Toc215149284"/>
       <w:r>
         <w:t>Plan de tests par route</w:t>
       </w:r>
+      <w:bookmarkEnd w:id="10"/>
     </w:p>
     <w:p>
       <w:pPr>
@@ -1925,7 +1514,6 @@
           <w:b/>
           <w:bCs/>
         </w:rPr>
-        <w:lastRenderedPageBreak/>
         <w:t>Objectifs du test :</w:t>
       </w:r>
     </w:p>
@@ -1935,8 +1523,14 @@
           <w:ilvl w:val="0"/>
           <w:numId w:val="51"/>
         </w:numPr>
+        <w:rPr>
+          <w:lang w:val="fr-CH"/>
+        </w:rPr>
       </w:pPr>
       <w:r>
+        <w:rPr>
+          <w:lang w:val="fr-CH"/>
+        </w:rPr>
         <w:t>Vérifier la connexion avec email et mot de passe valides</w:t>
       </w:r>
     </w:p>
@@ -1946,8 +1540,15 @@
           <w:ilvl w:val="0"/>
           <w:numId w:val="51"/>
         </w:numPr>
+        <w:rPr>
+          <w:lang w:val="fr-CH"/>
+        </w:rPr>
       </w:pPr>
       <w:r>
+        <w:rPr>
+          <w:lang w:val="fr-CH"/>
+        </w:rPr>
+        <w:lastRenderedPageBreak/>
         <w:t>Vérifier la gestion des erreurs (email incorrect, mot de passe incorrect)</w:t>
       </w:r>
     </w:p>
@@ -1957,8 +1558,14 @@
           <w:ilvl w:val="0"/>
           <w:numId w:val="51"/>
         </w:numPr>
+        <w:rPr>
+          <w:lang w:val="fr-CH"/>
+        </w:rPr>
       </w:pPr>
       <w:r>
+        <w:rPr>
+          <w:lang w:val="fr-CH"/>
+        </w:rPr>
         <w:t>Vérifier que le token JWT est retourné</w:t>
       </w:r>
     </w:p>
@@ -1968,8 +1575,14 @@
           <w:ilvl w:val="0"/>
           <w:numId w:val="51"/>
         </w:numPr>
+        <w:rPr>
+          <w:lang w:val="fr-CH"/>
+        </w:rPr>
       </w:pPr>
       <w:r>
+        <w:rPr>
+          <w:lang w:val="fr-CH"/>
+        </w:rPr>
         <w:t>Vérifier le lien “mot de passe oublié”</w:t>
       </w:r>
     </w:p>
@@ -2161,9 +1774,13 @@
               <w:rPr>
                 <w:b/>
                 <w:bCs/>
+                <w:lang w:val="fr-CH"/>
               </w:rPr>
             </w:pPr>
             <w:r>
+              <w:rPr>
+                <w:lang w:val="fr-CH"/>
+              </w:rPr>
               <w:t>Login avec email et mot de passe valides</w:t>
             </w:r>
           </w:p>
@@ -2348,7 +1965,7 @@
               </w:rPr>
             </w:pPr>
             <w:r>
-              <w:t>Login avec mot de passe incorrect</w:t>
+              <w:t>Login incorrect</w:t>
             </w:r>
           </w:p>
         </w:tc>
@@ -2398,13 +2015,85 @@
           <w:p>
             <w:pPr>
               <w:spacing w:after="200" w:line="276" w:lineRule="auto"/>
+            </w:pPr>
+            <w:r>
+              <w:t>AUTH_04</w:t>
+            </w:r>
+          </w:p>
+        </w:tc>
+        <w:tc>
+          <w:tcPr>
+            <w:tcW w:w="1812" w:type="dxa"/>
+            <w:vAlign w:val="center"/>
+          </w:tcPr>
+          <w:p>
+            <w:pPr>
+              <w:spacing w:after="200" w:line="276" w:lineRule="auto"/>
+            </w:pPr>
+            <w:r>
+              <w:t>Unitaire</w:t>
+            </w:r>
+          </w:p>
+        </w:tc>
+        <w:tc>
+          <w:tcPr>
+            <w:tcW w:w="1812" w:type="dxa"/>
+            <w:vAlign w:val="center"/>
+          </w:tcPr>
+          <w:p>
+            <w:pPr>
+              <w:spacing w:after="200" w:line="276" w:lineRule="auto"/>
+            </w:pPr>
+            <w:r>
+              <w:t>Mot de passe incorrect</w:t>
+            </w:r>
+          </w:p>
+        </w:tc>
+        <w:tc>
+          <w:tcPr>
+            <w:tcW w:w="1812" w:type="dxa"/>
+            <w:vAlign w:val="center"/>
+          </w:tcPr>
+          <w:p>
+            <w:pPr>
+              <w:spacing w:after="200" w:line="276" w:lineRule="auto"/>
+            </w:pPr>
+            <w:r>
+              <w:t>401 Unauthorized</w:t>
+            </w:r>
+          </w:p>
+        </w:tc>
+        <w:tc>
+          <w:tcPr>
+            <w:tcW w:w="1812" w:type="dxa"/>
+            <w:vAlign w:val="center"/>
+          </w:tcPr>
+          <w:p>
+            <w:pPr>
+              <w:spacing w:after="200" w:line="276" w:lineRule="auto"/>
+            </w:pPr>
+            <w:r>
+              <w:t>-</w:t>
+            </w:r>
+          </w:p>
+        </w:tc>
+      </w:tr>
+      <w:tr>
+        <w:tc>
+          <w:tcPr>
+            <w:tcW w:w="1812" w:type="dxa"/>
+            <w:vAlign w:val="center"/>
+          </w:tcPr>
+          <w:p>
+            <w:pPr>
+              <w:spacing w:after="200" w:line="276" w:lineRule="auto"/>
               <w:rPr>
                 <w:b/>
                 <w:bCs/>
               </w:rPr>
             </w:pPr>
             <w:r>
-              <w:t>AUTH_04</w:t>
+              <w:t>AUTH_05</w:t>
             </w:r>
           </w:p>
         </w:tc>
@@ -2437,9 +2126,13 @@
               <w:rPr>
                 <w:b/>
                 <w:bCs/>
+                <w:lang w:val="fr-CH"/>
               </w:rPr>
             </w:pPr>
             <w:r>
+              <w:rPr>
+                <w:lang w:val="fr-CH"/>
+              </w:rPr>
               <w:t>Lien “mot de passe oublié”</w:t>
             </w:r>
           </w:p>
@@ -2496,7 +2189,7 @@
               </w:rPr>
             </w:pPr>
             <w:r>
-              <w:t>AUTH_05</w:t>
+              <w:t>AUTH_06</w:t>
             </w:r>
           </w:p>
         </w:tc>
@@ -2709,7 +2402,6 @@
           <w:b/>
           <w:bCs/>
         </w:rPr>
-        <w:lastRenderedPageBreak/>
         <w:t>Objectifs du test :</w:t>
       </w:r>
     </w:p>
@@ -2721,6 +2413,7 @@
         </w:numPr>
       </w:pPr>
       <w:r>
+        <w:lastRenderedPageBreak/>
         <w:t>Vérifier la création de compte avec email unique</w:t>
       </w:r>
     </w:p>
@@ -3114,7 +2807,7 @@
               </w:rPr>
             </w:pPr>
             <w:r>
-              <w:t>E2E</w:t>
+              <w:t>Unitaire</w:t>
             </w:r>
           </w:p>
         </w:tc>
@@ -3298,7 +2991,7 @@
               </w:rPr>
             </w:pPr>
             <w:r>
-              <w:t>E2E</w:t>
+              <w:t>Unitaire</w:t>
             </w:r>
           </w:p>
         </w:tc>
@@ -3476,7 +3169,6 @@
         </w:numPr>
       </w:pPr>
       <w:r>
-        <w:lastRenderedPageBreak/>
         <w:t>DELETE /:id → deleteTodo</w:t>
       </w:r>
     </w:p>
@@ -3486,6 +3178,7 @@
           <w:b/>
           <w:bCs/>
         </w:rPr>
+        <w:lastRenderedPageBreak/>
         <w:t>Objectifs du test :</w:t>
       </w:r>
     </w:p>
@@ -3974,14 +3667,8 @@
           <w:p>
             <w:pPr>
               <w:spacing w:after="200" w:line="276" w:lineRule="auto"/>
-              <w:rPr>
-                <w:lang w:val="fr-CH"/>
-              </w:rPr>
             </w:pPr>
             <w:r>
-              <w:rPr>
-                <w:lang w:val="fr-CH"/>
-              </w:rPr>
               <w:t>Création d’une tâche pendant recherche</w:t>
             </w:r>
           </w:p>
@@ -4052,14 +3739,8 @@
           <w:p>
             <w:pPr>
               <w:spacing w:after="200" w:line="276" w:lineRule="auto"/>
-              <w:rPr>
-                <w:lang w:val="fr-CH"/>
-              </w:rPr>
             </w:pPr>
             <w:r>
-              <w:rPr>
-                <w:lang w:val="fr-CH"/>
-              </w:rPr>
               <w:t>Description formatée (gras, italique, barré, souligné)</w:t>
             </w:r>
           </w:p>
@@ -4130,14 +3811,8 @@
           <w:p>
             <w:pPr>
               <w:spacing w:after="200" w:line="276" w:lineRule="auto"/>
-              <w:rPr>
-                <w:lang w:val="fr-CH"/>
-              </w:rPr>
             </w:pPr>
             <w:r>
-              <w:rPr>
-                <w:lang w:val="fr-CH"/>
-              </w:rPr>
               <w:t>Création todo dans le passé</w:t>
             </w:r>
           </w:p>
@@ -4398,7 +4073,6 @@
           <w:b/>
           <w:bCs/>
         </w:rPr>
-        <w:lastRenderedPageBreak/>
         <w:t>Justification :</w:t>
       </w:r>
     </w:p>
@@ -4415,8 +4089,15 @@
         <w:spacing w:line="360" w:lineRule="auto"/>
         <w:contextualSpacing/>
         <w:jc w:val="both"/>
+        <w:rPr>
+          <w:lang w:val="fr-CH"/>
+        </w:rPr>
       </w:pPr>
       <w:r>
+        <w:rPr>
+          <w:lang w:val="fr-CH"/>
+        </w:rPr>
+        <w:lastRenderedPageBreak/>
         <w:t>Ces tests ciblent directement les anomalies détectées en tests manuels.</w:t>
       </w:r>
     </w:p>
@@ -4433,17 +4114,16 @@
         <w:spacing w:line="360" w:lineRule="auto"/>
         <w:contextualSpacing/>
         <w:jc w:val="both"/>
-      </w:pPr>
-      <w:r>
-        <w:t>Ils valident la logique métier du backend et la stabilité de l’UI sur différents cas limites (texte long, formaté, dates).</w:t>
-      </w:r>
-    </w:p>
-    <w:p>
-      <w:pPr>
         <w:rPr>
           <w:lang w:val="fr-CH"/>
         </w:rPr>
       </w:pPr>
+      <w:r>
+        <w:rPr>
+          <w:lang w:val="fr-CH"/>
+        </w:rPr>
+        <w:t>Ils valident la logique métier du backend et la stabilité de l’UI sur différents cas limites (texte long, formaté, dates).</w:t>
+      </w:r>
     </w:p>
     <w:p>
       <w:pPr>
@@ -4459,7 +4139,7 @@
         <w:t>Critères de réussite</w:t>
       </w:r>
     </w:p>
-    <w:bookmarkEnd w:id="0"/>
+    <w:bookmarkEnd w:id="1"/>
     <w:p>
       <w:pPr>
         <w:pStyle w:val="Paragraphedeliste"/>
@@ -12300,6 +11980,7 @@
   <w:style w:type="character" w:default="1" w:styleId="Policepardfaut">
     <w:name w:val="Default Paragraph Font"/>
     <w:uiPriority w:val="1"/>
+    <w:semiHidden/>
     <w:unhideWhenUsed/>
   </w:style>
   <w:style w:type="table" w:default="1" w:styleId="TableauNormal">
@@ -23529,26 +23210,10 @@
 </file>
 
 <file path=customXml/item1.xml><?xml version="1.0" encoding="utf-8"?>
-<p:properties xmlns:p="http://schemas.microsoft.com/office/2006/metadata/properties" xmlns:xsi="http://www.w3.org/2001/XMLSchema-instance" xmlns:pc="http://schemas.microsoft.com/office/infopath/2007/PartnerControls">
-  <documentManagement>
-    <TaxCatchAll xmlns="eefa3612-053e-497a-ae76-8a76877f5e22" xsi:nil="true"/>
-    <lcf76f155ced4ddcb4097134ff3c332f xmlns="b5cf4370-ac38-4b9e-9836-ef6f5df64f24">
-      <Terms xmlns="http://schemas.microsoft.com/office/infopath/2007/PartnerControls"/>
-    </lcf76f155ced4ddcb4097134ff3c332f>
-  </documentManagement>
-</p:properties>
+<b:Sources xmlns:b="http://schemas.openxmlformats.org/officeDocument/2006/bibliography" xmlns="http://schemas.openxmlformats.org/officeDocument/2006/bibliography" SelectedStyle="/APA.XSL" StyleName="APA"/>
 </file>
 
 <file path=customXml/item2.xml><?xml version="1.0" encoding="utf-8"?>
-<?mso-contentType ?>
-<FormTemplates xmlns="http://schemas.microsoft.com/sharepoint/v3/contenttype/forms">
-  <Display>DocumentLibraryForm</Display>
-  <Edit>DocumentLibraryForm</Edit>
-  <New>DocumentLibraryForm</New>
-</FormTemplates>
-</file>
-
-<file path=customXml/item3.xml><?xml version="1.0" encoding="utf-8"?>
 <ct:contentTypeSchema xmlns:ct="http://schemas.microsoft.com/office/2006/metadata/contentType" xmlns:ma="http://schemas.microsoft.com/office/2006/metadata/properties/metaAttributes" ct:_="" ma:_="" ma:contentTypeName="Document" ma:contentTypeID="0x01010080C9F2488912074FB587B9AD9ADAE5BB" ma:contentTypeVersion="11" ma:contentTypeDescription="Crée un document." ma:contentTypeScope="" ma:versionID="a2be162fbe3f4e7426533d26b1680399">
   <xsd:schema xmlns:xsd="http://www.w3.org/2001/XMLSchema" xmlns:xs="http://www.w3.org/2001/XMLSchema" xmlns:p="http://schemas.microsoft.com/office/2006/metadata/properties" xmlns:ns2="b5cf4370-ac38-4b9e-9836-ef6f5df64f24" xmlns:ns3="eefa3612-053e-497a-ae76-8a76877f5e22" targetNamespace="http://schemas.microsoft.com/office/2006/metadata/properties" ma:root="true" ma:fieldsID="9f4499021d7b43c69fca15d3c052133a" ns2:_="" ns3:_="">
     <xsd:import namespace="b5cf4370-ac38-4b9e-9836-ef6f5df64f24"/>
@@ -23743,30 +23408,35 @@
 </ct:contentTypeSchema>
 </file>
 
+<file path=customXml/item3.xml><?xml version="1.0" encoding="utf-8"?>
+<?mso-contentType ?>
+<FormTemplates xmlns="http://schemas.microsoft.com/sharepoint/v3/contenttype/forms">
+  <Display>DocumentLibraryForm</Display>
+  <Edit>DocumentLibraryForm</Edit>
+  <New>DocumentLibraryForm</New>
+</FormTemplates>
+</file>
+
 <file path=customXml/item4.xml><?xml version="1.0" encoding="utf-8"?>
-<b:Sources xmlns:b="http://schemas.openxmlformats.org/officeDocument/2006/bibliography" xmlns="http://schemas.openxmlformats.org/officeDocument/2006/bibliography" SelectedStyle="/APA.XSL" StyleName="APA"/>
+<p:properties xmlns:p="http://schemas.microsoft.com/office/2006/metadata/properties" xmlns:xsi="http://www.w3.org/2001/XMLSchema-instance" xmlns:pc="http://schemas.microsoft.com/office/infopath/2007/PartnerControls">
+  <documentManagement>
+    <TaxCatchAll xmlns="eefa3612-053e-497a-ae76-8a76877f5e22" xsi:nil="true"/>
+    <lcf76f155ced4ddcb4097134ff3c332f xmlns="b5cf4370-ac38-4b9e-9836-ef6f5df64f24">
+      <Terms xmlns="http://schemas.microsoft.com/office/infopath/2007/PartnerControls"/>
+    </lcf76f155ced4ddcb4097134ff3c332f>
+  </documentManagement>
+</p:properties>
 </file>
 
 <file path=customXml/itemProps1.xml><?xml version="1.0" encoding="utf-8"?>
-<ds:datastoreItem xmlns:ds="http://schemas.openxmlformats.org/officeDocument/2006/customXml" ds:itemID="{ACF583FD-5FCD-41F0-B85B-7B8076526DDA}">
+<ds:datastoreItem xmlns:ds="http://schemas.openxmlformats.org/officeDocument/2006/customXml" ds:itemID="{EF278816-EC6F-A645-907D-7F25AECB1D4A}">
   <ds:schemaRefs>
-    <ds:schemaRef ds:uri="http://schemas.microsoft.com/office/2006/metadata/properties"/>
-    <ds:schemaRef ds:uri="http://schemas.microsoft.com/office/infopath/2007/PartnerControls"/>
-    <ds:schemaRef ds:uri="eefa3612-053e-497a-ae76-8a76877f5e22"/>
-    <ds:schemaRef ds:uri="b5cf4370-ac38-4b9e-9836-ef6f5df64f24"/>
+    <ds:schemaRef ds:uri="http://schemas.openxmlformats.org/officeDocument/2006/bibliography"/>
   </ds:schemaRefs>
 </ds:datastoreItem>
 </file>
 
 <file path=customXml/itemProps2.xml><?xml version="1.0" encoding="utf-8"?>
-<ds:datastoreItem xmlns:ds="http://schemas.openxmlformats.org/officeDocument/2006/customXml" ds:itemID="{0C837B5E-EF8F-48D0-904A-7240EE5FD423}">
-  <ds:schemaRefs>
-    <ds:schemaRef ds:uri="http://schemas.microsoft.com/sharepoint/v3/contenttype/forms"/>
-  </ds:schemaRefs>
-</ds:datastoreItem>
-</file>
-
-<file path=customXml/itemProps3.xml><?xml version="1.0" encoding="utf-8"?>
 <ds:datastoreItem xmlns:ds="http://schemas.openxmlformats.org/officeDocument/2006/customXml" ds:itemID="{C549040F-5A85-4B59-9334-2161F972FB3A}">
   <ds:schemaRefs>
     <ds:schemaRef ds:uri="http://schemas.microsoft.com/office/2006/metadata/contentType"/>
@@ -23785,10 +23455,21 @@
 </ds:datastoreItem>
 </file>
 
+<file path=customXml/itemProps3.xml><?xml version="1.0" encoding="utf-8"?>
+<ds:datastoreItem xmlns:ds="http://schemas.openxmlformats.org/officeDocument/2006/customXml" ds:itemID="{0C837B5E-EF8F-48D0-904A-7240EE5FD423}">
+  <ds:schemaRefs>
+    <ds:schemaRef ds:uri="http://schemas.microsoft.com/sharepoint/v3/contenttype/forms"/>
+  </ds:schemaRefs>
+</ds:datastoreItem>
+</file>
+
 <file path=customXml/itemProps4.xml><?xml version="1.0" encoding="utf-8"?>
-<ds:datastoreItem xmlns:ds="http://schemas.openxmlformats.org/officeDocument/2006/customXml" ds:itemID="{EF278816-EC6F-A645-907D-7F25AECB1D4A}">
+<ds:datastoreItem xmlns:ds="http://schemas.openxmlformats.org/officeDocument/2006/customXml" ds:itemID="{ACF583FD-5FCD-41F0-B85B-7B8076526DDA}">
   <ds:schemaRefs>
-    <ds:schemaRef ds:uri="http://schemas.openxmlformats.org/officeDocument/2006/bibliography"/>
+    <ds:schemaRef ds:uri="http://schemas.microsoft.com/office/2006/metadata/properties"/>
+    <ds:schemaRef ds:uri="http://schemas.microsoft.com/office/infopath/2007/PartnerControls"/>
+    <ds:schemaRef ds:uri="eefa3612-053e-497a-ae76-8a76877f5e22"/>
+    <ds:schemaRef ds:uri="b5cf4370-ac38-4b9e-9836-ef6f5df64f24"/>
   </ds:schemaRefs>
 </ds:datastoreItem>
 </file>
</xml_diff>

<commit_message>
doc(plan de tests corrigé)
</commit_message>
<xml_diff>
--- a/Doc/PlanTest.docx
+++ b/Doc/PlanTest.docx
@@ -64,14 +64,15 @@
           <w:lang w:val="fr-CH"/>
         </w:rPr>
       </w:pPr>
-      <w:bookmarkStart w:id="2" w:name="_Toc215149276"/>
+      <w:bookmarkStart w:id="2" w:name="_Hlk215149305"/>
+      <w:bookmarkStart w:id="3" w:name="_Toc215757538"/>
       <w:r>
         <w:rPr>
           <w:lang w:val="fr-CH"/>
         </w:rPr>
         <w:t>Objectif</w:t>
       </w:r>
-      <w:bookmarkEnd w:id="2"/>
+      <w:bookmarkEnd w:id="3"/>
     </w:p>
     <w:p>
       <w:pPr>
@@ -134,7 +135,7 @@
         <w:rPr>
           <w:lang w:val="fr-CH"/>
         </w:rPr>
-        <w:t>les fonctionnalités principales fonctionnent correctement (signup, login, création et gestion des todos, profil, recherche, thème sombre) ;</w:t>
+        <w:t>Les fonctionnalités principales fonctionnent correctement (signup, login, création et gestion des todos, profil, recherche, thème sombre) ;</w:t>
       </w:r>
     </w:p>
     <w:p>
@@ -152,7 +153,7 @@
         <w:rPr>
           <w:lang w:val="fr-CH"/>
         </w:rPr>
-        <w:t>l’expérience utilisateur est cohérente et sans crash ;</w:t>
+        <w:t>L’expérience utilisateur est cohérente et sans crash ;</w:t>
       </w:r>
     </w:p>
     <w:p>
@@ -162,15 +163,9 @@
           <w:numId w:val="42"/>
         </w:numPr>
         <w:jc w:val="both"/>
-        <w:rPr>
-          <w:lang w:val="fr-CH"/>
-        </w:rPr>
       </w:pPr>
       <w:r>
-        <w:rPr>
-          <w:lang w:val="fr-CH"/>
-        </w:rPr>
-        <w:t>les anomalies critiques sont détectées et corrigées avant la mise en production finale ;</w:t>
+        <w:t>Les anomalies critiques sont détectées et corrigées avant la mise en production finale;</w:t>
       </w:r>
     </w:p>
     <w:p>
@@ -180,29 +175,23 @@
           <w:numId w:val="42"/>
         </w:numPr>
         <w:jc w:val="both"/>
-        <w:rPr>
-          <w:lang w:val="fr-CH"/>
-        </w:rPr>
       </w:pPr>
       <w:r>
-        <w:rPr>
-          <w:lang w:val="fr-CH"/>
-        </w:rPr>
-        <w:t>les comportements backend respectent la logique métier et les contraintes de la base de données.</w:t>
+        <w:t>Les comportements backend respectent la logique métier et les contraintes de la base de données.</w:t>
       </w:r>
     </w:p>
     <w:p>
       <w:pPr>
         <w:jc w:val="both"/>
-        <w:rPr>
-          <w:lang w:val="fr-CH"/>
-        </w:rPr>
       </w:pPr>
       <w:r>
-        <w:rPr>
-          <w:lang w:val="fr-CH"/>
-        </w:rPr>
-        <w:t>Ce plan couvre trois types de tests:</w:t>
+        <w:t xml:space="preserve">Ce plan couvre </w:t>
+      </w:r>
+      <w:r>
+        <w:t>trois types de tests</w:t>
+      </w:r>
+      <w:r>
+        <w:t xml:space="preserve"> :</w:t>
       </w:r>
     </w:p>
     <w:p>
@@ -274,11 +263,11 @@
       <w:r>
         <w:t xml:space="preserve"> </w:t>
       </w:r>
-      <w:bookmarkStart w:id="3" w:name="_Toc215149277"/>
+      <w:bookmarkStart w:id="4" w:name="_Toc215757539"/>
       <w:r>
         <w:t>Périmètre du test</w:t>
       </w:r>
-      <w:bookmarkEnd w:id="3"/>
+      <w:bookmarkEnd w:id="4"/>
     </w:p>
     <w:p>
       <w:pPr>
@@ -302,14 +291,8 @@
           <w:ilvl w:val="0"/>
           <w:numId w:val="35"/>
         </w:numPr>
-        <w:rPr>
-          <w:lang w:val="fr-CH"/>
-        </w:rPr>
       </w:pPr>
       <w:r>
-        <w:rPr>
-          <w:lang w:val="fr-CH"/>
-        </w:rPr>
         <w:t>Création de compte / Authentification (signup, login, logout)</w:t>
       </w:r>
     </w:p>
@@ -320,14 +303,8 @@
           <w:ilvl w:val="0"/>
           <w:numId w:val="35"/>
         </w:numPr>
-        <w:rPr>
-          <w:lang w:val="fr-CH"/>
-        </w:rPr>
       </w:pPr>
       <w:r>
-        <w:rPr>
-          <w:lang w:val="fr-CH"/>
-        </w:rPr>
         <w:t>Page Profil (nom, email, mot de passe, adresse, NPA, ville)</w:t>
       </w:r>
     </w:p>
@@ -354,6 +331,70 @@
       <w:r>
         <w:t>Description et validation des champs</w:t>
       </w:r>
+      <w:r>
+        <w:t xml:space="preserve"> </w:t>
+      </w:r>
+      <w:r>
+        <w:t>du formulaire (création compte, profil, Todo) respectent les règles</w:t>
+      </w:r>
+      <w:r>
+        <w:t xml:space="preserve"> [</w:t>
+      </w:r>
+      <w:r>
+        <w:rPr>
+          <w:b/>
+          <w:bCs/>
+        </w:rPr>
+        <w:t>Obligatoire / facultatif</w:t>
+      </w:r>
+      <w:r>
+        <w:t> ;</w:t>
+      </w:r>
+      <w:r>
+        <w:t xml:space="preserve"> </w:t>
+      </w:r>
+      <w:r>
+        <w:rPr>
+          <w:b/>
+          <w:bCs/>
+        </w:rPr>
+        <w:t xml:space="preserve">Format </w:t>
+      </w:r>
+      <w:r>
+        <w:t>: email valide, NPA uniquement numérique, date valide</w:t>
+      </w:r>
+      <w:r>
+        <w:t> </w:t>
+      </w:r>
+      <w:r>
+        <w:t xml:space="preserve">; </w:t>
+      </w:r>
+      <w:r>
+        <w:rPr>
+          <w:b/>
+          <w:bCs/>
+        </w:rPr>
+        <w:t>Longueur maximale</w:t>
+      </w:r>
+      <w:r>
+        <w:t> ;</w:t>
+      </w:r>
+      <w:r>
+        <w:t xml:space="preserve"> </w:t>
+      </w:r>
+      <w:r>
+        <w:rPr>
+          <w:b/>
+          <w:bCs/>
+        </w:rPr>
+        <w:t>Messages d’erreur</w:t>
+      </w:r>
+      <w:r>
+        <w:t xml:space="preserve"> clairs et compréhensibles pour l’utilisateur</w:t>
+      </w:r>
+      <w:r>
+        <w:t>]</w:t>
+      </w:r>
     </w:p>
     <w:p>
       <w:pPr>
@@ -386,14 +427,8 @@
           <w:ilvl w:val="0"/>
           <w:numId w:val="35"/>
         </w:numPr>
-        <w:rPr>
-          <w:lang w:val="fr-CH"/>
-        </w:rPr>
       </w:pPr>
       <w:r>
-        <w:rPr>
-          <w:lang w:val="fr-CH"/>
-        </w:rPr>
         <w:t>Navigation (menu, footer, liens, thème clair/sombre)</w:t>
       </w:r>
     </w:p>
@@ -416,14 +451,8 @@
           <w:ilvl w:val="0"/>
           <w:numId w:val="35"/>
         </w:numPr>
-        <w:rPr>
-          <w:lang w:val="fr-CH"/>
-        </w:rPr>
       </w:pPr>
       <w:r>
-        <w:rPr>
-          <w:lang w:val="fr-CH"/>
-        </w:rPr>
         <w:t>Base de données MySQL (contrôles de contraintes)</w:t>
       </w:r>
     </w:p>
@@ -463,6 +492,7 @@
         </w:numPr>
       </w:pPr>
       <w:r>
+        <w:lastRenderedPageBreak/>
         <w:t>Partage de tâches entre utilisateurs</w:t>
       </w:r>
     </w:p>
@@ -487,7 +517,6 @@
         </w:numPr>
       </w:pPr>
       <w:r>
-        <w:lastRenderedPageBreak/>
         <w:t>Tests de charge ou performance</w:t>
       </w:r>
     </w:p>
@@ -499,11 +528,11 @@
       <w:r>
         <w:t xml:space="preserve"> </w:t>
       </w:r>
-      <w:bookmarkStart w:id="4" w:name="_Toc215149278"/>
+      <w:bookmarkStart w:id="5" w:name="_Toc215757540"/>
       <w:r>
         <w:t>Versions</w:t>
       </w:r>
-      <w:bookmarkEnd w:id="4"/>
+      <w:bookmarkEnd w:id="5"/>
       <w:r>
         <w:t xml:space="preserve"> </w:t>
       </w:r>
@@ -535,7 +564,14 @@
           <w:b/>
           <w:bCs/>
         </w:rPr>
-        <w:t>Backend : Node.js v18</w:t>
+        <w:t>Backend : Node.js v</w:t>
+      </w:r>
+      <w:r>
+        <w:rPr>
+          <w:b/>
+          <w:bCs/>
+        </w:rPr>
+        <w:t>20</w:t>
       </w:r>
     </w:p>
     <w:p>
@@ -666,33 +702,21 @@
     <w:p>
       <w:pPr>
         <w:pStyle w:val="Titre3"/>
-        <w:rPr>
-          <w:lang w:val="fr-CH"/>
-        </w:rPr>
       </w:pPr>
       <w:r>
         <w:t xml:space="preserve"> </w:t>
       </w:r>
-      <w:bookmarkStart w:id="5" w:name="_Toc215149279"/>
+      <w:bookmarkStart w:id="6" w:name="_Toc215757541"/>
       <w:r>
-        <w:rPr>
-          <w:lang w:val="fr-CH"/>
-        </w:rPr>
         <w:t>Données de test</w:t>
       </w:r>
-      <w:bookmarkEnd w:id="5"/>
+      <w:bookmarkEnd w:id="6"/>
     </w:p>
     <w:p>
-      <w:pPr>
-        <w:rPr>
-          <w:lang w:val="fr-CH"/>
-        </w:rPr>
-      </w:pPr>
       <w:r>
         <w:rPr>
           <w:b/>
           <w:bCs/>
-          <w:lang w:val="fr-CH"/>
         </w:rPr>
         <w:t>Utilisateur de test :</w:t>
       </w:r>
@@ -787,6 +811,65 @@
         <w:t>Dates : passée, présente, future</w:t>
       </w:r>
     </w:p>
+    <w:p>
+      <w:pPr>
+        <w:rPr>
+          <w:b/>
+          <w:bCs/>
+        </w:rPr>
+      </w:pPr>
+      <w:r>
+        <w:rPr>
+          <w:b/>
+          <w:bCs/>
+        </w:rPr>
+        <w:t>Mocks</w:t>
+      </w:r>
+    </w:p>
+    <w:p>
+      <w:r>
+        <w:t>Les mocks sont des données simulées utilisées pour tester l’application sans dépendre de la base de données réelle ou de services externes.</w:t>
+      </w:r>
+      <w:r>
+        <w:t xml:space="preserve"> Dans notre projet on les a utilisés pour :</w:t>
+      </w:r>
+    </w:p>
+    <w:p>
+      <w:pPr>
+        <w:pStyle w:val="Paragraphedeliste"/>
+        <w:numPr>
+          <w:ilvl w:val="0"/>
+          <w:numId w:val="59"/>
+        </w:numPr>
+      </w:pPr>
+      <w:r>
+        <w:t>Simuler différents types d’utilisateurs</w:t>
+      </w:r>
+    </w:p>
+    <w:p>
+      <w:pPr>
+        <w:pStyle w:val="Paragraphedeliste"/>
+        <w:numPr>
+          <w:ilvl w:val="0"/>
+          <w:numId w:val="59"/>
+        </w:numPr>
+      </w:pPr>
+      <w:r>
+        <w:t>Tester les todos avec des textes courts, longs</w:t>
+      </w:r>
+    </w:p>
+    <w:p>
+      <w:pPr>
+        <w:pStyle w:val="Paragraphedeliste"/>
+        <w:numPr>
+          <w:ilvl w:val="0"/>
+          <w:numId w:val="59"/>
+        </w:numPr>
+      </w:pPr>
+      <w:r>
+        <w:t>Vérifier les comportements sur des dates passées, présentes ou futures.</w:t>
+      </w:r>
+    </w:p>
     <w:p/>
     <w:p>
       <w:pPr>
@@ -795,11 +878,11 @@
       <w:r>
         <w:t xml:space="preserve"> </w:t>
       </w:r>
-      <w:bookmarkStart w:id="6" w:name="_Toc215149280"/>
+      <w:bookmarkStart w:id="7" w:name="_Toc215757542"/>
       <w:r>
         <w:t>Types de tests</w:t>
       </w:r>
-      <w:bookmarkEnd w:id="6"/>
+      <w:bookmarkEnd w:id="7"/>
     </w:p>
     <w:p>
       <w:pPr>
@@ -814,7 +897,7 @@
         </w:tabs>
         <w:ind w:left="432" w:hanging="432"/>
       </w:pPr>
-      <w:bookmarkStart w:id="7" w:name="_Toc215149281"/>
+      <w:bookmarkStart w:id="8" w:name="_Toc215757543"/>
       <w:r>
         <w:t>Tests Unitaires</w:t>
       </w:r>
@@ -824,7 +907,7 @@
       <w:r>
         <w:t>(Backend – Jest + Supertest)</w:t>
       </w:r>
-      <w:bookmarkEnd w:id="7"/>
+      <w:bookmarkEnd w:id="8"/>
     </w:p>
     <w:p>
       <w:pPr>
@@ -853,18 +936,12 @@
         <w:rPr>
           <w:b/>
           <w:bCs/>
-          <w:lang w:val="fr-CH"/>
         </w:rPr>
+        <w:lastRenderedPageBreak/>
         <w:t>Objectif :</w:t>
       </w:r>
       <w:r>
-        <w:rPr>
-          <w:lang w:val="fr-CH"/>
-        </w:rPr>
-        <w:t xml:space="preserve"> Détecter les erreurs techniques dans la logique backend. </w:t>
-      </w:r>
-      <w:r>
-        <w:t>Vérifier</w:t>
+        <w:t xml:space="preserve"> Détecter les erreurs techniques dans la logique backend. Vérifier</w:t>
       </w:r>
       <w:r>
         <w:t xml:space="preserve"> le bon fonctionnement des fonctions isolées.</w:t>
@@ -918,15 +995,15 @@
         <w:spacing w:before="100" w:beforeAutospacing="1" w:after="100" w:afterAutospacing="1" w:line="240" w:lineRule="auto"/>
         <w:rPr>
           <w:rFonts w:cstheme="majorHAnsi"/>
-          <w:sz w:val="24"/>
-          <w:szCs w:val="24"/>
+          <w:b/>
+          <w:bCs/>
         </w:rPr>
       </w:pPr>
       <w:r>
         <w:rPr>
           <w:rFonts w:cstheme="majorHAnsi"/>
-          <w:sz w:val="24"/>
-          <w:szCs w:val="24"/>
+          <w:b/>
+          <w:bCs/>
         </w:rPr>
         <w:t>Couvrent :</w:t>
       </w:r>
@@ -940,51 +1017,13 @@
         <w:spacing w:before="100" w:beforeAutospacing="1" w:after="100" w:afterAutospacing="1" w:line="240" w:lineRule="auto"/>
         <w:rPr>
           <w:rFonts w:cstheme="majorHAnsi"/>
-          <w:sz w:val="24"/>
-          <w:szCs w:val="24"/>
         </w:rPr>
       </w:pPr>
-      <w:r>
-        <w:rPr>
-          <w:rFonts w:cstheme="majorHAnsi"/>
-          <w:sz w:val="24"/>
-          <w:szCs w:val="24"/>
-        </w:rPr>
-        <w:t xml:space="preserve">Routes </w:t>
-      </w:r>
       <w:r>
         <w:rPr>
           <w:rFonts w:cstheme="majorHAnsi"/>
         </w:rPr>
-        <w:t>/auth</w:t>
-      </w:r>
-      <w:r>
-        <w:rPr>
-          <w:rFonts w:cstheme="majorHAnsi"/>
-          <w:sz w:val="24"/>
-          <w:szCs w:val="24"/>
-        </w:rPr>
-        <w:t xml:space="preserve">, </w:t>
-      </w:r>
-      <w:r>
-        <w:rPr>
-          <w:rFonts w:cstheme="majorHAnsi"/>
-        </w:rPr>
-        <w:t>/users</w:t>
-      </w:r>
-      <w:r>
-        <w:rPr>
-          <w:rFonts w:cstheme="majorHAnsi"/>
-          <w:sz w:val="24"/>
-          <w:szCs w:val="24"/>
-        </w:rPr>
-        <w:t xml:space="preserve">, </w:t>
-      </w:r>
-      <w:r>
-        <w:rPr>
-          <w:rFonts w:cstheme="majorHAnsi"/>
-        </w:rPr>
-        <w:t>/todos</w:t>
+        <w:t>Routes /auth, /users, /todos</w:t>
       </w:r>
     </w:p>
     <w:p>
@@ -996,45 +1035,13 @@
         <w:spacing w:before="100" w:beforeAutospacing="1" w:after="100" w:afterAutospacing="1" w:line="240" w:lineRule="auto"/>
         <w:rPr>
           <w:rFonts w:cstheme="majorHAnsi"/>
-          <w:sz w:val="24"/>
-          <w:szCs w:val="24"/>
         </w:rPr>
       </w:pPr>
-      <w:r>
-        <w:rPr>
-          <w:rFonts w:cstheme="majorHAnsi"/>
-          <w:sz w:val="24"/>
-          <w:szCs w:val="24"/>
-        </w:rPr>
-        <w:t>Middleware (</w:t>
-      </w:r>
       <w:r>
         <w:rPr>
           <w:rFonts w:cstheme="majorHAnsi"/>
         </w:rPr>
-        <w:t>auth</w:t>
-      </w:r>
-      <w:r>
-        <w:rPr>
-          <w:rFonts w:cstheme="majorHAnsi"/>
-          <w:sz w:val="24"/>
-          <w:szCs w:val="24"/>
-        </w:rPr>
-        <w:t xml:space="preserve">, </w:t>
-      </w:r>
-      <w:r>
-        <w:rPr>
-          <w:rFonts w:cstheme="majorHAnsi"/>
-        </w:rPr>
-        <w:t>validation</w:t>
-      </w:r>
-      <w:r>
-        <w:rPr>
-          <w:rFonts w:cstheme="majorHAnsi"/>
-          <w:sz w:val="24"/>
-          <w:szCs w:val="24"/>
-        </w:rPr>
-        <w:t>)</w:t>
+        <w:t>Middleware (auth, validation)</w:t>
       </w:r>
     </w:p>
     <w:p>
@@ -1046,19 +1053,12 @@
         <w:spacing w:before="100" w:beforeAutospacing="1" w:after="100" w:afterAutospacing="1" w:line="240" w:lineRule="auto"/>
         <w:rPr>
           <w:rFonts w:cstheme="majorHAnsi"/>
-          <w:sz w:val="24"/>
-          <w:szCs w:val="24"/>
-          <w:lang w:val="fr-CH"/>
         </w:rPr>
       </w:pPr>
       <w:r>
         <w:rPr>
           <w:rFonts w:cstheme="majorHAnsi"/>
-          <w:sz w:val="24"/>
-          <w:szCs w:val="24"/>
-          <w:lang w:val="fr-CH"/>
         </w:rPr>
-        <w:lastRenderedPageBreak/>
         <w:t>Services (création utilisateur, validation email unique, création todo, gestion des dates)</w:t>
       </w:r>
     </w:p>
@@ -1071,90 +1071,62 @@
         <w:spacing w:before="100" w:beforeAutospacing="1" w:after="100" w:afterAutospacing="1" w:line="240" w:lineRule="auto"/>
         <w:rPr>
           <w:rFonts w:cstheme="majorHAnsi"/>
-          <w:sz w:val="24"/>
-          <w:szCs w:val="24"/>
         </w:rPr>
       </w:pPr>
       <w:r>
         <w:rPr>
           <w:rFonts w:cstheme="majorHAnsi"/>
-          <w:sz w:val="24"/>
-          <w:szCs w:val="24"/>
         </w:rPr>
-        <w:t>Contraintes DB : TEXT long, INTEGER zip, unicité email</w:t>
+        <w:t xml:space="preserve">Contraintes DB : TEXT long, INTEGER </w:t>
+      </w:r>
+      <w:r>
+        <w:rPr>
+          <w:rFonts w:cstheme="majorHAnsi"/>
+        </w:rPr>
+        <w:t>npa</w:t>
+      </w:r>
+      <w:r>
+        <w:rPr>
+          <w:rFonts w:cstheme="majorHAnsi"/>
+        </w:rPr>
+        <w:t>, unicité email</w:t>
       </w:r>
     </w:p>
     <w:p>
+      <w:pPr>
+        <w:pStyle w:val="Titre2"/>
+        <w:numPr>
+          <w:ilvl w:val="0"/>
+          <w:numId w:val="27"/>
+        </w:numPr>
+        <w:tabs>
+          <w:tab w:val="num" w:pos="432"/>
+          <w:tab w:val="num" w:pos="720"/>
+        </w:tabs>
+        <w:ind w:left="432" w:hanging="432"/>
+      </w:pPr>
+      <w:bookmarkStart w:id="9" w:name="_Toc215757544"/>
+      <w:r>
+        <w:t>Tests End-to-End (E2E)</w:t>
+      </w:r>
+      <w:bookmarkEnd w:id="9"/>
+    </w:p>
+    <w:p>
+      <w:pPr>
+        <w:pStyle w:val="Paragraphedeliste"/>
+        <w:numPr>
+          <w:ilvl w:val="0"/>
+          <w:numId w:val="30"/>
+        </w:numPr>
+      </w:pPr>
       <w:r>
         <w:rPr>
           <w:b/>
           <w:bCs/>
         </w:rPr>
-        <w:t>Exemples de cas :</w:t>
-      </w:r>
-    </w:p>
-    <w:p>
-      <w:pPr>
-        <w:numPr>
-          <w:ilvl w:val="0"/>
-          <w:numId w:val="29"/>
-        </w:numPr>
-        <w:spacing w:line="240" w:lineRule="auto"/>
-      </w:pPr>
-      <w:r>
-        <w:rPr>
-          <w:b/>
-          <w:bCs/>
-        </w:rPr>
-        <w:t>TC_U001</w:t>
-      </w:r>
-      <w:r>
-        <w:t xml:space="preserve"> : </w:t>
-      </w:r>
-    </w:p>
-    <w:p/>
-    <w:p>
-      <w:pPr>
-        <w:pStyle w:val="Titre2"/>
-        <w:numPr>
-          <w:ilvl w:val="0"/>
-          <w:numId w:val="27"/>
-        </w:numPr>
-        <w:tabs>
-          <w:tab w:val="num" w:pos="432"/>
-          <w:tab w:val="num" w:pos="720"/>
-        </w:tabs>
-        <w:ind w:left="432" w:hanging="432"/>
-      </w:pPr>
-      <w:bookmarkStart w:id="8" w:name="_Toc215149282"/>
-      <w:r>
-        <w:t>Tests End-to-End (E2E)</w:t>
-      </w:r>
-      <w:bookmarkEnd w:id="8"/>
-    </w:p>
-    <w:p>
-      <w:pPr>
-        <w:pStyle w:val="Paragraphedeliste"/>
-        <w:numPr>
-          <w:ilvl w:val="0"/>
-          <w:numId w:val="30"/>
-        </w:numPr>
-        <w:rPr>
-          <w:lang w:val="fr-CH"/>
-        </w:rPr>
-      </w:pPr>
-      <w:r>
-        <w:rPr>
-          <w:b/>
-          <w:bCs/>
-          <w:lang w:val="fr-CH"/>
-        </w:rPr>
         <w:t>Objectif :</w:t>
       </w:r>
       <w:r>
-        <w:rPr>
-          <w:lang w:val="fr-CH"/>
-        </w:rPr>
         <w:t xml:space="preserve"> Vérifier les flux complets de l’utilisateur dans l’interface.</w:t>
       </w:r>
     </w:p>
@@ -1241,14 +1213,8 @@
           <w:ilvl w:val="0"/>
           <w:numId w:val="46"/>
         </w:numPr>
-        <w:rPr>
-          <w:lang w:val="fr-CH"/>
-        </w:rPr>
       </w:pPr>
       <w:r>
-        <w:rPr>
-          <w:lang w:val="fr-CH"/>
-        </w:rPr>
         <w:t>Tests UI (footer, liens, thème clair/sombre)</w:t>
       </w:r>
     </w:p>
@@ -1295,14 +1261,8 @@
           <w:ilvl w:val="0"/>
           <w:numId w:val="46"/>
         </w:numPr>
-        <w:rPr>
-          <w:lang w:val="fr-CH"/>
-        </w:rPr>
       </w:pPr>
       <w:r>
-        <w:rPr>
-          <w:lang w:val="fr-CH"/>
-        </w:rPr>
         <w:t>Tests de stabilité (pas de crash)</w:t>
       </w:r>
     </w:p>
@@ -1312,9 +1272,6 @@
         <w:ind w:left="0"/>
       </w:pPr>
       <w:r>
-        <w:rPr>
-          <w:lang w:val="fr-CH"/>
-        </w:rPr>
         <w:t xml:space="preserve">       </w:t>
       </w:r>
       <w:r>
@@ -1344,6 +1301,9 @@
       <w:r>
         <w:t>Firefox v145</w:t>
       </w:r>
+      <w:r>
+        <w:t>.0.1</w:t>
+      </w:r>
     </w:p>
     <w:p>
       <w:pPr>
@@ -1380,14 +1340,14 @@
         </w:tabs>
         <w:ind w:left="432" w:hanging="432"/>
       </w:pPr>
-      <w:bookmarkStart w:id="9" w:name="_Toc215149283"/>
+      <w:bookmarkStart w:id="10" w:name="_Toc215757545"/>
       <w:r>
         <w:t>T</w:t>
       </w:r>
       <w:r>
         <w:t>ests manuels (Exploratoires)</w:t>
       </w:r>
-      <w:bookmarkEnd w:id="9"/>
+      <w:bookmarkEnd w:id="10"/>
     </w:p>
     <w:p>
       <w:pPr>
@@ -1428,14 +1388,8 @@
           <w:ilvl w:val="0"/>
           <w:numId w:val="48"/>
         </w:numPr>
-        <w:rPr>
-          <w:lang w:val="fr-CH"/>
-        </w:rPr>
       </w:pPr>
       <w:r>
-        <w:rPr>
-          <w:lang w:val="fr-CH"/>
-        </w:rPr>
         <w:t>Tester les comportements limite (longue description, mauvaise saisie NPA)</w:t>
       </w:r>
     </w:p>
@@ -1463,11 +1417,11 @@
       <w:r>
         <w:t xml:space="preserve"> </w:t>
       </w:r>
-      <w:bookmarkStart w:id="10" w:name="_Toc215149284"/>
+      <w:bookmarkStart w:id="11" w:name="_Toc215757546"/>
       <w:r>
         <w:t>Plan de tests par route</w:t>
       </w:r>
-      <w:bookmarkEnd w:id="10"/>
+      <w:bookmarkEnd w:id="11"/>
     </w:p>
     <w:p>
       <w:pPr>
@@ -1523,14 +1477,9 @@
           <w:ilvl w:val="0"/>
           <w:numId w:val="51"/>
         </w:numPr>
-        <w:rPr>
-          <w:lang w:val="fr-CH"/>
-        </w:rPr>
       </w:pPr>
       <w:r>
-        <w:rPr>
-          <w:lang w:val="fr-CH"/>
-        </w:rPr>
+        <w:lastRenderedPageBreak/>
         <w:t>Vérifier la connexion avec email et mot de passe valides</w:t>
       </w:r>
     </w:p>
@@ -1540,15 +1489,8 @@
           <w:ilvl w:val="0"/>
           <w:numId w:val="51"/>
         </w:numPr>
-        <w:rPr>
-          <w:lang w:val="fr-CH"/>
-        </w:rPr>
       </w:pPr>
       <w:r>
-        <w:rPr>
-          <w:lang w:val="fr-CH"/>
-        </w:rPr>
-        <w:lastRenderedPageBreak/>
         <w:t>Vérifier la gestion des erreurs (email incorrect, mot de passe incorrect)</w:t>
       </w:r>
     </w:p>
@@ -1558,14 +1500,8 @@
           <w:ilvl w:val="0"/>
           <w:numId w:val="51"/>
         </w:numPr>
-        <w:rPr>
-          <w:lang w:val="fr-CH"/>
-        </w:rPr>
       </w:pPr>
       <w:r>
-        <w:rPr>
-          <w:lang w:val="fr-CH"/>
-        </w:rPr>
         <w:t>Vérifier que le token JWT est retourné</w:t>
       </w:r>
     </w:p>
@@ -1575,14 +1511,8 @@
           <w:ilvl w:val="0"/>
           <w:numId w:val="51"/>
         </w:numPr>
-        <w:rPr>
-          <w:lang w:val="fr-CH"/>
-        </w:rPr>
       </w:pPr>
       <w:r>
-        <w:rPr>
-          <w:lang w:val="fr-CH"/>
-        </w:rPr>
         <w:t>Vérifier le lien “mot de passe oublié”</w:t>
       </w:r>
     </w:p>
@@ -1774,13 +1704,9 @@
               <w:rPr>
                 <w:b/>
                 <w:bCs/>
-                <w:lang w:val="fr-CH"/>
               </w:rPr>
             </w:pPr>
             <w:r>
-              <w:rPr>
-                <w:lang w:val="fr-CH"/>
-              </w:rPr>
               <w:t>Login avec email et mot de passe valides</w:t>
             </w:r>
           </w:p>
@@ -2126,13 +2052,9 @@
               <w:rPr>
                 <w:b/>
                 <w:bCs/>
-                <w:lang w:val="fr-CH"/>
               </w:rPr>
             </w:pPr>
             <w:r>
-              <w:rPr>
-                <w:lang w:val="fr-CH"/>
-              </w:rPr>
               <w:t>Lien “mot de passe oublié”</w:t>
             </w:r>
           </w:p>
@@ -2402,6 +2324,7 @@
           <w:b/>
           <w:bCs/>
         </w:rPr>
+        <w:lastRenderedPageBreak/>
         <w:t>Objectifs du test :</w:t>
       </w:r>
     </w:p>
@@ -2413,7 +2336,6 @@
         </w:numPr>
       </w:pPr>
       <w:r>
-        <w:lastRenderedPageBreak/>
         <w:t>Vérifier la création de compte avec email unique</w:t>
       </w:r>
     </w:p>
@@ -3169,6 +3091,7 @@
         </w:numPr>
       </w:pPr>
       <w:r>
+        <w:lastRenderedPageBreak/>
         <w:t>DELETE /:id → deleteTodo</w:t>
       </w:r>
     </w:p>
@@ -3178,7 +3101,6 @@
           <w:b/>
           <w:bCs/>
         </w:rPr>
-        <w:lastRenderedPageBreak/>
         <w:t>Objectifs du test :</w:t>
       </w:r>
     </w:p>
@@ -3739,8 +3661,14 @@
           <w:p>
             <w:pPr>
               <w:spacing w:after="200" w:line="276" w:lineRule="auto"/>
+              <w:rPr>
+                <w:lang w:val="fr-CH"/>
+              </w:rPr>
             </w:pPr>
             <w:r>
+              <w:rPr>
+                <w:lang w:val="fr-CH"/>
+              </w:rPr>
               <w:t>Description formatée (gras, italique, barré, souligné)</w:t>
             </w:r>
           </w:p>
@@ -3811,8 +3739,14 @@
           <w:p>
             <w:pPr>
               <w:spacing w:after="200" w:line="276" w:lineRule="auto"/>
+              <w:rPr>
+                <w:lang w:val="fr-CH"/>
+              </w:rPr>
             </w:pPr>
             <w:r>
+              <w:rPr>
+                <w:lang w:val="fr-CH"/>
+              </w:rPr>
               <w:t>Création todo dans le passé</w:t>
             </w:r>
           </w:p>
@@ -3955,8 +3889,14 @@
           <w:p>
             <w:pPr>
               <w:spacing w:after="200" w:line="276" w:lineRule="auto"/>
+              <w:rPr>
+                <w:lang w:val="fr-CH"/>
+              </w:rPr>
             </w:pPr>
             <w:r>
+              <w:rPr>
+                <w:lang w:val="fr-CH"/>
+              </w:rPr>
               <w:t>La description ne se vide pas après création</w:t>
             </w:r>
           </w:p>
@@ -4073,6 +4013,7 @@
           <w:b/>
           <w:bCs/>
         </w:rPr>
+        <w:lastRenderedPageBreak/>
         <w:t>Justification :</w:t>
       </w:r>
     </w:p>
@@ -4089,15 +4030,8 @@
         <w:spacing w:line="360" w:lineRule="auto"/>
         <w:contextualSpacing/>
         <w:jc w:val="both"/>
-        <w:rPr>
-          <w:lang w:val="fr-CH"/>
-        </w:rPr>
       </w:pPr>
       <w:r>
-        <w:rPr>
-          <w:lang w:val="fr-CH"/>
-        </w:rPr>
-        <w:lastRenderedPageBreak/>
         <w:t>Ces tests ciblent directement les anomalies détectées en tests manuels.</w:t>
       </w:r>
     </w:p>
@@ -4114,17 +4048,12 @@
         <w:spacing w:line="360" w:lineRule="auto"/>
         <w:contextualSpacing/>
         <w:jc w:val="both"/>
-        <w:rPr>
-          <w:lang w:val="fr-CH"/>
-        </w:rPr>
       </w:pPr>
       <w:r>
-        <w:rPr>
-          <w:lang w:val="fr-CH"/>
-        </w:rPr>
         <w:t>Ils valident la logique métier du backend et la stabilité de l’UI sur différents cas limites (texte long, formaté, dates).</w:t>
       </w:r>
     </w:p>
+    <w:bookmarkEnd w:id="2"/>
     <w:p>
       <w:pPr>
         <w:pStyle w:val="Titre1"/>
@@ -6310,6 +6239,119 @@
     </w:lvl>
   </w:abstractNum>
   <w:abstractNum w:abstractNumId="23" w15:restartNumberingAfterBreak="0">
+    <w:nsid w:val="3E087759"/>
+    <w:multiLevelType w:val="hybridMultilevel"/>
+    <w:tmpl w:val="AC106270"/>
+    <w:lvl w:ilvl="0" w:tplc="100C0001">
+      <w:start w:val="1"/>
+      <w:numFmt w:val="bullet"/>
+      <w:lvlText w:val=""/>
+      <w:lvlJc w:val="left"/>
+      <w:pPr>
+        <w:ind w:left="720" w:hanging="360"/>
+      </w:pPr>
+      <w:rPr>
+        <w:rFonts w:ascii="Symbol" w:hAnsi="Symbol" w:hint="default"/>
+      </w:rPr>
+    </w:lvl>
+    <w:lvl w:ilvl="1" w:tplc="100C0003" w:tentative="1">
+      <w:start w:val="1"/>
+      <w:numFmt w:val="bullet"/>
+      <w:lvlText w:val="o"/>
+      <w:lvlJc w:val="left"/>
+      <w:pPr>
+        <w:ind w:left="1440" w:hanging="360"/>
+      </w:pPr>
+      <w:rPr>
+        <w:rFonts w:ascii="Courier New" w:hAnsi="Courier New" w:cs="Courier New" w:hint="default"/>
+      </w:rPr>
+    </w:lvl>
+    <w:lvl w:ilvl="2" w:tplc="100C0005" w:tentative="1">
+      <w:start w:val="1"/>
+      <w:numFmt w:val="bullet"/>
+      <w:lvlText w:val=""/>
+      <w:lvlJc w:val="left"/>
+      <w:pPr>
+        <w:ind w:left="2160" w:hanging="360"/>
+      </w:pPr>
+      <w:rPr>
+        <w:rFonts w:ascii="Wingdings" w:hAnsi="Wingdings" w:hint="default"/>
+      </w:rPr>
+    </w:lvl>
+    <w:lvl w:ilvl="3" w:tplc="100C0001" w:tentative="1">
+      <w:start w:val="1"/>
+      <w:numFmt w:val="bullet"/>
+      <w:lvlText w:val=""/>
+      <w:lvlJc w:val="left"/>
+      <w:pPr>
+        <w:ind w:left="2880" w:hanging="360"/>
+      </w:pPr>
+      <w:rPr>
+        <w:rFonts w:ascii="Symbol" w:hAnsi="Symbol" w:hint="default"/>
+      </w:rPr>
+    </w:lvl>
+    <w:lvl w:ilvl="4" w:tplc="100C0003" w:tentative="1">
+      <w:start w:val="1"/>
+      <w:numFmt w:val="bullet"/>
+      <w:lvlText w:val="o"/>
+      <w:lvlJc w:val="left"/>
+      <w:pPr>
+        <w:ind w:left="3600" w:hanging="360"/>
+      </w:pPr>
+      <w:rPr>
+        <w:rFonts w:ascii="Courier New" w:hAnsi="Courier New" w:cs="Courier New" w:hint="default"/>
+      </w:rPr>
+    </w:lvl>
+    <w:lvl w:ilvl="5" w:tplc="100C0005" w:tentative="1">
+      <w:start w:val="1"/>
+      <w:numFmt w:val="bullet"/>
+      <w:lvlText w:val=""/>
+      <w:lvlJc w:val="left"/>
+      <w:pPr>
+        <w:ind w:left="4320" w:hanging="360"/>
+      </w:pPr>
+      <w:rPr>
+        <w:rFonts w:ascii="Wingdings" w:hAnsi="Wingdings" w:hint="default"/>
+      </w:rPr>
+    </w:lvl>
+    <w:lvl w:ilvl="6" w:tplc="100C0001" w:tentative="1">
+      <w:start w:val="1"/>
+      <w:numFmt w:val="bullet"/>
+      <w:lvlText w:val=""/>
+      <w:lvlJc w:val="left"/>
+      <w:pPr>
+        <w:ind w:left="5040" w:hanging="360"/>
+      </w:pPr>
+      <w:rPr>
+        <w:rFonts w:ascii="Symbol" w:hAnsi="Symbol" w:hint="default"/>
+      </w:rPr>
+    </w:lvl>
+    <w:lvl w:ilvl="7" w:tplc="100C0003" w:tentative="1">
+      <w:start w:val="1"/>
+      <w:numFmt w:val="bullet"/>
+      <w:lvlText w:val="o"/>
+      <w:lvlJc w:val="left"/>
+      <w:pPr>
+        <w:ind w:left="5760" w:hanging="360"/>
+      </w:pPr>
+      <w:rPr>
+        <w:rFonts w:ascii="Courier New" w:hAnsi="Courier New" w:cs="Courier New" w:hint="default"/>
+      </w:rPr>
+    </w:lvl>
+    <w:lvl w:ilvl="8" w:tplc="100C0005" w:tentative="1">
+      <w:start w:val="1"/>
+      <w:numFmt w:val="bullet"/>
+      <w:lvlText w:val=""/>
+      <w:lvlJc w:val="left"/>
+      <w:pPr>
+        <w:ind w:left="6480" w:hanging="360"/>
+      </w:pPr>
+      <w:rPr>
+        <w:rFonts w:ascii="Wingdings" w:hAnsi="Wingdings" w:hint="default"/>
+      </w:rPr>
+    </w:lvl>
+  </w:abstractNum>
+  <w:abstractNum w:abstractNumId="24" w15:restartNumberingAfterBreak="0">
     <w:nsid w:val="473455D2"/>
     <w:multiLevelType w:val="multilevel"/>
     <w:tmpl w:val="498856C8"/>
@@ -6458,7 +6500,7 @@
       </w:rPr>
     </w:lvl>
   </w:abstractNum>
-  <w:abstractNum w:abstractNumId="24" w15:restartNumberingAfterBreak="0">
+  <w:abstractNum w:abstractNumId="25" w15:restartNumberingAfterBreak="0">
     <w:nsid w:val="48BF1964"/>
     <w:multiLevelType w:val="multilevel"/>
     <w:tmpl w:val="498856C8"/>
@@ -6607,7 +6649,7 @@
       </w:rPr>
     </w:lvl>
   </w:abstractNum>
-  <w:abstractNum w:abstractNumId="25" w15:restartNumberingAfterBreak="0">
+  <w:abstractNum w:abstractNumId="26" w15:restartNumberingAfterBreak="0">
     <w:nsid w:val="4BC8749C"/>
     <w:multiLevelType w:val="hybridMultilevel"/>
     <w:tmpl w:val="BB44D574"/>
@@ -6720,7 +6762,7 @@
       </w:rPr>
     </w:lvl>
   </w:abstractNum>
-  <w:abstractNum w:abstractNumId="26" w15:restartNumberingAfterBreak="0">
+  <w:abstractNum w:abstractNumId="27" w15:restartNumberingAfterBreak="0">
     <w:nsid w:val="4D352468"/>
     <w:multiLevelType w:val="multilevel"/>
     <w:tmpl w:val="DBF4ACF6"/>
@@ -6869,7 +6911,7 @@
       </w:rPr>
     </w:lvl>
   </w:abstractNum>
-  <w:abstractNum w:abstractNumId="27" w15:restartNumberingAfterBreak="0">
+  <w:abstractNum w:abstractNumId="28" w15:restartNumberingAfterBreak="0">
     <w:nsid w:val="4F483AD9"/>
     <w:multiLevelType w:val="hybridMultilevel"/>
     <w:tmpl w:val="CE88E710"/>
@@ -6982,7 +7024,7 @@
       </w:rPr>
     </w:lvl>
   </w:abstractNum>
-  <w:abstractNum w:abstractNumId="28" w15:restartNumberingAfterBreak="0">
+  <w:abstractNum w:abstractNumId="29" w15:restartNumberingAfterBreak="0">
     <w:nsid w:val="4FFA64C8"/>
     <w:multiLevelType w:val="hybridMultilevel"/>
     <w:tmpl w:val="587E660E"/>
@@ -7095,7 +7137,7 @@
       </w:rPr>
     </w:lvl>
   </w:abstractNum>
-  <w:abstractNum w:abstractNumId="29" w15:restartNumberingAfterBreak="0">
+  <w:abstractNum w:abstractNumId="30" w15:restartNumberingAfterBreak="0">
     <w:nsid w:val="50267E88"/>
     <w:multiLevelType w:val="multilevel"/>
     <w:tmpl w:val="D662E4DE"/>
@@ -7244,7 +7286,7 @@
       </w:rPr>
     </w:lvl>
   </w:abstractNum>
-  <w:abstractNum w:abstractNumId="30" w15:restartNumberingAfterBreak="0">
+  <w:abstractNum w:abstractNumId="31" w15:restartNumberingAfterBreak="0">
     <w:nsid w:val="523757E6"/>
     <w:multiLevelType w:val="multilevel"/>
     <w:tmpl w:val="498856C8"/>
@@ -7393,7 +7435,7 @@
       </w:rPr>
     </w:lvl>
   </w:abstractNum>
-  <w:abstractNum w:abstractNumId="31" w15:restartNumberingAfterBreak="0">
+  <w:abstractNum w:abstractNumId="32" w15:restartNumberingAfterBreak="0">
     <w:nsid w:val="52845A66"/>
     <w:multiLevelType w:val="multilevel"/>
     <w:tmpl w:val="632E51D8"/>
@@ -7542,7 +7584,7 @@
       </w:rPr>
     </w:lvl>
   </w:abstractNum>
-  <w:abstractNum w:abstractNumId="32" w15:restartNumberingAfterBreak="0">
+  <w:abstractNum w:abstractNumId="33" w15:restartNumberingAfterBreak="0">
     <w:nsid w:val="57563419"/>
     <w:multiLevelType w:val="hybridMultilevel"/>
     <w:tmpl w:val="E38E853E"/>
@@ -7655,7 +7697,7 @@
       </w:rPr>
     </w:lvl>
   </w:abstractNum>
-  <w:abstractNum w:abstractNumId="33" w15:restartNumberingAfterBreak="0">
+  <w:abstractNum w:abstractNumId="34" w15:restartNumberingAfterBreak="0">
     <w:nsid w:val="5C2C5B55"/>
     <w:multiLevelType w:val="multilevel"/>
     <w:tmpl w:val="498856C8"/>
@@ -7804,7 +7846,7 @@
       </w:rPr>
     </w:lvl>
   </w:abstractNum>
-  <w:abstractNum w:abstractNumId="34" w15:restartNumberingAfterBreak="0">
+  <w:abstractNum w:abstractNumId="35" w15:restartNumberingAfterBreak="0">
     <w:nsid w:val="5FF21F13"/>
     <w:multiLevelType w:val="multilevel"/>
     <w:tmpl w:val="BE101238"/>
@@ -7953,7 +7995,7 @@
       </w:rPr>
     </w:lvl>
   </w:abstractNum>
-  <w:abstractNum w:abstractNumId="35" w15:restartNumberingAfterBreak="0">
+  <w:abstractNum w:abstractNumId="36" w15:restartNumberingAfterBreak="0">
     <w:nsid w:val="60A8624B"/>
     <w:multiLevelType w:val="multilevel"/>
     <w:tmpl w:val="312CDCE6"/>
@@ -8102,7 +8144,7 @@
       </w:rPr>
     </w:lvl>
   </w:abstractNum>
-  <w:abstractNum w:abstractNumId="36" w15:restartNumberingAfterBreak="0">
+  <w:abstractNum w:abstractNumId="37" w15:restartNumberingAfterBreak="0">
     <w:nsid w:val="614323DD"/>
     <w:multiLevelType w:val="multilevel"/>
     <w:tmpl w:val="32D8E388"/>
@@ -8251,7 +8293,7 @@
       </w:rPr>
     </w:lvl>
   </w:abstractNum>
-  <w:abstractNum w:abstractNumId="37" w15:restartNumberingAfterBreak="0">
+  <w:abstractNum w:abstractNumId="38" w15:restartNumberingAfterBreak="0">
     <w:nsid w:val="618B64D4"/>
     <w:multiLevelType w:val="multilevel"/>
     <w:tmpl w:val="2E0614FA"/>
@@ -8400,7 +8442,7 @@
       </w:rPr>
     </w:lvl>
   </w:abstractNum>
-  <w:abstractNum w:abstractNumId="38" w15:restartNumberingAfterBreak="0">
+  <w:abstractNum w:abstractNumId="39" w15:restartNumberingAfterBreak="0">
     <w:nsid w:val="629940A7"/>
     <w:multiLevelType w:val="hybridMultilevel"/>
     <w:tmpl w:val="EC0E5228"/>
@@ -8513,7 +8555,7 @@
       </w:rPr>
     </w:lvl>
   </w:abstractNum>
-  <w:abstractNum w:abstractNumId="39" w15:restartNumberingAfterBreak="0">
+  <w:abstractNum w:abstractNumId="40" w15:restartNumberingAfterBreak="0">
     <w:nsid w:val="62CA1A0D"/>
     <w:multiLevelType w:val="hybridMultilevel"/>
     <w:tmpl w:val="4198F424"/>
@@ -8626,7 +8668,7 @@
       </w:rPr>
     </w:lvl>
   </w:abstractNum>
-  <w:abstractNum w:abstractNumId="40" w15:restartNumberingAfterBreak="0">
+  <w:abstractNum w:abstractNumId="41" w15:restartNumberingAfterBreak="0">
     <w:nsid w:val="65146B18"/>
     <w:multiLevelType w:val="multilevel"/>
     <w:tmpl w:val="498856C8"/>
@@ -8775,7 +8817,7 @@
       </w:rPr>
     </w:lvl>
   </w:abstractNum>
-  <w:abstractNum w:abstractNumId="41" w15:restartNumberingAfterBreak="0">
+  <w:abstractNum w:abstractNumId="42" w15:restartNumberingAfterBreak="0">
     <w:nsid w:val="655A0337"/>
     <w:multiLevelType w:val="multilevel"/>
     <w:tmpl w:val="FE222368"/>
@@ -8924,7 +8966,7 @@
       </w:rPr>
     </w:lvl>
   </w:abstractNum>
-  <w:abstractNum w:abstractNumId="42" w15:restartNumberingAfterBreak="0">
+  <w:abstractNum w:abstractNumId="43" w15:restartNumberingAfterBreak="0">
     <w:nsid w:val="66A772A9"/>
     <w:multiLevelType w:val="multilevel"/>
     <w:tmpl w:val="2FD8F44C"/>
@@ -9073,7 +9115,7 @@
       </w:rPr>
     </w:lvl>
   </w:abstractNum>
-  <w:abstractNum w:abstractNumId="43" w15:restartNumberingAfterBreak="0">
+  <w:abstractNum w:abstractNumId="44" w15:restartNumberingAfterBreak="0">
     <w:nsid w:val="67C11968"/>
     <w:multiLevelType w:val="multilevel"/>
     <w:tmpl w:val="2E0614FA"/>
@@ -9222,7 +9264,7 @@
       </w:rPr>
     </w:lvl>
   </w:abstractNum>
-  <w:abstractNum w:abstractNumId="44" w15:restartNumberingAfterBreak="0">
+  <w:abstractNum w:abstractNumId="45" w15:restartNumberingAfterBreak="0">
     <w:nsid w:val="682366D8"/>
     <w:multiLevelType w:val="hybridMultilevel"/>
     <w:tmpl w:val="7AAC8D22"/>
@@ -9335,7 +9377,7 @@
       </w:rPr>
     </w:lvl>
   </w:abstractNum>
-  <w:abstractNum w:abstractNumId="45" w15:restartNumberingAfterBreak="0">
+  <w:abstractNum w:abstractNumId="46" w15:restartNumberingAfterBreak="0">
     <w:nsid w:val="6A895F9C"/>
     <w:multiLevelType w:val="multilevel"/>
     <w:tmpl w:val="7CCE48B2"/>
@@ -9484,7 +9526,7 @@
       </w:rPr>
     </w:lvl>
   </w:abstractNum>
-  <w:abstractNum w:abstractNumId="46" w15:restartNumberingAfterBreak="0">
+  <w:abstractNum w:abstractNumId="47" w15:restartNumberingAfterBreak="0">
     <w:nsid w:val="6CDE41CC"/>
     <w:multiLevelType w:val="hybridMultilevel"/>
     <w:tmpl w:val="E76472BE"/>
@@ -9597,7 +9639,7 @@
       </w:rPr>
     </w:lvl>
   </w:abstractNum>
-  <w:abstractNum w:abstractNumId="47" w15:restartNumberingAfterBreak="0">
+  <w:abstractNum w:abstractNumId="48" w15:restartNumberingAfterBreak="0">
     <w:nsid w:val="712147C6"/>
     <w:multiLevelType w:val="multilevel"/>
     <w:tmpl w:val="498856C8"/>
@@ -9746,7 +9788,7 @@
       </w:rPr>
     </w:lvl>
   </w:abstractNum>
-  <w:abstractNum w:abstractNumId="48" w15:restartNumberingAfterBreak="0">
+  <w:abstractNum w:abstractNumId="49" w15:restartNumberingAfterBreak="0">
     <w:nsid w:val="715769FD"/>
     <w:multiLevelType w:val="multilevel"/>
     <w:tmpl w:val="AD0C2A76"/>
@@ -9895,7 +9937,7 @@
       </w:rPr>
     </w:lvl>
   </w:abstractNum>
-  <w:abstractNum w:abstractNumId="49" w15:restartNumberingAfterBreak="0">
+  <w:abstractNum w:abstractNumId="50" w15:restartNumberingAfterBreak="0">
     <w:nsid w:val="73207647"/>
     <w:multiLevelType w:val="multilevel"/>
     <w:tmpl w:val="81447F96"/>
@@ -10044,7 +10086,7 @@
       </w:rPr>
     </w:lvl>
   </w:abstractNum>
-  <w:abstractNum w:abstractNumId="50" w15:restartNumberingAfterBreak="0">
+  <w:abstractNum w:abstractNumId="51" w15:restartNumberingAfterBreak="0">
     <w:nsid w:val="74A82244"/>
     <w:multiLevelType w:val="hybridMultilevel"/>
     <w:tmpl w:val="7C14A072"/>
@@ -10157,7 +10199,7 @@
       </w:rPr>
     </w:lvl>
   </w:abstractNum>
-  <w:abstractNum w:abstractNumId="51" w15:restartNumberingAfterBreak="0">
+  <w:abstractNum w:abstractNumId="52" w15:restartNumberingAfterBreak="0">
     <w:nsid w:val="74E659AB"/>
     <w:multiLevelType w:val="multilevel"/>
     <w:tmpl w:val="498856C8"/>
@@ -10306,7 +10348,7 @@
       </w:rPr>
     </w:lvl>
   </w:abstractNum>
-  <w:abstractNum w:abstractNumId="52" w15:restartNumberingAfterBreak="0">
+  <w:abstractNum w:abstractNumId="53" w15:restartNumberingAfterBreak="0">
     <w:nsid w:val="75545803"/>
     <w:multiLevelType w:val="multilevel"/>
     <w:tmpl w:val="591289F0"/>
@@ -10455,7 +10497,7 @@
       </w:rPr>
     </w:lvl>
   </w:abstractNum>
-  <w:abstractNum w:abstractNumId="53" w15:restartNumberingAfterBreak="0">
+  <w:abstractNum w:abstractNumId="54" w15:restartNumberingAfterBreak="0">
     <w:nsid w:val="76B011F2"/>
     <w:multiLevelType w:val="multilevel"/>
     <w:tmpl w:val="498856C8"/>
@@ -10604,7 +10646,7 @@
       </w:rPr>
     </w:lvl>
   </w:abstractNum>
-  <w:abstractNum w:abstractNumId="54" w15:restartNumberingAfterBreak="0">
+  <w:abstractNum w:abstractNumId="55" w15:restartNumberingAfterBreak="0">
     <w:nsid w:val="7A55722C"/>
     <w:multiLevelType w:val="multilevel"/>
     <w:tmpl w:val="929CD5A6"/>
@@ -10753,7 +10795,7 @@
       </w:rPr>
     </w:lvl>
   </w:abstractNum>
-  <w:abstractNum w:abstractNumId="55" w15:restartNumberingAfterBreak="0">
+  <w:abstractNum w:abstractNumId="56" w15:restartNumberingAfterBreak="0">
     <w:nsid w:val="7A932842"/>
     <w:multiLevelType w:val="multilevel"/>
     <w:tmpl w:val="2E0614FA"/>
@@ -10902,7 +10944,7 @@
       </w:rPr>
     </w:lvl>
   </w:abstractNum>
-  <w:abstractNum w:abstractNumId="56" w15:restartNumberingAfterBreak="0">
+  <w:abstractNum w:abstractNumId="57" w15:restartNumberingAfterBreak="0">
     <w:nsid w:val="7B9A0F48"/>
     <w:multiLevelType w:val="multilevel"/>
     <w:tmpl w:val="498856C8"/>
@@ -11051,7 +11093,7 @@
       </w:rPr>
     </w:lvl>
   </w:abstractNum>
-  <w:abstractNum w:abstractNumId="57" w15:restartNumberingAfterBreak="0">
+  <w:abstractNum w:abstractNumId="58" w15:restartNumberingAfterBreak="0">
     <w:nsid w:val="7DE75C2A"/>
     <w:multiLevelType w:val="multilevel"/>
     <w:tmpl w:val="498856C8"/>
@@ -11228,106 +11270,106 @@
     <w:abstractNumId w:val="0"/>
   </w:num>
   <w:num w:numId="10" w16cid:durableId="841818227">
-    <w:abstractNumId w:val="45"/>
+    <w:abstractNumId w:val="46"/>
   </w:num>
   <w:num w:numId="11" w16cid:durableId="585529264">
-    <w:abstractNumId w:val="52"/>
+    <w:abstractNumId w:val="53"/>
   </w:num>
   <w:num w:numId="12" w16cid:durableId="620917914">
-    <w:abstractNumId w:val="31"/>
+    <w:abstractNumId w:val="32"/>
   </w:num>
   <w:num w:numId="13" w16cid:durableId="2074112880">
-    <w:abstractNumId w:val="38"/>
+    <w:abstractNumId w:val="39"/>
   </w:num>
   <w:num w:numId="14" w16cid:durableId="1916888985">
     <w:abstractNumId w:val="14"/>
   </w:num>
   <w:num w:numId="15" w16cid:durableId="646252692">
-    <w:abstractNumId w:val="27"/>
+    <w:abstractNumId w:val="28"/>
   </w:num>
   <w:num w:numId="16" w16cid:durableId="1740516445">
-    <w:abstractNumId w:val="39"/>
+    <w:abstractNumId w:val="40"/>
   </w:num>
   <w:num w:numId="17" w16cid:durableId="774594650">
-    <w:abstractNumId w:val="32"/>
+    <w:abstractNumId w:val="33"/>
   </w:num>
   <w:num w:numId="18" w16cid:durableId="1243612277">
-    <w:abstractNumId w:val="44"/>
+    <w:abstractNumId w:val="45"/>
   </w:num>
   <w:num w:numId="19" w16cid:durableId="1171485001">
     <w:abstractNumId w:val="20"/>
   </w:num>
   <w:num w:numId="20" w16cid:durableId="1243446442">
-    <w:abstractNumId w:val="25"/>
+    <w:abstractNumId w:val="26"/>
   </w:num>
   <w:num w:numId="21" w16cid:durableId="1137797392">
     <w:abstractNumId w:val="21"/>
   </w:num>
   <w:num w:numId="22" w16cid:durableId="1247961287">
-    <w:abstractNumId w:val="50"/>
+    <w:abstractNumId w:val="51"/>
   </w:num>
   <w:num w:numId="23" w16cid:durableId="92826155">
     <w:abstractNumId w:val="10"/>
   </w:num>
   <w:num w:numId="24" w16cid:durableId="707611259">
-    <w:abstractNumId w:val="34"/>
+    <w:abstractNumId w:val="35"/>
   </w:num>
   <w:num w:numId="25" w16cid:durableId="1922369075">
-    <w:abstractNumId w:val="26"/>
+    <w:abstractNumId w:val="27"/>
   </w:num>
   <w:num w:numId="26" w16cid:durableId="77484820">
-    <w:abstractNumId w:val="49"/>
+    <w:abstractNumId w:val="50"/>
   </w:num>
   <w:num w:numId="27" w16cid:durableId="608707281">
     <w:abstractNumId w:val="9"/>
   </w:num>
   <w:num w:numId="28" w16cid:durableId="1206866842">
-    <w:abstractNumId w:val="53"/>
+    <w:abstractNumId w:val="54"/>
   </w:num>
   <w:num w:numId="29" w16cid:durableId="1785953833">
-    <w:abstractNumId w:val="54"/>
+    <w:abstractNumId w:val="55"/>
   </w:num>
   <w:num w:numId="30" w16cid:durableId="773329484">
-    <w:abstractNumId w:val="36"/>
+    <w:abstractNumId w:val="37"/>
   </w:num>
   <w:num w:numId="31" w16cid:durableId="1657684756">
     <w:abstractNumId w:val="13"/>
   </w:num>
   <w:num w:numId="32" w16cid:durableId="443430280">
-    <w:abstractNumId w:val="48"/>
+    <w:abstractNumId w:val="49"/>
   </w:num>
   <w:num w:numId="33" w16cid:durableId="1606962777">
-    <w:abstractNumId w:val="41"/>
+    <w:abstractNumId w:val="42"/>
   </w:num>
   <w:num w:numId="34" w16cid:durableId="1922175805">
     <w:abstractNumId w:val="17"/>
   </w:num>
   <w:num w:numId="35" w16cid:durableId="92096329">
-    <w:abstractNumId w:val="55"/>
+    <w:abstractNumId w:val="56"/>
   </w:num>
   <w:num w:numId="36" w16cid:durableId="1298410978">
-    <w:abstractNumId w:val="42"/>
+    <w:abstractNumId w:val="43"/>
   </w:num>
   <w:num w:numId="37" w16cid:durableId="2126339390">
-    <w:abstractNumId w:val="35"/>
+    <w:abstractNumId w:val="36"/>
   </w:num>
   <w:num w:numId="38" w16cid:durableId="1605304322">
+    <w:abstractNumId w:val="30"/>
+  </w:num>
+  <w:num w:numId="39" w16cid:durableId="1096361581">
     <w:abstractNumId w:val="29"/>
   </w:num>
-  <w:num w:numId="39" w16cid:durableId="1096361581">
-    <w:abstractNumId w:val="28"/>
-  </w:num>
   <w:num w:numId="40" w16cid:durableId="1679850273">
-    <w:abstractNumId w:val="46"/>
+    <w:abstractNumId w:val="47"/>
   </w:num>
   <w:num w:numId="41" w16cid:durableId="883906545">
     <w:abstractNumId w:val="12"/>
   </w:num>
   <w:num w:numId="42" w16cid:durableId="1690253699">
-    <w:abstractNumId w:val="43"/>
+    <w:abstractNumId w:val="44"/>
   </w:num>
   <w:num w:numId="43" w16cid:durableId="912934345">
-    <w:abstractNumId w:val="37"/>
+    <w:abstractNumId w:val="38"/>
   </w:num>
   <w:num w:numId="44" w16cid:durableId="2141873156">
     <w:abstractNumId w:val="19"/>
@@ -11336,31 +11378,31 @@
     <w:abstractNumId w:val="15"/>
   </w:num>
   <w:num w:numId="46" w16cid:durableId="1732584002">
-    <w:abstractNumId w:val="56"/>
+    <w:abstractNumId w:val="57"/>
   </w:num>
   <w:num w:numId="47" w16cid:durableId="1272199647">
-    <w:abstractNumId w:val="40"/>
+    <w:abstractNumId w:val="41"/>
   </w:num>
   <w:num w:numId="48" w16cid:durableId="820005817">
-    <w:abstractNumId w:val="51"/>
+    <w:abstractNumId w:val="52"/>
   </w:num>
   <w:num w:numId="49" w16cid:durableId="673873435">
-    <w:abstractNumId w:val="47"/>
+    <w:abstractNumId w:val="48"/>
   </w:num>
   <w:num w:numId="50" w16cid:durableId="1632202382">
     <w:abstractNumId w:val="16"/>
   </w:num>
   <w:num w:numId="51" w16cid:durableId="449130457">
-    <w:abstractNumId w:val="23"/>
+    <w:abstractNumId w:val="24"/>
   </w:num>
   <w:num w:numId="52" w16cid:durableId="301738932">
-    <w:abstractNumId w:val="33"/>
+    <w:abstractNumId w:val="34"/>
   </w:num>
   <w:num w:numId="53" w16cid:durableId="97677194">
-    <w:abstractNumId w:val="57"/>
+    <w:abstractNumId w:val="58"/>
   </w:num>
   <w:num w:numId="54" w16cid:durableId="1419792947">
-    <w:abstractNumId w:val="30"/>
+    <w:abstractNumId w:val="31"/>
   </w:num>
   <w:num w:numId="55" w16cid:durableId="774061277">
     <w:abstractNumId w:val="22"/>
@@ -11372,7 +11414,10 @@
     <w:abstractNumId w:val="11"/>
   </w:num>
   <w:num w:numId="58" w16cid:durableId="1116018605">
-    <w:abstractNumId w:val="24"/>
+    <w:abstractNumId w:val="25"/>
+  </w:num>
+  <w:num w:numId="59" w16cid:durableId="861357358">
+    <w:abstractNumId w:val="23"/>
   </w:num>
 </w:numbering>
 </file>
@@ -23210,10 +23255,26 @@
 </file>
 
 <file path=customXml/item1.xml><?xml version="1.0" encoding="utf-8"?>
-<b:Sources xmlns:b="http://schemas.openxmlformats.org/officeDocument/2006/bibliography" xmlns="http://schemas.openxmlformats.org/officeDocument/2006/bibliography" SelectedStyle="/APA.XSL" StyleName="APA"/>
+<p:properties xmlns:p="http://schemas.microsoft.com/office/2006/metadata/properties" xmlns:xsi="http://www.w3.org/2001/XMLSchema-instance" xmlns:pc="http://schemas.microsoft.com/office/infopath/2007/PartnerControls">
+  <documentManagement>
+    <TaxCatchAll xmlns="eefa3612-053e-497a-ae76-8a76877f5e22" xsi:nil="true"/>
+    <lcf76f155ced4ddcb4097134ff3c332f xmlns="b5cf4370-ac38-4b9e-9836-ef6f5df64f24">
+      <Terms xmlns="http://schemas.microsoft.com/office/infopath/2007/PartnerControls"/>
+    </lcf76f155ced4ddcb4097134ff3c332f>
+  </documentManagement>
+</p:properties>
 </file>
 
 <file path=customXml/item2.xml><?xml version="1.0" encoding="utf-8"?>
+<?mso-contentType ?>
+<FormTemplates xmlns="http://schemas.microsoft.com/sharepoint/v3/contenttype/forms">
+  <Display>DocumentLibraryForm</Display>
+  <Edit>DocumentLibraryForm</Edit>
+  <New>DocumentLibraryForm</New>
+</FormTemplates>
+</file>
+
+<file path=customXml/item3.xml><?xml version="1.0" encoding="utf-8"?>
 <ct:contentTypeSchema xmlns:ct="http://schemas.microsoft.com/office/2006/metadata/contentType" xmlns:ma="http://schemas.microsoft.com/office/2006/metadata/properties/metaAttributes" ct:_="" ma:_="" ma:contentTypeName="Document" ma:contentTypeID="0x01010080C9F2488912074FB587B9AD9ADAE5BB" ma:contentTypeVersion="11" ma:contentTypeDescription="Crée un document." ma:contentTypeScope="" ma:versionID="a2be162fbe3f4e7426533d26b1680399">
   <xsd:schema xmlns:xsd="http://www.w3.org/2001/XMLSchema" xmlns:xs="http://www.w3.org/2001/XMLSchema" xmlns:p="http://schemas.microsoft.com/office/2006/metadata/properties" xmlns:ns2="b5cf4370-ac38-4b9e-9836-ef6f5df64f24" xmlns:ns3="eefa3612-053e-497a-ae76-8a76877f5e22" targetNamespace="http://schemas.microsoft.com/office/2006/metadata/properties" ma:root="true" ma:fieldsID="9f4499021d7b43c69fca15d3c052133a" ns2:_="" ns3:_="">
     <xsd:import namespace="b5cf4370-ac38-4b9e-9836-ef6f5df64f24"/>
@@ -23408,35 +23469,30 @@
 </ct:contentTypeSchema>
 </file>
 
-<file path=customXml/item3.xml><?xml version="1.0" encoding="utf-8"?>
-<?mso-contentType ?>
-<FormTemplates xmlns="http://schemas.microsoft.com/sharepoint/v3/contenttype/forms">
-  <Display>DocumentLibraryForm</Display>
-  <Edit>DocumentLibraryForm</Edit>
-  <New>DocumentLibraryForm</New>
-</FormTemplates>
-</file>
-
 <file path=customXml/item4.xml><?xml version="1.0" encoding="utf-8"?>
-<p:properties xmlns:p="http://schemas.microsoft.com/office/2006/metadata/properties" xmlns:xsi="http://www.w3.org/2001/XMLSchema-instance" xmlns:pc="http://schemas.microsoft.com/office/infopath/2007/PartnerControls">
-  <documentManagement>
-    <TaxCatchAll xmlns="eefa3612-053e-497a-ae76-8a76877f5e22" xsi:nil="true"/>
-    <lcf76f155ced4ddcb4097134ff3c332f xmlns="b5cf4370-ac38-4b9e-9836-ef6f5df64f24">
-      <Terms xmlns="http://schemas.microsoft.com/office/infopath/2007/PartnerControls"/>
-    </lcf76f155ced4ddcb4097134ff3c332f>
-  </documentManagement>
-</p:properties>
+<b:Sources xmlns:b="http://schemas.openxmlformats.org/officeDocument/2006/bibliography" xmlns="http://schemas.openxmlformats.org/officeDocument/2006/bibliography" SelectedStyle="/APA.XSL" StyleName="APA"/>
 </file>
 
 <file path=customXml/itemProps1.xml><?xml version="1.0" encoding="utf-8"?>
-<ds:datastoreItem xmlns:ds="http://schemas.openxmlformats.org/officeDocument/2006/customXml" ds:itemID="{EF278816-EC6F-A645-907D-7F25AECB1D4A}">
+<ds:datastoreItem xmlns:ds="http://schemas.openxmlformats.org/officeDocument/2006/customXml" ds:itemID="{ACF583FD-5FCD-41F0-B85B-7B8076526DDA}">
   <ds:schemaRefs>
-    <ds:schemaRef ds:uri="http://schemas.openxmlformats.org/officeDocument/2006/bibliography"/>
+    <ds:schemaRef ds:uri="http://schemas.microsoft.com/office/2006/metadata/properties"/>
+    <ds:schemaRef ds:uri="http://schemas.microsoft.com/office/infopath/2007/PartnerControls"/>
+    <ds:schemaRef ds:uri="eefa3612-053e-497a-ae76-8a76877f5e22"/>
+    <ds:schemaRef ds:uri="b5cf4370-ac38-4b9e-9836-ef6f5df64f24"/>
   </ds:schemaRefs>
 </ds:datastoreItem>
 </file>
 
 <file path=customXml/itemProps2.xml><?xml version="1.0" encoding="utf-8"?>
+<ds:datastoreItem xmlns:ds="http://schemas.openxmlformats.org/officeDocument/2006/customXml" ds:itemID="{0C837B5E-EF8F-48D0-904A-7240EE5FD423}">
+  <ds:schemaRefs>
+    <ds:schemaRef ds:uri="http://schemas.microsoft.com/sharepoint/v3/contenttype/forms"/>
+  </ds:schemaRefs>
+</ds:datastoreItem>
+</file>
+
+<file path=customXml/itemProps3.xml><?xml version="1.0" encoding="utf-8"?>
 <ds:datastoreItem xmlns:ds="http://schemas.openxmlformats.org/officeDocument/2006/customXml" ds:itemID="{C549040F-5A85-4B59-9334-2161F972FB3A}">
   <ds:schemaRefs>
     <ds:schemaRef ds:uri="http://schemas.microsoft.com/office/2006/metadata/contentType"/>
@@ -23455,21 +23511,10 @@
 </ds:datastoreItem>
 </file>
 
-<file path=customXml/itemProps3.xml><?xml version="1.0" encoding="utf-8"?>
-<ds:datastoreItem xmlns:ds="http://schemas.openxmlformats.org/officeDocument/2006/customXml" ds:itemID="{0C837B5E-EF8F-48D0-904A-7240EE5FD423}">
+<file path=customXml/itemProps4.xml><?xml version="1.0" encoding="utf-8"?>
+<ds:datastoreItem xmlns:ds="http://schemas.openxmlformats.org/officeDocument/2006/customXml" ds:itemID="{EF278816-EC6F-A645-907D-7F25AECB1D4A}">
   <ds:schemaRefs>
-    <ds:schemaRef ds:uri="http://schemas.microsoft.com/sharepoint/v3/contenttype/forms"/>
-  </ds:schemaRefs>
-</ds:datastoreItem>
-</file>
-
-<file path=customXml/itemProps4.xml><?xml version="1.0" encoding="utf-8"?>
-<ds:datastoreItem xmlns:ds="http://schemas.openxmlformats.org/officeDocument/2006/customXml" ds:itemID="{ACF583FD-5FCD-41F0-B85B-7B8076526DDA}">
-  <ds:schemaRefs>
-    <ds:schemaRef ds:uri="http://schemas.microsoft.com/office/2006/metadata/properties"/>
-    <ds:schemaRef ds:uri="http://schemas.microsoft.com/office/infopath/2007/PartnerControls"/>
-    <ds:schemaRef ds:uri="eefa3612-053e-497a-ae76-8a76877f5e22"/>
-    <ds:schemaRef ds:uri="b5cf4370-ac38-4b9e-9836-ef6f5df64f24"/>
+    <ds:schemaRef ds:uri="http://schemas.openxmlformats.org/officeDocument/2006/bibliography"/>
   </ds:schemaRefs>
 </ds:datastoreItem>
 </file>
</xml_diff>